<commit_message>
Refactor: corrected typos in the WBS file
</commit_message>
<xml_diff>
--- a/WBS.docx
+++ b/WBS.docx
@@ -60,13 +60,7 @@
                               <w:rPr>
                                 <w:lang w:val="fr-FR"/>
                               </w:rPr>
-                              <w:t>2</w:t>
-                            </w:r>
-                            <w:r>
-                              <w:rPr>
-                                <w:lang w:val="fr-FR"/>
-                              </w:rPr>
-                              <w:t>J</w:t>
+                              <w:t>2J</w:t>
                             </w:r>
                           </w:p>
                         </w:txbxContent>
@@ -174,13 +168,7 @@
                               <w:rPr>
                                 <w:lang w:val="fr-FR"/>
                               </w:rPr>
-                              <w:t>2</w:t>
-                            </w:r>
-                            <w:r>
-                              <w:rPr>
-                                <w:lang w:val="fr-FR"/>
-                              </w:rPr>
-                              <w:t>J</w:t>
+                              <w:t>2J</w:t>
                             </w:r>
                           </w:p>
                         </w:txbxContent>
@@ -277,14 +265,12 @@
                                 <w:lang w:val="fr-FR"/>
                               </w:rPr>
                             </w:pPr>
-                            <w:bookmarkStart w:id="0" w:name="_GoBack"/>
                             <w:r>
                               <w:rPr>
                                 <w:lang w:val="fr-FR"/>
                               </w:rPr>
                               <w:t>1J</w:t>
                             </w:r>
-                            <w:bookmarkEnd w:id="0"/>
                           </w:p>
                         </w:txbxContent>
                       </wps:txbx>
@@ -380,13 +366,7 @@
                               <w:rPr>
                                 <w:lang w:val="fr-FR"/>
                               </w:rPr>
-                              <w:t>3/4</w:t>
-                            </w:r>
-                            <w:r>
-                              <w:rPr>
-                                <w:lang w:val="fr-FR"/>
-                              </w:rPr>
-                              <w:t>J</w:t>
+                              <w:t>3/4J</w:t>
                             </w:r>
                           </w:p>
                         </w:txbxContent>
@@ -490,13 +470,7 @@
                               <w:rPr>
                                 <w:lang w:val="fr-FR"/>
                               </w:rPr>
-                              <w:t>2</w:t>
-                            </w:r>
-                            <w:r>
-                              <w:rPr>
-                                <w:lang w:val="fr-FR"/>
-                              </w:rPr>
-                              <w:t>J</w:t>
+                              <w:t>2J</w:t>
                             </w:r>
                           </w:p>
                         </w:txbxContent>
@@ -647,19 +621,19 @@
           <wp:anchor distT="0" distB="0" distL="114300" distR="114300" simplePos="0" relativeHeight="251658240" behindDoc="0" locked="0" layoutInCell="1" allowOverlap="1">
             <wp:simplePos x="0" y="0"/>
             <wp:positionH relativeFrom="column">
-              <wp:posOffset>-171450</wp:posOffset>
+              <wp:posOffset>316062</wp:posOffset>
             </wp:positionH>
             <wp:positionV relativeFrom="paragraph">
-              <wp:posOffset>639005</wp:posOffset>
+              <wp:posOffset>638810</wp:posOffset>
             </wp:positionV>
-            <wp:extent cx="9945254" cy="4089636"/>
+            <wp:extent cx="8970229" cy="4089636"/>
             <wp:effectExtent l="0" t="19050" r="0" b="44450"/>
             <wp:wrapNone/>
             <wp:docPr id="1" name="Diagramme 1"/>
             <wp:cNvGraphicFramePr/>
             <a:graphic xmlns:a="http://schemas.openxmlformats.org/drawingml/2006/main">
               <a:graphicData uri="http://schemas.openxmlformats.org/drawingml/2006/diagram">
-                <dgm:relIds xmlns:dgm="http://schemas.openxmlformats.org/drawingml/2006/diagram" xmlns:r="http://schemas.openxmlformats.org/officeDocument/2006/relationships" r:dm="rId4" r:lo="rId5" r:qs="rId6" r:cs="rId7"/>
+                <dgm:relIds xmlns:dgm="http://schemas.openxmlformats.org/drawingml/2006/diagram" xmlns:r="http://schemas.openxmlformats.org/officeDocument/2006/relationships" r:dm="rId6" r:lo="rId7" r:qs="rId8" r:cs="rId9"/>
               </a:graphicData>
             </a:graphic>
             <wp14:sizeRelH relativeFrom="margin">
@@ -672,14 +646,136 @@
         </w:drawing>
       </w:r>
     </w:p>
+    <w:p/>
+    <w:p/>
+    <w:p/>
+    <w:p/>
+    <w:p/>
+    <w:p/>
+    <w:p/>
+    <w:p/>
+    <w:p/>
+    <w:p/>
+    <w:p/>
+    <w:p/>
+    <w:p/>
+    <w:p/>
+    <w:p/>
+    <w:p/>
+    <w:p/>
+    <w:p/>
+    <w:p>
+      <w:pPr>
+        <w:tabs>
+          <w:tab w:val="left" w:pos="4385"/>
+        </w:tabs>
+      </w:pPr>
+      <w:r>
+        <w:tab/>
+      </w:r>
+    </w:p>
+    <w:p>
+      <w:pPr>
+        <w:tabs>
+          <w:tab w:val="left" w:pos="4385"/>
+        </w:tabs>
+      </w:pPr>
+    </w:p>
+    <w:p>
+      <w:pPr>
+        <w:tabs>
+          <w:tab w:val="left" w:pos="4385"/>
+        </w:tabs>
+      </w:pPr>
+      <w:bookmarkStart w:id="0" w:name="_GoBack"/>
+      <w:bookmarkEnd w:id="0"/>
+    </w:p>
+    <w:p>
+      <w:pPr>
+        <w:tabs>
+          <w:tab w:val="left" w:pos="4385"/>
+        </w:tabs>
+      </w:pPr>
+    </w:p>
+    <w:p>
+      <w:pPr>
+        <w:tabs>
+          <w:tab w:val="left" w:pos="4385"/>
+        </w:tabs>
+      </w:pPr>
+    </w:p>
+    <w:p>
+      <w:pPr>
+        <w:tabs>
+          <w:tab w:val="left" w:pos="4385"/>
+        </w:tabs>
+      </w:pPr>
+    </w:p>
+    <w:p>
+      <w:pPr>
+        <w:tabs>
+          <w:tab w:val="left" w:pos="4385"/>
+        </w:tabs>
+      </w:pPr>
+    </w:p>
     <w:sectPr>
       <w:pgSz w:w="15840" w:h="12240" w:orient="landscape"/>
-      <w:pgMar w:top="1440" w:right="270" w:bottom="1440" w:left="360" w:header="720" w:footer="720" w:gutter="0"/>
+      <w:pgMar w:top="360" w:right="270" w:bottom="1440" w:left="360" w:header="720" w:footer="720" w:gutter="0"/>
       <w:cols w:space="720"/>
       <w:docGrid w:linePitch="360"/>
     </w:sectPr>
   </w:body>
 </w:document>
+</file>
+
+<file path=word/endnotes.xml><?xml version="1.0" encoding="utf-8"?>
+<w:endnotes xmlns:wpc="http://schemas.microsoft.com/office/word/2010/wordprocessingCanvas" xmlns:cx="http://schemas.microsoft.com/office/drawing/2014/chartex" xmlns:cx1="http://schemas.microsoft.com/office/drawing/2015/9/8/chartex" xmlns:cx2="http://schemas.microsoft.com/office/drawing/2015/10/21/chartex" xmlns:cx3="http://schemas.microsoft.com/office/drawing/2016/5/9/chartex" xmlns:cx4="http://schemas.microsoft.com/office/drawing/2016/5/10/chartex" xmlns:cx5="http://schemas.microsoft.com/office/drawing/2016/5/11/chartex" xmlns:cx6="http://schemas.microsoft.com/office/drawing/2016/5/12/chartex" xmlns:cx7="http://schemas.microsoft.com/office/drawing/2016/5/13/chartex" xmlns:cx8="http://schemas.microsoft.com/office/drawing/2016/5/14/chartex" xmlns:mc="http://schemas.openxmlformats.org/markup-compatibility/2006" xmlns:aink="http://schemas.microsoft.com/office/drawing/2016/ink" xmlns:am3d="http://schemas.microsoft.com/office/drawing/2017/model3d" xmlns:o="urn:schemas-microsoft-com:office:office" xmlns:r="http://schemas.openxmlformats.org/officeDocument/2006/relationships" xmlns:m="http://schemas.openxmlformats.org/officeDocument/2006/math" xmlns:v="urn:schemas-microsoft-com:vml" xmlns:wp14="http://schemas.microsoft.com/office/word/2010/wordprocessingDrawing" xmlns:wp="http://schemas.openxmlformats.org/drawingml/2006/wordprocessingDrawing" xmlns:w10="urn:schemas-microsoft-com:office:word" xmlns:w="http://schemas.openxmlformats.org/wordprocessingml/2006/main" xmlns:w14="http://schemas.microsoft.com/office/word/2010/wordml" xmlns:w15="http://schemas.microsoft.com/office/word/2012/wordml" xmlns:w16cid="http://schemas.microsoft.com/office/word/2016/wordml/cid" xmlns:w16se="http://schemas.microsoft.com/office/word/2015/wordml/symex" xmlns:wpg="http://schemas.microsoft.com/office/word/2010/wordprocessingGroup" xmlns:wpi="http://schemas.microsoft.com/office/word/2010/wordprocessingInk" xmlns:wne="http://schemas.microsoft.com/office/word/2006/wordml" xmlns:wps="http://schemas.microsoft.com/office/word/2010/wordprocessingShape" mc:Ignorable="w14 w15 w16se w16cid wp14">
+  <w:endnote w:type="separator" w:id="-1">
+    <w:p>
+      <w:pPr>
+        <w:spacing w:after="0" w:line="240" w:lineRule="auto"/>
+      </w:pPr>
+      <w:r>
+        <w:separator/>
+      </w:r>
+    </w:p>
+  </w:endnote>
+  <w:endnote w:type="continuationSeparator" w:id="0">
+    <w:p>
+      <w:pPr>
+        <w:spacing w:after="0" w:line="240" w:lineRule="auto"/>
+      </w:pPr>
+      <w:r>
+        <w:continuationSeparator/>
+      </w:r>
+    </w:p>
+  </w:endnote>
+</w:endnotes>
+</file>
+
+<file path=word/footnotes.xml><?xml version="1.0" encoding="utf-8"?>
+<w:footnotes xmlns:wpc="http://schemas.microsoft.com/office/word/2010/wordprocessingCanvas" xmlns:cx="http://schemas.microsoft.com/office/drawing/2014/chartex" xmlns:cx1="http://schemas.microsoft.com/office/drawing/2015/9/8/chartex" xmlns:cx2="http://schemas.microsoft.com/office/drawing/2015/10/21/chartex" xmlns:cx3="http://schemas.microsoft.com/office/drawing/2016/5/9/chartex" xmlns:cx4="http://schemas.microsoft.com/office/drawing/2016/5/10/chartex" xmlns:cx5="http://schemas.microsoft.com/office/drawing/2016/5/11/chartex" xmlns:cx6="http://schemas.microsoft.com/office/drawing/2016/5/12/chartex" xmlns:cx7="http://schemas.microsoft.com/office/drawing/2016/5/13/chartex" xmlns:cx8="http://schemas.microsoft.com/office/drawing/2016/5/14/chartex" xmlns:mc="http://schemas.openxmlformats.org/markup-compatibility/2006" xmlns:aink="http://schemas.microsoft.com/office/drawing/2016/ink" xmlns:am3d="http://schemas.microsoft.com/office/drawing/2017/model3d" xmlns:o="urn:schemas-microsoft-com:office:office" xmlns:r="http://schemas.openxmlformats.org/officeDocument/2006/relationships" xmlns:m="http://schemas.openxmlformats.org/officeDocument/2006/math" xmlns:v="urn:schemas-microsoft-com:vml" xmlns:wp14="http://schemas.microsoft.com/office/word/2010/wordprocessingDrawing" xmlns:wp="http://schemas.openxmlformats.org/drawingml/2006/wordprocessingDrawing" xmlns:w10="urn:schemas-microsoft-com:office:word" xmlns:w="http://schemas.openxmlformats.org/wordprocessingml/2006/main" xmlns:w14="http://schemas.microsoft.com/office/word/2010/wordml" xmlns:w15="http://schemas.microsoft.com/office/word/2012/wordml" xmlns:w16cid="http://schemas.microsoft.com/office/word/2016/wordml/cid" xmlns:w16se="http://schemas.microsoft.com/office/word/2015/wordml/symex" xmlns:wpg="http://schemas.microsoft.com/office/word/2010/wordprocessingGroup" xmlns:wpi="http://schemas.microsoft.com/office/word/2010/wordprocessingInk" xmlns:wne="http://schemas.microsoft.com/office/word/2006/wordml" xmlns:wps="http://schemas.microsoft.com/office/word/2010/wordprocessingShape" mc:Ignorable="w14 w15 w16se w16cid wp14">
+  <w:footnote w:type="separator" w:id="-1">
+    <w:p>
+      <w:pPr>
+        <w:spacing w:after="0" w:line="240" w:lineRule="auto"/>
+      </w:pPr>
+      <w:r>
+        <w:separator/>
+      </w:r>
+    </w:p>
+  </w:footnote>
+  <w:footnote w:type="continuationSeparator" w:id="0">
+    <w:p>
+      <w:pPr>
+        <w:spacing w:after="0" w:line="240" w:lineRule="auto"/>
+      </w:pPr>
+      <w:r>
+        <w:continuationSeparator/>
+      </w:r>
+    </w:p>
+  </w:footnote>
+</w:footnotes>
 </file>
 
 <file path=word/styles.xml><?xml version="1.0" encoding="utf-8"?>
@@ -1107,6 +1203,50 @@
     <w:uiPriority w:val="99"/>
     <w:semiHidden/>
     <w:unhideWhenUsed/>
+  </w:style>
+  <w:style w:type="paragraph" w:styleId="En-tte">
+    <w:name w:val="header"/>
+    <w:basedOn w:val="Normal"/>
+    <w:link w:val="En-tteCar"/>
+    <w:uiPriority w:val="99"/>
+    <w:unhideWhenUsed/>
+    <w:rsid w:val="00DD395F"/>
+    <w:pPr>
+      <w:tabs>
+        <w:tab w:val="center" w:pos="4680"/>
+        <w:tab w:val="right" w:pos="9360"/>
+      </w:tabs>
+      <w:spacing w:after="0" w:line="240" w:lineRule="auto"/>
+    </w:pPr>
+  </w:style>
+  <w:style w:type="character" w:customStyle="1" w:styleId="En-tteCar">
+    <w:name w:val="En-tête Car"/>
+    <w:basedOn w:val="Policepardfaut"/>
+    <w:link w:val="En-tte"/>
+    <w:uiPriority w:val="99"/>
+    <w:rsid w:val="00DD395F"/>
+  </w:style>
+  <w:style w:type="paragraph" w:styleId="Pieddepage">
+    <w:name w:val="footer"/>
+    <w:basedOn w:val="Normal"/>
+    <w:link w:val="PieddepageCar"/>
+    <w:uiPriority w:val="99"/>
+    <w:unhideWhenUsed/>
+    <w:rsid w:val="00DD395F"/>
+    <w:pPr>
+      <w:tabs>
+        <w:tab w:val="center" w:pos="4680"/>
+        <w:tab w:val="right" w:pos="9360"/>
+      </w:tabs>
+      <w:spacing w:after="0" w:line="240" w:lineRule="auto"/>
+    </w:pPr>
+  </w:style>
+  <w:style w:type="character" w:customStyle="1" w:styleId="PieddepageCar">
+    <w:name w:val="Pied de page Car"/>
+    <w:basedOn w:val="Policepardfaut"/>
+    <w:link w:val="Pieddepage"/>
+    <w:uiPriority w:val="99"/>
+    <w:rsid w:val="00DD395F"/>
   </w:style>
 </w:styles>
 </file>
@@ -2508,10 +2648,9 @@
         <a:lstStyle/>
         <a:p>
           <a:r>
-            <a:rPr lang="fr-FR"/>
-            <a:t>STOCKAGE EN MASSE DE DONNEES</a:t>
+            <a:rPr lang="en-US"/>
+            <a:t>GENERATION STATISTIQUES</a:t>
           </a:r>
-          <a:endParaRPr lang="en-US"/>
         </a:p>
       </dgm:t>
     </dgm:pt>
@@ -2731,7 +2870,7 @@
         <a:p>
           <a:r>
             <a:rPr lang="fr-FR"/>
-            <a:t>CALCUL OPTIMISATION COUT</a:t>
+            <a:t>CALCULS OPTIMISATION COUT</a:t>
           </a:r>
           <a:endParaRPr lang="en-US"/>
         </a:p>
@@ -3471,7 +3610,7 @@
         <a:p>
           <a:r>
             <a:rPr lang="fr-FR"/>
-            <a:t>MATRICE DES DEPENDENCES FONCTIONNELLES</a:t>
+            <a:t>MATRICE DES DEPENDANCES FONCTIONNELLES</a:t>
           </a:r>
           <a:endParaRPr lang="en-US"/>
         </a:p>
@@ -6022,7 +6161,7 @@
   <dgm:whole/>
   <dgm:extLst>
     <a:ext uri="http://schemas.microsoft.com/office/drawing/2008/diagram">
-      <dsp:dataModelExt xmlns:dsp="http://schemas.microsoft.com/office/drawing/2008/diagram" relId="rId8" minVer="http://schemas.openxmlformats.org/drawingml/2006/diagram"/>
+      <dsp:dataModelExt xmlns:dsp="http://schemas.microsoft.com/office/drawing/2008/diagram" relId="rId10" minVer="http://schemas.openxmlformats.org/drawingml/2006/diagram"/>
     </a:ext>
   </dgm:extLst>
 </dgm:dataModel>
@@ -6043,8 +6182,8 @@
       </dsp:nvSpPr>
       <dsp:spPr>
         <a:xfrm>
-          <a:off x="8545488" y="800932"/>
-          <a:ext cx="304354" cy="1138022"/>
+          <a:off x="8055083" y="801939"/>
+          <a:ext cx="304108" cy="1137101"/>
         </a:xfrm>
         <a:custGeom>
           <a:avLst/>
@@ -6058,10 +6197,10 @@
                 <a:pt x="0" y="0"/>
               </a:moveTo>
               <a:lnTo>
-                <a:pt x="0" y="1138022"/>
+                <a:pt x="0" y="1137101"/>
               </a:lnTo>
               <a:lnTo>
-                <a:pt x="304354" y="1138022"/>
+                <a:pt x="304108" y="1137101"/>
               </a:lnTo>
             </a:path>
           </a:pathLst>
@@ -6102,8 +6241,8 @@
       </dsp:nvSpPr>
       <dsp:spPr>
         <a:xfrm>
-          <a:off x="8545488" y="800932"/>
-          <a:ext cx="304354" cy="668257"/>
+          <a:off x="8055083" y="801939"/>
+          <a:ext cx="304108" cy="667716"/>
         </a:xfrm>
         <a:custGeom>
           <a:avLst/>
@@ -6117,10 +6256,10 @@
                 <a:pt x="0" y="0"/>
               </a:moveTo>
               <a:lnTo>
-                <a:pt x="0" y="668257"/>
+                <a:pt x="0" y="667716"/>
               </a:lnTo>
               <a:lnTo>
-                <a:pt x="304354" y="668257"/>
+                <a:pt x="304108" y="667716"/>
               </a:lnTo>
             </a:path>
           </a:pathLst>
@@ -6161,8 +6300,8 @@
       </dsp:nvSpPr>
       <dsp:spPr>
         <a:xfrm>
-          <a:off x="8545488" y="800932"/>
-          <a:ext cx="304354" cy="198492"/>
+          <a:off x="8055083" y="801939"/>
+          <a:ext cx="304108" cy="198331"/>
         </a:xfrm>
         <a:custGeom>
           <a:avLst/>
@@ -6176,10 +6315,10 @@
                 <a:pt x="0" y="0"/>
               </a:moveTo>
               <a:lnTo>
-                <a:pt x="0" y="198492"/>
+                <a:pt x="0" y="198331"/>
               </a:lnTo>
               <a:lnTo>
-                <a:pt x="304354" y="198492"/>
+                <a:pt x="304108" y="198331"/>
               </a:lnTo>
             </a:path>
           </a:pathLst>
@@ -6220,8 +6359,8 @@
       </dsp:nvSpPr>
       <dsp:spPr>
         <a:xfrm>
-          <a:off x="5450662" y="331167"/>
-          <a:ext cx="3094825" cy="138944"/>
+          <a:off x="4962763" y="332554"/>
+          <a:ext cx="3092320" cy="138832"/>
         </a:xfrm>
         <a:custGeom>
           <a:avLst/>
@@ -6235,13 +6374,13 @@
                 <a:pt x="0" y="0"/>
               </a:moveTo>
               <a:lnTo>
-                <a:pt x="0" y="69472"/>
+                <a:pt x="0" y="69416"/>
               </a:lnTo>
               <a:lnTo>
-                <a:pt x="3094825" y="69472"/>
+                <a:pt x="3092320" y="69416"/>
               </a:lnTo>
               <a:lnTo>
-                <a:pt x="3094825" y="138944"/>
+                <a:pt x="3092320" y="138832"/>
               </a:lnTo>
             </a:path>
           </a:pathLst>
@@ -6282,8 +6421,8 @@
       </dsp:nvSpPr>
       <dsp:spPr>
         <a:xfrm>
-          <a:off x="7744902" y="800932"/>
-          <a:ext cx="304354" cy="3017083"/>
+          <a:off x="7255146" y="801939"/>
+          <a:ext cx="304108" cy="3014640"/>
         </a:xfrm>
         <a:custGeom>
           <a:avLst/>
@@ -6297,10 +6436,10 @@
                 <a:pt x="0" y="0"/>
               </a:moveTo>
               <a:lnTo>
-                <a:pt x="0" y="3017083"/>
+                <a:pt x="0" y="3014640"/>
               </a:lnTo>
               <a:lnTo>
-                <a:pt x="304354" y="3017083"/>
+                <a:pt x="304108" y="3014640"/>
               </a:lnTo>
             </a:path>
           </a:pathLst>
@@ -6341,8 +6480,8 @@
       </dsp:nvSpPr>
       <dsp:spPr>
         <a:xfrm>
-          <a:off x="7744902" y="800932"/>
-          <a:ext cx="304354" cy="2547318"/>
+          <a:off x="7255146" y="801939"/>
+          <a:ext cx="304108" cy="2545255"/>
         </a:xfrm>
         <a:custGeom>
           <a:avLst/>
@@ -6356,10 +6495,10 @@
                 <a:pt x="0" y="0"/>
               </a:moveTo>
               <a:lnTo>
-                <a:pt x="0" y="2547318"/>
+                <a:pt x="0" y="2545255"/>
               </a:lnTo>
               <a:lnTo>
-                <a:pt x="304354" y="2547318"/>
+                <a:pt x="304108" y="2545255"/>
               </a:lnTo>
             </a:path>
           </a:pathLst>
@@ -6400,8 +6539,8 @@
       </dsp:nvSpPr>
       <dsp:spPr>
         <a:xfrm>
-          <a:off x="7744902" y="800932"/>
-          <a:ext cx="304354" cy="2077552"/>
+          <a:off x="7255146" y="801939"/>
+          <a:ext cx="304108" cy="2075871"/>
         </a:xfrm>
         <a:custGeom>
           <a:avLst/>
@@ -6415,10 +6554,10 @@
                 <a:pt x="0" y="0"/>
               </a:moveTo>
               <a:lnTo>
-                <a:pt x="0" y="2077552"/>
+                <a:pt x="0" y="2075871"/>
               </a:lnTo>
               <a:lnTo>
-                <a:pt x="304354" y="2077552"/>
+                <a:pt x="304108" y="2075871"/>
               </a:lnTo>
             </a:path>
           </a:pathLst>
@@ -6459,8 +6598,8 @@
       </dsp:nvSpPr>
       <dsp:spPr>
         <a:xfrm>
-          <a:off x="7744902" y="800932"/>
-          <a:ext cx="304354" cy="1607787"/>
+          <a:off x="7255146" y="801939"/>
+          <a:ext cx="304108" cy="1606486"/>
         </a:xfrm>
         <a:custGeom>
           <a:avLst/>
@@ -6474,10 +6613,10 @@
                 <a:pt x="0" y="0"/>
               </a:moveTo>
               <a:lnTo>
-                <a:pt x="0" y="1607787"/>
+                <a:pt x="0" y="1606486"/>
               </a:lnTo>
               <a:lnTo>
-                <a:pt x="304354" y="1607787"/>
+                <a:pt x="304108" y="1606486"/>
               </a:lnTo>
             </a:path>
           </a:pathLst>
@@ -6518,8 +6657,8 @@
       </dsp:nvSpPr>
       <dsp:spPr>
         <a:xfrm>
-          <a:off x="7744902" y="800932"/>
-          <a:ext cx="304354" cy="1138022"/>
+          <a:off x="7255146" y="801939"/>
+          <a:ext cx="304108" cy="1137101"/>
         </a:xfrm>
         <a:custGeom>
           <a:avLst/>
@@ -6533,10 +6672,10 @@
                 <a:pt x="0" y="0"/>
               </a:moveTo>
               <a:lnTo>
-                <a:pt x="0" y="1138022"/>
+                <a:pt x="0" y="1137101"/>
               </a:lnTo>
               <a:lnTo>
-                <a:pt x="304354" y="1138022"/>
+                <a:pt x="304108" y="1137101"/>
               </a:lnTo>
             </a:path>
           </a:pathLst>
@@ -6577,8 +6716,8 @@
       </dsp:nvSpPr>
       <dsp:spPr>
         <a:xfrm>
-          <a:off x="7744902" y="800932"/>
-          <a:ext cx="304354" cy="668257"/>
+          <a:off x="7255146" y="801939"/>
+          <a:ext cx="304108" cy="667716"/>
         </a:xfrm>
         <a:custGeom>
           <a:avLst/>
@@ -6592,10 +6731,10 @@
                 <a:pt x="0" y="0"/>
               </a:moveTo>
               <a:lnTo>
-                <a:pt x="0" y="668257"/>
+                <a:pt x="0" y="667716"/>
               </a:lnTo>
               <a:lnTo>
-                <a:pt x="304354" y="668257"/>
+                <a:pt x="304108" y="667716"/>
               </a:lnTo>
             </a:path>
           </a:pathLst>
@@ -6636,8 +6775,8 @@
       </dsp:nvSpPr>
       <dsp:spPr>
         <a:xfrm>
-          <a:off x="7744902" y="800932"/>
-          <a:ext cx="304354" cy="198492"/>
+          <a:off x="7255146" y="801939"/>
+          <a:ext cx="304108" cy="198331"/>
         </a:xfrm>
         <a:custGeom>
           <a:avLst/>
@@ -6651,10 +6790,10 @@
                 <a:pt x="0" y="0"/>
               </a:moveTo>
               <a:lnTo>
-                <a:pt x="0" y="198492"/>
+                <a:pt x="0" y="198331"/>
               </a:lnTo>
               <a:lnTo>
-                <a:pt x="304354" y="198492"/>
+                <a:pt x="304108" y="198331"/>
               </a:lnTo>
             </a:path>
           </a:pathLst>
@@ -6695,8 +6834,8 @@
       </dsp:nvSpPr>
       <dsp:spPr>
         <a:xfrm>
-          <a:off x="5450662" y="331167"/>
-          <a:ext cx="2294240" cy="138944"/>
+          <a:off x="4962763" y="332554"/>
+          <a:ext cx="2292383" cy="138832"/>
         </a:xfrm>
         <a:custGeom>
           <a:avLst/>
@@ -6710,13 +6849,13 @@
                 <a:pt x="0" y="0"/>
               </a:moveTo>
               <a:lnTo>
-                <a:pt x="0" y="69472"/>
+                <a:pt x="0" y="69416"/>
               </a:lnTo>
               <a:lnTo>
-                <a:pt x="2294240" y="69472"/>
+                <a:pt x="2292383" y="69416"/>
               </a:lnTo>
               <a:lnTo>
-                <a:pt x="2294240" y="138944"/>
+                <a:pt x="2292383" y="138832"/>
               </a:lnTo>
             </a:path>
           </a:pathLst>
@@ -6757,8 +6896,8 @@
       </dsp:nvSpPr>
       <dsp:spPr>
         <a:xfrm>
-          <a:off x="6944317" y="800932"/>
-          <a:ext cx="304354" cy="2077552"/>
+          <a:off x="6455208" y="801939"/>
+          <a:ext cx="304108" cy="2075871"/>
         </a:xfrm>
         <a:custGeom>
           <a:avLst/>
@@ -6772,10 +6911,10 @@
                 <a:pt x="0" y="0"/>
               </a:moveTo>
               <a:lnTo>
-                <a:pt x="0" y="2077552"/>
+                <a:pt x="0" y="2075871"/>
               </a:lnTo>
               <a:lnTo>
-                <a:pt x="304354" y="2077552"/>
+                <a:pt x="304108" y="2075871"/>
               </a:lnTo>
             </a:path>
           </a:pathLst>
@@ -6816,8 +6955,8 @@
       </dsp:nvSpPr>
       <dsp:spPr>
         <a:xfrm>
-          <a:off x="6944317" y="800932"/>
-          <a:ext cx="304354" cy="1607787"/>
+          <a:off x="6455208" y="801939"/>
+          <a:ext cx="304108" cy="1606486"/>
         </a:xfrm>
         <a:custGeom>
           <a:avLst/>
@@ -6831,10 +6970,10 @@
                 <a:pt x="0" y="0"/>
               </a:moveTo>
               <a:lnTo>
-                <a:pt x="0" y="1607787"/>
+                <a:pt x="0" y="1606486"/>
               </a:lnTo>
               <a:lnTo>
-                <a:pt x="304354" y="1607787"/>
+                <a:pt x="304108" y="1606486"/>
               </a:lnTo>
             </a:path>
           </a:pathLst>
@@ -6875,8 +7014,8 @@
       </dsp:nvSpPr>
       <dsp:spPr>
         <a:xfrm>
-          <a:off x="6944317" y="800932"/>
-          <a:ext cx="304354" cy="1138022"/>
+          <a:off x="6455208" y="801939"/>
+          <a:ext cx="304108" cy="1137101"/>
         </a:xfrm>
         <a:custGeom>
           <a:avLst/>
@@ -6890,10 +7029,10 @@
                 <a:pt x="0" y="0"/>
               </a:moveTo>
               <a:lnTo>
-                <a:pt x="0" y="1138022"/>
+                <a:pt x="0" y="1137101"/>
               </a:lnTo>
               <a:lnTo>
-                <a:pt x="304354" y="1138022"/>
+                <a:pt x="304108" y="1137101"/>
               </a:lnTo>
             </a:path>
           </a:pathLst>
@@ -6934,8 +7073,8 @@
       </dsp:nvSpPr>
       <dsp:spPr>
         <a:xfrm>
-          <a:off x="6944317" y="800932"/>
-          <a:ext cx="304354" cy="668257"/>
+          <a:off x="6455208" y="801939"/>
+          <a:ext cx="304108" cy="667716"/>
         </a:xfrm>
         <a:custGeom>
           <a:avLst/>
@@ -6949,10 +7088,10 @@
                 <a:pt x="0" y="0"/>
               </a:moveTo>
               <a:lnTo>
-                <a:pt x="0" y="668257"/>
+                <a:pt x="0" y="667716"/>
               </a:lnTo>
               <a:lnTo>
-                <a:pt x="304354" y="668257"/>
+                <a:pt x="304108" y="667716"/>
               </a:lnTo>
             </a:path>
           </a:pathLst>
@@ -6993,8 +7132,8 @@
       </dsp:nvSpPr>
       <dsp:spPr>
         <a:xfrm>
-          <a:off x="6944317" y="800932"/>
-          <a:ext cx="304354" cy="198492"/>
+          <a:off x="6455208" y="801939"/>
+          <a:ext cx="304108" cy="198331"/>
         </a:xfrm>
         <a:custGeom>
           <a:avLst/>
@@ -7008,10 +7147,10 @@
                 <a:pt x="0" y="0"/>
               </a:moveTo>
               <a:lnTo>
-                <a:pt x="0" y="198492"/>
+                <a:pt x="0" y="198331"/>
               </a:lnTo>
               <a:lnTo>
-                <a:pt x="304354" y="198492"/>
+                <a:pt x="304108" y="198331"/>
               </a:lnTo>
             </a:path>
           </a:pathLst>
@@ -7052,8 +7191,8 @@
       </dsp:nvSpPr>
       <dsp:spPr>
         <a:xfrm>
-          <a:off x="5450662" y="331167"/>
-          <a:ext cx="1493654" cy="138944"/>
+          <a:off x="4962763" y="332554"/>
+          <a:ext cx="1492445" cy="138832"/>
         </a:xfrm>
         <a:custGeom>
           <a:avLst/>
@@ -7067,13 +7206,13 @@
                 <a:pt x="0" y="0"/>
               </a:moveTo>
               <a:lnTo>
-                <a:pt x="0" y="69472"/>
+                <a:pt x="0" y="69416"/>
               </a:lnTo>
               <a:lnTo>
-                <a:pt x="1493654" y="69472"/>
+                <a:pt x="1492445" y="69416"/>
               </a:lnTo>
               <a:lnTo>
-                <a:pt x="1493654" y="138944"/>
+                <a:pt x="1492445" y="138832"/>
               </a:lnTo>
             </a:path>
           </a:pathLst>
@@ -7114,8 +7253,8 @@
       </dsp:nvSpPr>
       <dsp:spPr>
         <a:xfrm>
-          <a:off x="6143731" y="1270697"/>
-          <a:ext cx="304354" cy="198492"/>
+          <a:off x="5655271" y="1271324"/>
+          <a:ext cx="304108" cy="198331"/>
         </a:xfrm>
         <a:custGeom>
           <a:avLst/>
@@ -7129,10 +7268,10 @@
                 <a:pt x="0" y="0"/>
               </a:moveTo>
               <a:lnTo>
-                <a:pt x="0" y="198492"/>
+                <a:pt x="0" y="198331"/>
               </a:lnTo>
               <a:lnTo>
-                <a:pt x="304354" y="198492"/>
+                <a:pt x="304108" y="198331"/>
               </a:lnTo>
             </a:path>
           </a:pathLst>
@@ -7173,8 +7312,8 @@
       </dsp:nvSpPr>
       <dsp:spPr>
         <a:xfrm>
-          <a:off x="5743438" y="800932"/>
-          <a:ext cx="400292" cy="138944"/>
+          <a:off x="5255302" y="801939"/>
+          <a:ext cx="399968" cy="138832"/>
         </a:xfrm>
         <a:custGeom>
           <a:avLst/>
@@ -7188,13 +7327,13 @@
                 <a:pt x="0" y="0"/>
               </a:moveTo>
               <a:lnTo>
-                <a:pt x="0" y="69472"/>
+                <a:pt x="0" y="69416"/>
               </a:lnTo>
               <a:lnTo>
-                <a:pt x="400292" y="69472"/>
+                <a:pt x="399968" y="69416"/>
               </a:lnTo>
               <a:lnTo>
-                <a:pt x="400292" y="138944"/>
+                <a:pt x="399968" y="138832"/>
               </a:lnTo>
             </a:path>
           </a:pathLst>
@@ -7235,8 +7374,8 @@
       </dsp:nvSpPr>
       <dsp:spPr>
         <a:xfrm>
-          <a:off x="5343145" y="1270697"/>
-          <a:ext cx="304354" cy="668257"/>
+          <a:off x="4855333" y="1271324"/>
+          <a:ext cx="304108" cy="667716"/>
         </a:xfrm>
         <a:custGeom>
           <a:avLst/>
@@ -7250,10 +7389,10 @@
                 <a:pt x="0" y="0"/>
               </a:moveTo>
               <a:lnTo>
-                <a:pt x="0" y="668257"/>
+                <a:pt x="0" y="667716"/>
               </a:lnTo>
               <a:lnTo>
-                <a:pt x="304354" y="668257"/>
+                <a:pt x="304108" y="667716"/>
               </a:lnTo>
             </a:path>
           </a:pathLst>
@@ -7294,8 +7433,8 @@
       </dsp:nvSpPr>
       <dsp:spPr>
         <a:xfrm>
-          <a:off x="5343145" y="1270697"/>
-          <a:ext cx="304354" cy="198492"/>
+          <a:off x="4855333" y="1271324"/>
+          <a:ext cx="304108" cy="198331"/>
         </a:xfrm>
         <a:custGeom>
           <a:avLst/>
@@ -7309,10 +7448,10 @@
                 <a:pt x="0" y="0"/>
               </a:moveTo>
               <a:lnTo>
-                <a:pt x="0" y="198492"/>
+                <a:pt x="0" y="198331"/>
               </a:lnTo>
               <a:lnTo>
-                <a:pt x="304354" y="198492"/>
+                <a:pt x="304108" y="198331"/>
               </a:lnTo>
             </a:path>
           </a:pathLst>
@@ -7353,8 +7492,8 @@
       </dsp:nvSpPr>
       <dsp:spPr>
         <a:xfrm>
-          <a:off x="5343145" y="800932"/>
-          <a:ext cx="400292" cy="138944"/>
+          <a:off x="4855333" y="801939"/>
+          <a:ext cx="399968" cy="138832"/>
         </a:xfrm>
         <a:custGeom>
           <a:avLst/>
@@ -7365,16 +7504,16 @@
           <a:pathLst>
             <a:path>
               <a:moveTo>
-                <a:pt x="400292" y="0"/>
+                <a:pt x="399968" y="0"/>
               </a:moveTo>
               <a:lnTo>
-                <a:pt x="400292" y="69472"/>
+                <a:pt x="399968" y="69416"/>
               </a:lnTo>
               <a:lnTo>
-                <a:pt x="0" y="69472"/>
+                <a:pt x="0" y="69416"/>
               </a:lnTo>
               <a:lnTo>
-                <a:pt x="0" y="138944"/>
+                <a:pt x="0" y="138832"/>
               </a:lnTo>
             </a:path>
           </a:pathLst>
@@ -7415,8 +7554,8 @@
       </dsp:nvSpPr>
       <dsp:spPr>
         <a:xfrm>
-          <a:off x="5450662" y="331167"/>
-          <a:ext cx="292776" cy="138944"/>
+          <a:off x="4962763" y="332554"/>
+          <a:ext cx="292539" cy="138832"/>
         </a:xfrm>
         <a:custGeom>
           <a:avLst/>
@@ -7430,13 +7569,13 @@
                 <a:pt x="0" y="0"/>
               </a:moveTo>
               <a:lnTo>
-                <a:pt x="0" y="69472"/>
+                <a:pt x="0" y="69416"/>
               </a:lnTo>
               <a:lnTo>
-                <a:pt x="292776" y="69472"/>
+                <a:pt x="292539" y="69416"/>
               </a:lnTo>
               <a:lnTo>
-                <a:pt x="292776" y="138944"/>
+                <a:pt x="292539" y="138832"/>
               </a:lnTo>
             </a:path>
           </a:pathLst>
@@ -7477,8 +7616,8 @@
       </dsp:nvSpPr>
       <dsp:spPr>
         <a:xfrm>
-          <a:off x="4142267" y="800932"/>
-          <a:ext cx="400292" cy="138944"/>
+          <a:off x="3655427" y="801939"/>
+          <a:ext cx="399968" cy="138832"/>
         </a:xfrm>
         <a:custGeom>
           <a:avLst/>
@@ -7492,13 +7631,13 @@
                 <a:pt x="0" y="0"/>
               </a:moveTo>
               <a:lnTo>
-                <a:pt x="0" y="69472"/>
+                <a:pt x="0" y="69416"/>
               </a:lnTo>
               <a:lnTo>
-                <a:pt x="400292" y="69472"/>
+                <a:pt x="399968" y="69416"/>
               </a:lnTo>
               <a:lnTo>
-                <a:pt x="400292" y="138944"/>
+                <a:pt x="399968" y="138832"/>
               </a:lnTo>
             </a:path>
           </a:pathLst>
@@ -7539,8 +7678,8 @@
       </dsp:nvSpPr>
       <dsp:spPr>
         <a:xfrm>
-          <a:off x="3741974" y="1270697"/>
-          <a:ext cx="304354" cy="198492"/>
+          <a:off x="3255458" y="1271324"/>
+          <a:ext cx="304108" cy="198331"/>
         </a:xfrm>
         <a:custGeom>
           <a:avLst/>
@@ -7554,10 +7693,10 @@
                 <a:pt x="0" y="0"/>
               </a:moveTo>
               <a:lnTo>
-                <a:pt x="0" y="198492"/>
+                <a:pt x="0" y="198331"/>
               </a:lnTo>
               <a:lnTo>
-                <a:pt x="304354" y="198492"/>
+                <a:pt x="304108" y="198331"/>
               </a:lnTo>
             </a:path>
           </a:pathLst>
@@ -7598,8 +7737,8 @@
       </dsp:nvSpPr>
       <dsp:spPr>
         <a:xfrm>
-          <a:off x="3741974" y="800932"/>
-          <a:ext cx="400292" cy="138944"/>
+          <a:off x="3255458" y="801939"/>
+          <a:ext cx="399968" cy="138832"/>
         </a:xfrm>
         <a:custGeom>
           <a:avLst/>
@@ -7610,16 +7749,16 @@
           <a:pathLst>
             <a:path>
               <a:moveTo>
-                <a:pt x="400292" y="0"/>
+                <a:pt x="399968" y="0"/>
               </a:moveTo>
               <a:lnTo>
-                <a:pt x="400292" y="69472"/>
+                <a:pt x="399968" y="69416"/>
               </a:lnTo>
               <a:lnTo>
-                <a:pt x="0" y="69472"/>
+                <a:pt x="0" y="69416"/>
               </a:lnTo>
               <a:lnTo>
-                <a:pt x="0" y="138944"/>
+                <a:pt x="0" y="138832"/>
               </a:lnTo>
             </a:path>
           </a:pathLst>
@@ -7660,8 +7799,8 @@
       </dsp:nvSpPr>
       <dsp:spPr>
         <a:xfrm>
-          <a:off x="4142267" y="331167"/>
-          <a:ext cx="1308395" cy="138944"/>
+          <a:off x="3655427" y="332554"/>
+          <a:ext cx="1307336" cy="138832"/>
         </a:xfrm>
         <a:custGeom>
           <a:avLst/>
@@ -7672,16 +7811,16 @@
           <a:pathLst>
             <a:path>
               <a:moveTo>
-                <a:pt x="1308395" y="0"/>
+                <a:pt x="1307336" y="0"/>
               </a:moveTo>
               <a:lnTo>
-                <a:pt x="1308395" y="69472"/>
+                <a:pt x="1307336" y="69416"/>
               </a:lnTo>
               <a:lnTo>
-                <a:pt x="0" y="69472"/>
+                <a:pt x="0" y="69416"/>
               </a:lnTo>
               <a:lnTo>
-                <a:pt x="0" y="138944"/>
+                <a:pt x="0" y="138832"/>
               </a:lnTo>
             </a:path>
           </a:pathLst>
@@ -7722,8 +7861,8 @@
       </dsp:nvSpPr>
       <dsp:spPr>
         <a:xfrm>
-          <a:off x="2941388" y="1270697"/>
-          <a:ext cx="304354" cy="198492"/>
+          <a:off x="2455520" y="1271324"/>
+          <a:ext cx="304108" cy="198331"/>
         </a:xfrm>
         <a:custGeom>
           <a:avLst/>
@@ -7737,10 +7876,10 @@
                 <a:pt x="0" y="0"/>
               </a:moveTo>
               <a:lnTo>
-                <a:pt x="0" y="198492"/>
+                <a:pt x="0" y="198331"/>
               </a:lnTo>
               <a:lnTo>
-                <a:pt x="304354" y="198492"/>
+                <a:pt x="304108" y="198331"/>
               </a:lnTo>
             </a:path>
           </a:pathLst>
@@ -7781,8 +7920,8 @@
       </dsp:nvSpPr>
       <dsp:spPr>
         <a:xfrm>
-          <a:off x="2355836" y="800932"/>
-          <a:ext cx="585552" cy="138944"/>
+          <a:off x="1870442" y="801939"/>
+          <a:ext cx="585078" cy="138832"/>
         </a:xfrm>
         <a:custGeom>
           <a:avLst/>
@@ -7796,13 +7935,13 @@
                 <a:pt x="0" y="0"/>
               </a:moveTo>
               <a:lnTo>
-                <a:pt x="0" y="69472"/>
+                <a:pt x="0" y="69416"/>
               </a:lnTo>
               <a:lnTo>
-                <a:pt x="585552" y="69472"/>
+                <a:pt x="585078" y="69416"/>
               </a:lnTo>
               <a:lnTo>
-                <a:pt x="585552" y="138944"/>
+                <a:pt x="585078" y="138832"/>
               </a:lnTo>
             </a:path>
           </a:pathLst>
@@ -7843,8 +7982,8 @@
       </dsp:nvSpPr>
       <dsp:spPr>
         <a:xfrm>
-          <a:off x="1770284" y="1270697"/>
-          <a:ext cx="800585" cy="138944"/>
+          <a:off x="1285364" y="1271324"/>
+          <a:ext cx="799937" cy="138832"/>
         </a:xfrm>
         <a:custGeom>
           <a:avLst/>
@@ -7858,13 +7997,13 @@
                 <a:pt x="0" y="0"/>
               </a:moveTo>
               <a:lnTo>
-                <a:pt x="0" y="69472"/>
+                <a:pt x="0" y="69416"/>
               </a:lnTo>
               <a:lnTo>
-                <a:pt x="800585" y="69472"/>
+                <a:pt x="799937" y="69416"/>
               </a:lnTo>
               <a:lnTo>
-                <a:pt x="800585" y="138944"/>
+                <a:pt x="799937" y="138832"/>
               </a:lnTo>
             </a:path>
           </a:pathLst>
@@ -7905,8 +8044,8 @@
       </dsp:nvSpPr>
       <dsp:spPr>
         <a:xfrm>
-          <a:off x="1770284" y="1740463"/>
-          <a:ext cx="304354" cy="2077552"/>
+          <a:off x="1285364" y="1740709"/>
+          <a:ext cx="304108" cy="2075871"/>
         </a:xfrm>
         <a:custGeom>
           <a:avLst/>
@@ -7920,10 +8059,10 @@
                 <a:pt x="0" y="0"/>
               </a:moveTo>
               <a:lnTo>
-                <a:pt x="0" y="2077552"/>
+                <a:pt x="0" y="2075871"/>
               </a:lnTo>
               <a:lnTo>
-                <a:pt x="304354" y="2077552"/>
+                <a:pt x="304108" y="2075871"/>
               </a:lnTo>
             </a:path>
           </a:pathLst>
@@ -7964,8 +8103,8 @@
       </dsp:nvSpPr>
       <dsp:spPr>
         <a:xfrm>
-          <a:off x="1770284" y="1740463"/>
-          <a:ext cx="304354" cy="1607787"/>
+          <a:off x="1285364" y="1740709"/>
+          <a:ext cx="304108" cy="1606486"/>
         </a:xfrm>
         <a:custGeom>
           <a:avLst/>
@@ -7979,10 +8118,10 @@
                 <a:pt x="0" y="0"/>
               </a:moveTo>
               <a:lnTo>
-                <a:pt x="0" y="1607787"/>
+                <a:pt x="0" y="1606486"/>
               </a:lnTo>
               <a:lnTo>
-                <a:pt x="304354" y="1607787"/>
+                <a:pt x="304108" y="1606486"/>
               </a:lnTo>
             </a:path>
           </a:pathLst>
@@ -8023,8 +8162,8 @@
       </dsp:nvSpPr>
       <dsp:spPr>
         <a:xfrm>
-          <a:off x="1770284" y="1740463"/>
-          <a:ext cx="304354" cy="1138022"/>
+          <a:off x="1285364" y="1740709"/>
+          <a:ext cx="304108" cy="1137101"/>
         </a:xfrm>
         <a:custGeom>
           <a:avLst/>
@@ -8038,10 +8177,10 @@
                 <a:pt x="0" y="0"/>
               </a:moveTo>
               <a:lnTo>
-                <a:pt x="0" y="1138022"/>
+                <a:pt x="0" y="1137101"/>
               </a:lnTo>
               <a:lnTo>
-                <a:pt x="304354" y="1138022"/>
+                <a:pt x="304108" y="1137101"/>
               </a:lnTo>
             </a:path>
           </a:pathLst>
@@ -8082,8 +8221,8 @@
       </dsp:nvSpPr>
       <dsp:spPr>
         <a:xfrm>
-          <a:off x="1770284" y="1740463"/>
-          <a:ext cx="304354" cy="668257"/>
+          <a:off x="1285364" y="1740709"/>
+          <a:ext cx="304108" cy="667716"/>
         </a:xfrm>
         <a:custGeom>
           <a:avLst/>
@@ -8097,10 +8236,10 @@
                 <a:pt x="0" y="0"/>
               </a:moveTo>
               <a:lnTo>
-                <a:pt x="0" y="668257"/>
+                <a:pt x="0" y="667716"/>
               </a:lnTo>
               <a:lnTo>
-                <a:pt x="304354" y="668257"/>
+                <a:pt x="304108" y="667716"/>
               </a:lnTo>
             </a:path>
           </a:pathLst>
@@ -8141,8 +8280,8 @@
       </dsp:nvSpPr>
       <dsp:spPr>
         <a:xfrm>
-          <a:off x="1770284" y="1740463"/>
-          <a:ext cx="304354" cy="198492"/>
+          <a:off x="1285364" y="1740709"/>
+          <a:ext cx="304108" cy="198331"/>
         </a:xfrm>
         <a:custGeom>
           <a:avLst/>
@@ -8156,10 +8295,10 @@
                 <a:pt x="0" y="0"/>
               </a:moveTo>
               <a:lnTo>
-                <a:pt x="0" y="198492"/>
+                <a:pt x="0" y="198331"/>
               </a:lnTo>
               <a:lnTo>
-                <a:pt x="304354" y="198492"/>
+                <a:pt x="304108" y="198331"/>
               </a:lnTo>
             </a:path>
           </a:pathLst>
@@ -8200,8 +8339,8 @@
       </dsp:nvSpPr>
       <dsp:spPr>
         <a:xfrm>
-          <a:off x="1724564" y="1270697"/>
-          <a:ext cx="91440" cy="138944"/>
+          <a:off x="1239644" y="1271324"/>
+          <a:ext cx="91440" cy="138832"/>
         </a:xfrm>
         <a:custGeom>
           <a:avLst/>
@@ -8215,7 +8354,7 @@
                 <a:pt x="45720" y="0"/>
               </a:moveTo>
               <a:lnTo>
-                <a:pt x="45720" y="138944"/>
+                <a:pt x="45720" y="138832"/>
               </a:lnTo>
             </a:path>
           </a:pathLst>
@@ -8256,8 +8395,8 @@
       </dsp:nvSpPr>
       <dsp:spPr>
         <a:xfrm>
-          <a:off x="969698" y="1740463"/>
-          <a:ext cx="304354" cy="1138022"/>
+          <a:off x="485426" y="1740709"/>
+          <a:ext cx="304108" cy="1137101"/>
         </a:xfrm>
         <a:custGeom>
           <a:avLst/>
@@ -8271,10 +8410,10 @@
                 <a:pt x="0" y="0"/>
               </a:moveTo>
               <a:lnTo>
-                <a:pt x="0" y="1138022"/>
+                <a:pt x="0" y="1137101"/>
               </a:lnTo>
               <a:lnTo>
-                <a:pt x="304354" y="1138022"/>
+                <a:pt x="304108" y="1137101"/>
               </a:lnTo>
             </a:path>
           </a:pathLst>
@@ -8315,8 +8454,8 @@
       </dsp:nvSpPr>
       <dsp:spPr>
         <a:xfrm>
-          <a:off x="969698" y="1740463"/>
-          <a:ext cx="304354" cy="668257"/>
+          <a:off x="485426" y="1740709"/>
+          <a:ext cx="304108" cy="667716"/>
         </a:xfrm>
         <a:custGeom>
           <a:avLst/>
@@ -8330,10 +8469,10 @@
                 <a:pt x="0" y="0"/>
               </a:moveTo>
               <a:lnTo>
-                <a:pt x="0" y="668257"/>
+                <a:pt x="0" y="667716"/>
               </a:lnTo>
               <a:lnTo>
-                <a:pt x="304354" y="668257"/>
+                <a:pt x="304108" y="667716"/>
               </a:lnTo>
             </a:path>
           </a:pathLst>
@@ -8374,8 +8513,8 @@
       </dsp:nvSpPr>
       <dsp:spPr>
         <a:xfrm>
-          <a:off x="969698" y="1740463"/>
-          <a:ext cx="304354" cy="198492"/>
+          <a:off x="485426" y="1740709"/>
+          <a:ext cx="304108" cy="198331"/>
         </a:xfrm>
         <a:custGeom>
           <a:avLst/>
@@ -8389,10 +8528,10 @@
                 <a:pt x="0" y="0"/>
               </a:moveTo>
               <a:lnTo>
-                <a:pt x="0" y="198492"/>
+                <a:pt x="0" y="198331"/>
               </a:lnTo>
               <a:lnTo>
-                <a:pt x="304354" y="198492"/>
+                <a:pt x="304108" y="198331"/>
               </a:lnTo>
             </a:path>
           </a:pathLst>
@@ -8433,8 +8572,8 @@
       </dsp:nvSpPr>
       <dsp:spPr>
         <a:xfrm>
-          <a:off x="969698" y="1270697"/>
-          <a:ext cx="800585" cy="138944"/>
+          <a:off x="485426" y="1271324"/>
+          <a:ext cx="799937" cy="138832"/>
         </a:xfrm>
         <a:custGeom>
           <a:avLst/>
@@ -8445,16 +8584,16 @@
           <a:pathLst>
             <a:path>
               <a:moveTo>
-                <a:pt x="800585" y="0"/>
+                <a:pt x="799937" y="0"/>
               </a:moveTo>
               <a:lnTo>
-                <a:pt x="800585" y="69472"/>
+                <a:pt x="799937" y="69416"/>
               </a:lnTo>
               <a:lnTo>
-                <a:pt x="0" y="69472"/>
+                <a:pt x="0" y="69416"/>
               </a:lnTo>
               <a:lnTo>
-                <a:pt x="0" y="138944"/>
+                <a:pt x="0" y="138832"/>
               </a:lnTo>
             </a:path>
           </a:pathLst>
@@ -8495,8 +8634,8 @@
       </dsp:nvSpPr>
       <dsp:spPr>
         <a:xfrm>
-          <a:off x="1770284" y="800932"/>
-          <a:ext cx="585552" cy="138944"/>
+          <a:off x="1285364" y="801939"/>
+          <a:ext cx="585078" cy="138832"/>
         </a:xfrm>
         <a:custGeom>
           <a:avLst/>
@@ -8507,16 +8646,16 @@
           <a:pathLst>
             <a:path>
               <a:moveTo>
-                <a:pt x="585552" y="0"/>
+                <a:pt x="585078" y="0"/>
               </a:moveTo>
               <a:lnTo>
-                <a:pt x="585552" y="69472"/>
+                <a:pt x="585078" y="69416"/>
               </a:lnTo>
               <a:lnTo>
-                <a:pt x="0" y="69472"/>
+                <a:pt x="0" y="69416"/>
               </a:lnTo>
               <a:lnTo>
-                <a:pt x="0" y="138944"/>
+                <a:pt x="0" y="138832"/>
               </a:lnTo>
             </a:path>
           </a:pathLst>
@@ -8557,8 +8696,8 @@
       </dsp:nvSpPr>
       <dsp:spPr>
         <a:xfrm>
-          <a:off x="2355836" y="331167"/>
-          <a:ext cx="3094825" cy="138944"/>
+          <a:off x="1870442" y="332554"/>
+          <a:ext cx="3092320" cy="138832"/>
         </a:xfrm>
         <a:custGeom>
           <a:avLst/>
@@ -8569,16 +8708,16 @@
           <a:pathLst>
             <a:path>
               <a:moveTo>
-                <a:pt x="3094825" y="0"/>
+                <a:pt x="3092320" y="0"/>
               </a:moveTo>
               <a:lnTo>
-                <a:pt x="3094825" y="69472"/>
+                <a:pt x="3092320" y="69416"/>
               </a:lnTo>
               <a:lnTo>
-                <a:pt x="0" y="69472"/>
+                <a:pt x="0" y="69416"/>
               </a:lnTo>
               <a:lnTo>
-                <a:pt x="0" y="138944"/>
+                <a:pt x="0" y="138832"/>
               </a:lnTo>
             </a:path>
           </a:pathLst>
@@ -8619,8 +8758,8 @@
       </dsp:nvSpPr>
       <dsp:spPr>
         <a:xfrm>
-          <a:off x="5285252" y="347"/>
-          <a:ext cx="330820" cy="330820"/>
+          <a:off x="4797486" y="2002"/>
+          <a:ext cx="330552" cy="330552"/>
         </a:xfrm>
         <a:prstGeom prst="arc">
           <a:avLst>
@@ -8664,8 +8803,8 @@
       </dsp:nvSpPr>
       <dsp:spPr>
         <a:xfrm>
-          <a:off x="5285252" y="347"/>
-          <a:ext cx="330820" cy="330820"/>
+          <a:off x="4797486" y="2002"/>
+          <a:ext cx="330552" cy="330552"/>
         </a:xfrm>
         <a:prstGeom prst="arc">
           <a:avLst>
@@ -8709,8 +8848,8 @@
       </dsp:nvSpPr>
       <dsp:spPr>
         <a:xfrm>
-          <a:off x="5119842" y="59894"/>
-          <a:ext cx="661641" cy="211725"/>
+          <a:off x="4632210" y="61501"/>
+          <a:ext cx="661105" cy="211553"/>
         </a:xfrm>
         <a:prstGeom prst="rect">
           <a:avLst/>
@@ -8761,8 +8900,8 @@
         </a:p>
       </dsp:txBody>
       <dsp:txXfrm>
-        <a:off x="5119842" y="59894"/>
-        <a:ext cx="661641" cy="211725"/>
+        <a:off x="4632210" y="61501"/>
+        <a:ext cx="661105" cy="211553"/>
       </dsp:txXfrm>
     </dsp:sp>
     <dsp:sp modelId="{BD29E153-910F-4233-B0A0-01CDE94A1848}">
@@ -8772,8 +8911,8 @@
       </dsp:nvSpPr>
       <dsp:spPr>
         <a:xfrm>
-          <a:off x="2190426" y="470112"/>
-          <a:ext cx="330820" cy="330820"/>
+          <a:off x="1705166" y="471387"/>
+          <a:ext cx="330552" cy="330552"/>
         </a:xfrm>
         <a:prstGeom prst="arc">
           <a:avLst>
@@ -8817,8 +8956,8 @@
       </dsp:nvSpPr>
       <dsp:spPr>
         <a:xfrm>
-          <a:off x="2190426" y="470112"/>
-          <a:ext cx="330820" cy="330820"/>
+          <a:off x="1705166" y="471387"/>
+          <a:ext cx="330552" cy="330552"/>
         </a:xfrm>
         <a:prstGeom prst="arc">
           <a:avLst>
@@ -8862,8 +9001,8 @@
       </dsp:nvSpPr>
       <dsp:spPr>
         <a:xfrm>
-          <a:off x="2025016" y="529660"/>
-          <a:ext cx="661641" cy="211725"/>
+          <a:off x="1539889" y="530886"/>
+          <a:ext cx="661105" cy="211553"/>
         </a:xfrm>
         <a:prstGeom prst="rect">
           <a:avLst/>
@@ -8915,8 +9054,8 @@
         </a:p>
       </dsp:txBody>
       <dsp:txXfrm>
-        <a:off x="2025016" y="529660"/>
-        <a:ext cx="661641" cy="211725"/>
+        <a:off x="1539889" y="530886"/>
+        <a:ext cx="661105" cy="211553"/>
       </dsp:txXfrm>
     </dsp:sp>
     <dsp:sp modelId="{0FF0FB5D-2E67-4E39-97DD-1789570B0311}">
@@ -8926,8 +9065,8 @@
       </dsp:nvSpPr>
       <dsp:spPr>
         <a:xfrm>
-          <a:off x="1604874" y="939877"/>
-          <a:ext cx="330820" cy="330820"/>
+          <a:off x="1120087" y="940771"/>
+          <a:ext cx="330552" cy="330552"/>
         </a:xfrm>
         <a:prstGeom prst="arc">
           <a:avLst>
@@ -8971,8 +9110,8 @@
       </dsp:nvSpPr>
       <dsp:spPr>
         <a:xfrm>
-          <a:off x="1604874" y="939877"/>
-          <a:ext cx="330820" cy="330820"/>
+          <a:off x="1120087" y="940771"/>
+          <a:ext cx="330552" cy="330552"/>
         </a:xfrm>
         <a:prstGeom prst="arc">
           <a:avLst>
@@ -9016,8 +9155,8 @@
       </dsp:nvSpPr>
       <dsp:spPr>
         <a:xfrm>
-          <a:off x="1439463" y="999425"/>
-          <a:ext cx="661641" cy="211725"/>
+          <a:off x="954811" y="1000271"/>
+          <a:ext cx="661105" cy="211553"/>
         </a:xfrm>
         <a:prstGeom prst="rect">
           <a:avLst/>
@@ -9069,8 +9208,8 @@
         </a:p>
       </dsp:txBody>
       <dsp:txXfrm>
-        <a:off x="1439463" y="999425"/>
-        <a:ext cx="661641" cy="211725"/>
+        <a:off x="954811" y="1000271"/>
+        <a:ext cx="661105" cy="211553"/>
       </dsp:txXfrm>
     </dsp:sp>
     <dsp:sp modelId="{52403B34-394B-4BC3-86FC-B4EDFAF87646}">
@@ -9080,8 +9219,8 @@
       </dsp:nvSpPr>
       <dsp:spPr>
         <a:xfrm>
-          <a:off x="804288" y="1409642"/>
-          <a:ext cx="330820" cy="330820"/>
+          <a:off x="320150" y="1410156"/>
+          <a:ext cx="330552" cy="330552"/>
         </a:xfrm>
         <a:prstGeom prst="arc">
           <a:avLst>
@@ -9125,8 +9264,8 @@
       </dsp:nvSpPr>
       <dsp:spPr>
         <a:xfrm>
-          <a:off x="804288" y="1409642"/>
-          <a:ext cx="330820" cy="330820"/>
+          <a:off x="320150" y="1410156"/>
+          <a:ext cx="330552" cy="330552"/>
         </a:xfrm>
         <a:prstGeom prst="arc">
           <a:avLst>
@@ -9170,8 +9309,8 @@
       </dsp:nvSpPr>
       <dsp:spPr>
         <a:xfrm>
-          <a:off x="638878" y="1469190"/>
-          <a:ext cx="661641" cy="211725"/>
+          <a:off x="154873" y="1469656"/>
+          <a:ext cx="661105" cy="211553"/>
         </a:xfrm>
         <a:prstGeom prst="rect">
           <a:avLst/>
@@ -9223,8 +9362,8 @@
         </a:p>
       </dsp:txBody>
       <dsp:txXfrm>
-        <a:off x="638878" y="1469190"/>
-        <a:ext cx="661641" cy="211725"/>
+        <a:off x="154873" y="1469656"/>
+        <a:ext cx="661105" cy="211553"/>
       </dsp:txXfrm>
     </dsp:sp>
     <dsp:sp modelId="{AEB2033E-E0ED-4276-9C97-1042FDD350C2}">
@@ -9234,8 +9373,8 @@
       </dsp:nvSpPr>
       <dsp:spPr>
         <a:xfrm>
-          <a:off x="1234355" y="1879407"/>
-          <a:ext cx="330820" cy="330820"/>
+          <a:off x="749868" y="1879541"/>
+          <a:ext cx="330552" cy="330552"/>
         </a:xfrm>
         <a:prstGeom prst="arc">
           <a:avLst>
@@ -9279,8 +9418,8 @@
       </dsp:nvSpPr>
       <dsp:spPr>
         <a:xfrm>
-          <a:off x="1234355" y="1879407"/>
-          <a:ext cx="330820" cy="330820"/>
+          <a:off x="749868" y="1879541"/>
+          <a:ext cx="330552" cy="330552"/>
         </a:xfrm>
         <a:prstGeom prst="arc">
           <a:avLst>
@@ -9324,8 +9463,8 @@
       </dsp:nvSpPr>
       <dsp:spPr>
         <a:xfrm>
-          <a:off x="1068944" y="1938955"/>
-          <a:ext cx="661641" cy="211725"/>
+          <a:off x="584592" y="1939041"/>
+          <a:ext cx="661105" cy="211553"/>
         </a:xfrm>
         <a:prstGeom prst="rect">
           <a:avLst/>
@@ -9377,8 +9516,8 @@
         </a:p>
       </dsp:txBody>
       <dsp:txXfrm>
-        <a:off x="1068944" y="1938955"/>
-        <a:ext cx="661641" cy="211725"/>
+        <a:off x="584592" y="1939041"/>
+        <a:ext cx="661105" cy="211553"/>
       </dsp:txXfrm>
     </dsp:sp>
     <dsp:sp modelId="{2D344327-3C9A-45F0-9AD2-BE67663EB115}">
@@ -9388,8 +9527,8 @@
       </dsp:nvSpPr>
       <dsp:spPr>
         <a:xfrm>
-          <a:off x="1234355" y="2349172"/>
-          <a:ext cx="330820" cy="330820"/>
+          <a:off x="749868" y="2348926"/>
+          <a:ext cx="330552" cy="330552"/>
         </a:xfrm>
         <a:prstGeom prst="arc">
           <a:avLst>
@@ -9433,8 +9572,8 @@
       </dsp:nvSpPr>
       <dsp:spPr>
         <a:xfrm>
-          <a:off x="1234355" y="2349172"/>
-          <a:ext cx="330820" cy="330820"/>
+          <a:off x="749868" y="2348926"/>
+          <a:ext cx="330552" cy="330552"/>
         </a:xfrm>
         <a:prstGeom prst="arc">
           <a:avLst>
@@ -9478,8 +9617,8 @@
       </dsp:nvSpPr>
       <dsp:spPr>
         <a:xfrm>
-          <a:off x="1068944" y="2408720"/>
-          <a:ext cx="661641" cy="211725"/>
+          <a:off x="584592" y="2408425"/>
+          <a:ext cx="661105" cy="211553"/>
         </a:xfrm>
         <a:prstGeom prst="rect">
           <a:avLst/>
@@ -9531,8 +9670,8 @@
         </a:p>
       </dsp:txBody>
       <dsp:txXfrm>
-        <a:off x="1068944" y="2408720"/>
-        <a:ext cx="661641" cy="211725"/>
+        <a:off x="584592" y="2408425"/>
+        <a:ext cx="661105" cy="211553"/>
       </dsp:txXfrm>
     </dsp:sp>
     <dsp:sp modelId="{F7B4B86A-D11E-4679-9D40-52BD00F0D516}">
@@ -9542,8 +9681,8 @@
       </dsp:nvSpPr>
       <dsp:spPr>
         <a:xfrm>
-          <a:off x="1234355" y="2818938"/>
-          <a:ext cx="330820" cy="330820"/>
+          <a:off x="749868" y="2818311"/>
+          <a:ext cx="330552" cy="330552"/>
         </a:xfrm>
         <a:prstGeom prst="arc">
           <a:avLst>
@@ -9587,8 +9726,8 @@
       </dsp:nvSpPr>
       <dsp:spPr>
         <a:xfrm>
-          <a:off x="1234355" y="2818938"/>
-          <a:ext cx="330820" cy="330820"/>
+          <a:off x="749868" y="2818311"/>
+          <a:ext cx="330552" cy="330552"/>
         </a:xfrm>
         <a:prstGeom prst="arc">
           <a:avLst>
@@ -9632,8 +9771,8 @@
       </dsp:nvSpPr>
       <dsp:spPr>
         <a:xfrm>
-          <a:off x="1068944" y="2878485"/>
-          <a:ext cx="661641" cy="211725"/>
+          <a:off x="584592" y="2877810"/>
+          <a:ext cx="661105" cy="211553"/>
         </a:xfrm>
         <a:prstGeom prst="rect">
           <a:avLst/>
@@ -9685,8 +9824,8 @@
         </a:p>
       </dsp:txBody>
       <dsp:txXfrm>
-        <a:off x="1068944" y="2878485"/>
-        <a:ext cx="661641" cy="211725"/>
+        <a:off x="584592" y="2877810"/>
+        <a:ext cx="661105" cy="211553"/>
       </dsp:txXfrm>
     </dsp:sp>
     <dsp:sp modelId="{68E4220C-05C3-43A7-BA46-4DB0C7AE8FA8}">
@@ -9696,8 +9835,8 @@
       </dsp:nvSpPr>
       <dsp:spPr>
         <a:xfrm>
-          <a:off x="1604874" y="1409642"/>
-          <a:ext cx="330820" cy="330820"/>
+          <a:off x="1120087" y="1410156"/>
+          <a:ext cx="330552" cy="330552"/>
         </a:xfrm>
         <a:prstGeom prst="arc">
           <a:avLst>
@@ -9741,8 +9880,8 @@
       </dsp:nvSpPr>
       <dsp:spPr>
         <a:xfrm>
-          <a:off x="1604874" y="1409642"/>
-          <a:ext cx="330820" cy="330820"/>
+          <a:off x="1120087" y="1410156"/>
+          <a:ext cx="330552" cy="330552"/>
         </a:xfrm>
         <a:prstGeom prst="arc">
           <a:avLst>
@@ -9786,8 +9925,8 @@
       </dsp:nvSpPr>
       <dsp:spPr>
         <a:xfrm>
-          <a:off x="1439463" y="1469190"/>
-          <a:ext cx="661641" cy="211725"/>
+          <a:off x="954811" y="1469656"/>
+          <a:ext cx="661105" cy="211553"/>
         </a:xfrm>
         <a:prstGeom prst="rect">
           <a:avLst/>
@@ -9839,8 +9978,8 @@
         </a:p>
       </dsp:txBody>
       <dsp:txXfrm>
-        <a:off x="1439463" y="1469190"/>
-        <a:ext cx="661641" cy="211725"/>
+        <a:off x="954811" y="1469656"/>
+        <a:ext cx="661105" cy="211553"/>
       </dsp:txXfrm>
     </dsp:sp>
     <dsp:sp modelId="{6DA38DB8-4B7B-47DF-8131-301A820635BA}">
@@ -9850,8 +9989,8 @@
       </dsp:nvSpPr>
       <dsp:spPr>
         <a:xfrm>
-          <a:off x="2034940" y="1879407"/>
-          <a:ext cx="330820" cy="330820"/>
+          <a:off x="1549806" y="1879541"/>
+          <a:ext cx="330552" cy="330552"/>
         </a:xfrm>
         <a:prstGeom prst="arc">
           <a:avLst>
@@ -9895,8 +10034,8 @@
       </dsp:nvSpPr>
       <dsp:spPr>
         <a:xfrm>
-          <a:off x="2034940" y="1879407"/>
-          <a:ext cx="330820" cy="330820"/>
+          <a:off x="1549806" y="1879541"/>
+          <a:ext cx="330552" cy="330552"/>
         </a:xfrm>
         <a:prstGeom prst="arc">
           <a:avLst>
@@ -9940,8 +10079,8 @@
       </dsp:nvSpPr>
       <dsp:spPr>
         <a:xfrm>
-          <a:off x="1869530" y="1938955"/>
-          <a:ext cx="661641" cy="211725"/>
+          <a:off x="1384529" y="1939041"/>
+          <a:ext cx="661105" cy="211553"/>
         </a:xfrm>
         <a:prstGeom prst="rect">
           <a:avLst/>
@@ -9993,8 +10132,8 @@
         </a:p>
       </dsp:txBody>
       <dsp:txXfrm>
-        <a:off x="1869530" y="1938955"/>
-        <a:ext cx="661641" cy="211725"/>
+        <a:off x="1384529" y="1939041"/>
+        <a:ext cx="661105" cy="211553"/>
       </dsp:txXfrm>
     </dsp:sp>
     <dsp:sp modelId="{CF8F532A-BD38-4B35-B3D1-1547480C06AB}">
@@ -10004,8 +10143,8 @@
       </dsp:nvSpPr>
       <dsp:spPr>
         <a:xfrm>
-          <a:off x="2034940" y="2349172"/>
-          <a:ext cx="330820" cy="330820"/>
+          <a:off x="1549806" y="2348926"/>
+          <a:ext cx="330552" cy="330552"/>
         </a:xfrm>
         <a:prstGeom prst="arc">
           <a:avLst>
@@ -10049,8 +10188,8 @@
       </dsp:nvSpPr>
       <dsp:spPr>
         <a:xfrm>
-          <a:off x="2034940" y="2349172"/>
-          <a:ext cx="330820" cy="330820"/>
+          <a:off x="1549806" y="2348926"/>
+          <a:ext cx="330552" cy="330552"/>
         </a:xfrm>
         <a:prstGeom prst="arc">
           <a:avLst>
@@ -10094,8 +10233,8 @@
       </dsp:nvSpPr>
       <dsp:spPr>
         <a:xfrm>
-          <a:off x="1869530" y="2408720"/>
-          <a:ext cx="661641" cy="211725"/>
+          <a:off x="1384529" y="2408425"/>
+          <a:ext cx="661105" cy="211553"/>
         </a:xfrm>
         <a:prstGeom prst="rect">
           <a:avLst/>
@@ -10141,14 +10280,14 @@
           </a:pPr>
           <a:r>
             <a:rPr lang="fr-FR" sz="500" kern="1200"/>
-            <a:t>MATRICE DES DEPENDENCES FONCTIONNELLES</a:t>
+            <a:t>MATRICE DES DEPENDANCES FONCTIONNELLES</a:t>
           </a:r>
           <a:endParaRPr lang="en-US" sz="500" kern="1200"/>
         </a:p>
       </dsp:txBody>
       <dsp:txXfrm>
-        <a:off x="1869530" y="2408720"/>
-        <a:ext cx="661641" cy="211725"/>
+        <a:off x="1384529" y="2408425"/>
+        <a:ext cx="661105" cy="211553"/>
       </dsp:txXfrm>
     </dsp:sp>
     <dsp:sp modelId="{DAB6CD38-BD83-4388-89CE-01E6DA70E521}">
@@ -10158,8 +10297,8 @@
       </dsp:nvSpPr>
       <dsp:spPr>
         <a:xfrm>
-          <a:off x="2034940" y="2818938"/>
-          <a:ext cx="330820" cy="330820"/>
+          <a:off x="1549806" y="2818311"/>
+          <a:ext cx="330552" cy="330552"/>
         </a:xfrm>
         <a:prstGeom prst="arc">
           <a:avLst>
@@ -10203,8 +10342,8 @@
       </dsp:nvSpPr>
       <dsp:spPr>
         <a:xfrm>
-          <a:off x="2034940" y="2818938"/>
-          <a:ext cx="330820" cy="330820"/>
+          <a:off x="1549806" y="2818311"/>
+          <a:ext cx="330552" cy="330552"/>
         </a:xfrm>
         <a:prstGeom prst="arc">
           <a:avLst>
@@ -10248,8 +10387,8 @@
       </dsp:nvSpPr>
       <dsp:spPr>
         <a:xfrm>
-          <a:off x="1869530" y="2878485"/>
-          <a:ext cx="661641" cy="211725"/>
+          <a:off x="1384529" y="2877810"/>
+          <a:ext cx="661105" cy="211553"/>
         </a:xfrm>
         <a:prstGeom prst="rect">
           <a:avLst/>
@@ -10301,8 +10440,8 @@
         </a:p>
       </dsp:txBody>
       <dsp:txXfrm>
-        <a:off x="1869530" y="2878485"/>
-        <a:ext cx="661641" cy="211725"/>
+        <a:off x="1384529" y="2877810"/>
+        <a:ext cx="661105" cy="211553"/>
       </dsp:txXfrm>
     </dsp:sp>
     <dsp:sp modelId="{04A28572-4075-4B78-8BB5-C2EA116845FB}">
@@ -10312,8 +10451,8 @@
       </dsp:nvSpPr>
       <dsp:spPr>
         <a:xfrm>
-          <a:off x="2034940" y="3288703"/>
-          <a:ext cx="330820" cy="330820"/>
+          <a:off x="1549806" y="3287696"/>
+          <a:ext cx="330552" cy="330552"/>
         </a:xfrm>
         <a:prstGeom prst="arc">
           <a:avLst>
@@ -10357,8 +10496,8 @@
       </dsp:nvSpPr>
       <dsp:spPr>
         <a:xfrm>
-          <a:off x="2034940" y="3288703"/>
-          <a:ext cx="330820" cy="330820"/>
+          <a:off x="1549806" y="3287696"/>
+          <a:ext cx="330552" cy="330552"/>
         </a:xfrm>
         <a:prstGeom prst="arc">
           <a:avLst>
@@ -10402,8 +10541,8 @@
       </dsp:nvSpPr>
       <dsp:spPr>
         <a:xfrm>
-          <a:off x="1869530" y="3348250"/>
-          <a:ext cx="661641" cy="211725"/>
+          <a:off x="1384529" y="3347195"/>
+          <a:ext cx="661105" cy="211553"/>
         </a:xfrm>
         <a:prstGeom prst="rect">
           <a:avLst/>
@@ -10455,8 +10594,8 @@
         </a:p>
       </dsp:txBody>
       <dsp:txXfrm>
-        <a:off x="1869530" y="3348250"/>
-        <a:ext cx="661641" cy="211725"/>
+        <a:off x="1384529" y="3347195"/>
+        <a:ext cx="661105" cy="211553"/>
       </dsp:txXfrm>
     </dsp:sp>
     <dsp:sp modelId="{4EC5F858-33C1-4B8C-87FE-75E781797520}">
@@ -10466,8 +10605,8 @@
       </dsp:nvSpPr>
       <dsp:spPr>
         <a:xfrm>
-          <a:off x="2034940" y="3758468"/>
-          <a:ext cx="330820" cy="330820"/>
+          <a:off x="1549806" y="3757081"/>
+          <a:ext cx="330552" cy="330552"/>
         </a:xfrm>
         <a:prstGeom prst="arc">
           <a:avLst>
@@ -10511,8 +10650,8 @@
       </dsp:nvSpPr>
       <dsp:spPr>
         <a:xfrm>
-          <a:off x="2034940" y="3758468"/>
-          <a:ext cx="330820" cy="330820"/>
+          <a:off x="1549806" y="3757081"/>
+          <a:ext cx="330552" cy="330552"/>
         </a:xfrm>
         <a:prstGeom prst="arc">
           <a:avLst>
@@ -10556,8 +10695,8 @@
       </dsp:nvSpPr>
       <dsp:spPr>
         <a:xfrm>
-          <a:off x="1869530" y="3818015"/>
-          <a:ext cx="661641" cy="211725"/>
+          <a:off x="1384529" y="3816580"/>
+          <a:ext cx="661105" cy="211553"/>
         </a:xfrm>
         <a:prstGeom prst="rect">
           <a:avLst/>
@@ -10609,8 +10748,8 @@
         </a:p>
       </dsp:txBody>
       <dsp:txXfrm>
-        <a:off x="1869530" y="3818015"/>
-        <a:ext cx="661641" cy="211725"/>
+        <a:off x="1384529" y="3816580"/>
+        <a:ext cx="661105" cy="211553"/>
       </dsp:txXfrm>
     </dsp:sp>
     <dsp:sp modelId="{58101BEE-D29C-460A-8967-D4DCF9166921}">
@@ -10620,8 +10759,8 @@
       </dsp:nvSpPr>
       <dsp:spPr>
         <a:xfrm>
-          <a:off x="2405459" y="1409642"/>
-          <a:ext cx="330820" cy="330820"/>
+          <a:off x="1920025" y="1410156"/>
+          <a:ext cx="330552" cy="330552"/>
         </a:xfrm>
         <a:prstGeom prst="arc">
           <a:avLst>
@@ -10665,8 +10804,8 @@
       </dsp:nvSpPr>
       <dsp:spPr>
         <a:xfrm>
-          <a:off x="2405459" y="1409642"/>
-          <a:ext cx="330820" cy="330820"/>
+          <a:off x="1920025" y="1410156"/>
+          <a:ext cx="330552" cy="330552"/>
         </a:xfrm>
         <a:prstGeom prst="arc">
           <a:avLst>
@@ -10710,8 +10849,8 @@
       </dsp:nvSpPr>
       <dsp:spPr>
         <a:xfrm>
-          <a:off x="2240049" y="1469190"/>
-          <a:ext cx="661641" cy="211725"/>
+          <a:off x="1754749" y="1469656"/>
+          <a:ext cx="661105" cy="211553"/>
         </a:xfrm>
         <a:prstGeom prst="rect">
           <a:avLst/>
@@ -10763,8 +10902,8 @@
         </a:p>
       </dsp:txBody>
       <dsp:txXfrm>
-        <a:off x="2240049" y="1469190"/>
-        <a:ext cx="661641" cy="211725"/>
+        <a:off x="1754749" y="1469656"/>
+        <a:ext cx="661105" cy="211553"/>
       </dsp:txXfrm>
     </dsp:sp>
     <dsp:sp modelId="{06AE019F-FFA7-4347-A5C6-2F9A1EEE4A54}">
@@ -10774,8 +10913,8 @@
       </dsp:nvSpPr>
       <dsp:spPr>
         <a:xfrm>
-          <a:off x="2775978" y="939877"/>
-          <a:ext cx="330820" cy="330820"/>
+          <a:off x="2290244" y="940771"/>
+          <a:ext cx="330552" cy="330552"/>
         </a:xfrm>
         <a:prstGeom prst="arc">
           <a:avLst>
@@ -10819,8 +10958,8 @@
       </dsp:nvSpPr>
       <dsp:spPr>
         <a:xfrm>
-          <a:off x="2775978" y="939877"/>
-          <a:ext cx="330820" cy="330820"/>
+          <a:off x="2290244" y="940771"/>
+          <a:ext cx="330552" cy="330552"/>
         </a:xfrm>
         <a:prstGeom prst="arc">
           <a:avLst>
@@ -10864,8 +11003,8 @@
       </dsp:nvSpPr>
       <dsp:spPr>
         <a:xfrm>
-          <a:off x="2610568" y="999425"/>
-          <a:ext cx="661641" cy="211725"/>
+          <a:off x="2124968" y="1000271"/>
+          <a:ext cx="661105" cy="211553"/>
         </a:xfrm>
         <a:prstGeom prst="rect">
           <a:avLst/>
@@ -10917,8 +11056,8 @@
         </a:p>
       </dsp:txBody>
       <dsp:txXfrm>
-        <a:off x="2610568" y="999425"/>
-        <a:ext cx="661641" cy="211725"/>
+        <a:off x="2124968" y="1000271"/>
+        <a:ext cx="661105" cy="211553"/>
       </dsp:txXfrm>
     </dsp:sp>
     <dsp:sp modelId="{4381556F-8E78-4CBF-9A3D-546078BC07F9}">
@@ -10928,8 +11067,8 @@
       </dsp:nvSpPr>
       <dsp:spPr>
         <a:xfrm>
-          <a:off x="3206045" y="1409642"/>
-          <a:ext cx="330820" cy="330820"/>
+          <a:off x="2719962" y="1410156"/>
+          <a:ext cx="330552" cy="330552"/>
         </a:xfrm>
         <a:prstGeom prst="arc">
           <a:avLst>
@@ -10973,8 +11112,8 @@
       </dsp:nvSpPr>
       <dsp:spPr>
         <a:xfrm>
-          <a:off x="3206045" y="1409642"/>
-          <a:ext cx="330820" cy="330820"/>
+          <a:off x="2719962" y="1410156"/>
+          <a:ext cx="330552" cy="330552"/>
         </a:xfrm>
         <a:prstGeom prst="arc">
           <a:avLst>
@@ -11018,8 +11157,8 @@
       </dsp:nvSpPr>
       <dsp:spPr>
         <a:xfrm>
-          <a:off x="3040635" y="1469190"/>
-          <a:ext cx="661641" cy="211725"/>
+          <a:off x="2554686" y="1469656"/>
+          <a:ext cx="661105" cy="211553"/>
         </a:xfrm>
         <a:prstGeom prst="rect">
           <a:avLst/>
@@ -11064,15 +11203,14 @@
             <a:buNone/>
           </a:pPr>
           <a:r>
-            <a:rPr lang="fr-FR" sz="500" kern="1200"/>
-            <a:t>STOCKAGE EN MASSE DE DONNEES</a:t>
+            <a:rPr lang="en-US" sz="500" kern="1200"/>
+            <a:t>GENERATION STATISTIQUES</a:t>
           </a:r>
-          <a:endParaRPr lang="en-US" sz="500" kern="1200"/>
         </a:p>
       </dsp:txBody>
       <dsp:txXfrm>
-        <a:off x="3040635" y="1469190"/>
-        <a:ext cx="661641" cy="211725"/>
+        <a:off x="2554686" y="1469656"/>
+        <a:ext cx="661105" cy="211553"/>
       </dsp:txXfrm>
     </dsp:sp>
     <dsp:sp modelId="{37EC0F03-0A46-4F4A-B22C-37CD09E11399}">
@@ -11082,8 +11220,8 @@
       </dsp:nvSpPr>
       <dsp:spPr>
         <a:xfrm>
-          <a:off x="3976857" y="470112"/>
-          <a:ext cx="330820" cy="330820"/>
+          <a:off x="3490150" y="471387"/>
+          <a:ext cx="330552" cy="330552"/>
         </a:xfrm>
         <a:prstGeom prst="arc">
           <a:avLst>
@@ -11127,8 +11265,8 @@
       </dsp:nvSpPr>
       <dsp:spPr>
         <a:xfrm>
-          <a:off x="3976857" y="470112"/>
-          <a:ext cx="330820" cy="330820"/>
+          <a:off x="3490150" y="471387"/>
+          <a:ext cx="330552" cy="330552"/>
         </a:xfrm>
         <a:prstGeom prst="arc">
           <a:avLst>
@@ -11172,8 +11310,8 @@
       </dsp:nvSpPr>
       <dsp:spPr>
         <a:xfrm>
-          <a:off x="3811446" y="529660"/>
-          <a:ext cx="661641" cy="211725"/>
+          <a:off x="3324874" y="530886"/>
+          <a:ext cx="661105" cy="211553"/>
         </a:xfrm>
         <a:prstGeom prst="rect">
           <a:avLst/>
@@ -11225,8 +11363,8 @@
         </a:p>
       </dsp:txBody>
       <dsp:txXfrm>
-        <a:off x="3811446" y="529660"/>
-        <a:ext cx="661641" cy="211725"/>
+        <a:off x="3324874" y="530886"/>
+        <a:ext cx="661105" cy="211553"/>
       </dsp:txXfrm>
     </dsp:sp>
     <dsp:sp modelId="{0F710665-2479-4A1A-8DDD-283AEF53A440}">
@@ -11236,8 +11374,8 @@
       </dsp:nvSpPr>
       <dsp:spPr>
         <a:xfrm>
-          <a:off x="3576564" y="939877"/>
-          <a:ext cx="330820" cy="330820"/>
+          <a:off x="3090182" y="940771"/>
+          <a:ext cx="330552" cy="330552"/>
         </a:xfrm>
         <a:prstGeom prst="arc">
           <a:avLst>
@@ -11281,8 +11419,8 @@
       </dsp:nvSpPr>
       <dsp:spPr>
         <a:xfrm>
-          <a:off x="3576564" y="939877"/>
-          <a:ext cx="330820" cy="330820"/>
+          <a:off x="3090182" y="940771"/>
+          <a:ext cx="330552" cy="330552"/>
         </a:xfrm>
         <a:prstGeom prst="arc">
           <a:avLst>
@@ -11326,8 +11464,8 @@
       </dsp:nvSpPr>
       <dsp:spPr>
         <a:xfrm>
-          <a:off x="3411154" y="999425"/>
-          <a:ext cx="661641" cy="211725"/>
+          <a:off x="2924905" y="1000271"/>
+          <a:ext cx="661105" cy="211553"/>
         </a:xfrm>
         <a:prstGeom prst="rect">
           <a:avLst/>
@@ -11379,8 +11517,8 @@
         </a:p>
       </dsp:txBody>
       <dsp:txXfrm>
-        <a:off x="3411154" y="999425"/>
-        <a:ext cx="661641" cy="211725"/>
+        <a:off x="2924905" y="1000271"/>
+        <a:ext cx="661105" cy="211553"/>
       </dsp:txXfrm>
     </dsp:sp>
     <dsp:sp modelId="{C3AF1147-FDED-4F1F-85A2-446CC3555107}">
@@ -11390,8 +11528,8 @@
       </dsp:nvSpPr>
       <dsp:spPr>
         <a:xfrm>
-          <a:off x="4006631" y="1409642"/>
-          <a:ext cx="330820" cy="330820"/>
+          <a:off x="3519900" y="1410156"/>
+          <a:ext cx="330552" cy="330552"/>
         </a:xfrm>
         <a:prstGeom prst="arc">
           <a:avLst>
@@ -11435,8 +11573,8 @@
       </dsp:nvSpPr>
       <dsp:spPr>
         <a:xfrm>
-          <a:off x="4006631" y="1409642"/>
-          <a:ext cx="330820" cy="330820"/>
+          <a:off x="3519900" y="1410156"/>
+          <a:ext cx="330552" cy="330552"/>
         </a:xfrm>
         <a:prstGeom prst="arc">
           <a:avLst>
@@ -11480,8 +11618,8 @@
       </dsp:nvSpPr>
       <dsp:spPr>
         <a:xfrm>
-          <a:off x="3841220" y="1469190"/>
-          <a:ext cx="661641" cy="211725"/>
+          <a:off x="3354624" y="1469656"/>
+          <a:ext cx="661105" cy="211553"/>
         </a:xfrm>
         <a:prstGeom prst="rect">
           <a:avLst/>
@@ -11533,8 +11671,8 @@
         </a:p>
       </dsp:txBody>
       <dsp:txXfrm>
-        <a:off x="3841220" y="1469190"/>
-        <a:ext cx="661641" cy="211725"/>
+        <a:off x="3354624" y="1469656"/>
+        <a:ext cx="661105" cy="211553"/>
       </dsp:txXfrm>
     </dsp:sp>
     <dsp:sp modelId="{E084106E-7B00-4EFD-9FA0-4069E5E742D5}">
@@ -11544,8 +11682,8 @@
       </dsp:nvSpPr>
       <dsp:spPr>
         <a:xfrm>
-          <a:off x="4377150" y="939877"/>
-          <a:ext cx="330820" cy="330820"/>
+          <a:off x="3890119" y="940771"/>
+          <a:ext cx="330552" cy="330552"/>
         </a:xfrm>
         <a:prstGeom prst="arc">
           <a:avLst>
@@ -11589,8 +11727,8 @@
       </dsp:nvSpPr>
       <dsp:spPr>
         <a:xfrm>
-          <a:off x="4377150" y="939877"/>
-          <a:ext cx="330820" cy="330820"/>
+          <a:off x="3890119" y="940771"/>
+          <a:ext cx="330552" cy="330552"/>
         </a:xfrm>
         <a:prstGeom prst="arc">
           <a:avLst>
@@ -11634,8 +11772,8 @@
       </dsp:nvSpPr>
       <dsp:spPr>
         <a:xfrm>
-          <a:off x="4211739" y="999425"/>
-          <a:ext cx="661641" cy="211725"/>
+          <a:off x="3724843" y="1000271"/>
+          <a:ext cx="661105" cy="211553"/>
         </a:xfrm>
         <a:prstGeom prst="rect">
           <a:avLst/>
@@ -11687,8 +11825,8 @@
         </a:p>
       </dsp:txBody>
       <dsp:txXfrm>
-        <a:off x="4211739" y="999425"/>
-        <a:ext cx="661641" cy="211725"/>
+        <a:off x="3724843" y="1000271"/>
+        <a:ext cx="661105" cy="211553"/>
       </dsp:txXfrm>
     </dsp:sp>
     <dsp:sp modelId="{8912CCCC-48E1-4611-B399-10EF7A8B2E6F}">
@@ -11698,8 +11836,8 @@
       </dsp:nvSpPr>
       <dsp:spPr>
         <a:xfrm>
-          <a:off x="5578028" y="470112"/>
-          <a:ext cx="330820" cy="330820"/>
+          <a:off x="5090025" y="471387"/>
+          <a:ext cx="330552" cy="330552"/>
         </a:xfrm>
         <a:prstGeom prst="arc">
           <a:avLst>
@@ -11743,8 +11881,8 @@
       </dsp:nvSpPr>
       <dsp:spPr>
         <a:xfrm>
-          <a:off x="5578028" y="470112"/>
-          <a:ext cx="330820" cy="330820"/>
+          <a:off x="5090025" y="471387"/>
+          <a:ext cx="330552" cy="330552"/>
         </a:xfrm>
         <a:prstGeom prst="arc">
           <a:avLst>
@@ -11788,8 +11926,8 @@
       </dsp:nvSpPr>
       <dsp:spPr>
         <a:xfrm>
-          <a:off x="5412618" y="529660"/>
-          <a:ext cx="661641" cy="211725"/>
+          <a:off x="4924749" y="530886"/>
+          <a:ext cx="661105" cy="211553"/>
         </a:xfrm>
         <a:prstGeom prst="rect">
           <a:avLst/>
@@ -11841,8 +11979,8 @@
         </a:p>
       </dsp:txBody>
       <dsp:txXfrm>
-        <a:off x="5412618" y="529660"/>
-        <a:ext cx="661641" cy="211725"/>
+        <a:off x="4924749" y="530886"/>
+        <a:ext cx="661105" cy="211553"/>
       </dsp:txXfrm>
     </dsp:sp>
     <dsp:sp modelId="{CEB89013-81BD-483C-BB2C-417F7A93B584}">
@@ -11852,8 +11990,8 @@
       </dsp:nvSpPr>
       <dsp:spPr>
         <a:xfrm>
-          <a:off x="5177735" y="939877"/>
-          <a:ext cx="330820" cy="330820"/>
+          <a:off x="4690057" y="940771"/>
+          <a:ext cx="330552" cy="330552"/>
         </a:xfrm>
         <a:prstGeom prst="arc">
           <a:avLst>
@@ -11897,8 +12035,8 @@
       </dsp:nvSpPr>
       <dsp:spPr>
         <a:xfrm>
-          <a:off x="5177735" y="939877"/>
-          <a:ext cx="330820" cy="330820"/>
+          <a:off x="4690057" y="940771"/>
+          <a:ext cx="330552" cy="330552"/>
         </a:xfrm>
         <a:prstGeom prst="arc">
           <a:avLst>
@@ -11942,8 +12080,8 @@
       </dsp:nvSpPr>
       <dsp:spPr>
         <a:xfrm>
-          <a:off x="5012325" y="999425"/>
-          <a:ext cx="661641" cy="211725"/>
+          <a:off x="4524780" y="1000271"/>
+          <a:ext cx="661105" cy="211553"/>
         </a:xfrm>
         <a:prstGeom prst="rect">
           <a:avLst/>
@@ -11995,8 +12133,8 @@
         </a:p>
       </dsp:txBody>
       <dsp:txXfrm>
-        <a:off x="5012325" y="999425"/>
-        <a:ext cx="661641" cy="211725"/>
+        <a:off x="4524780" y="1000271"/>
+        <a:ext cx="661105" cy="211553"/>
       </dsp:txXfrm>
     </dsp:sp>
     <dsp:sp modelId="{41C8DBEE-E165-48AD-A6BA-F0376D171BA1}">
@@ -12006,8 +12144,8 @@
       </dsp:nvSpPr>
       <dsp:spPr>
         <a:xfrm>
-          <a:off x="5607802" y="1409642"/>
-          <a:ext cx="330820" cy="330820"/>
+          <a:off x="5119775" y="1410156"/>
+          <a:ext cx="330552" cy="330552"/>
         </a:xfrm>
         <a:prstGeom prst="arc">
           <a:avLst>
@@ -12051,8 +12189,8 @@
       </dsp:nvSpPr>
       <dsp:spPr>
         <a:xfrm>
-          <a:off x="5607802" y="1409642"/>
-          <a:ext cx="330820" cy="330820"/>
+          <a:off x="5119775" y="1410156"/>
+          <a:ext cx="330552" cy="330552"/>
         </a:xfrm>
         <a:prstGeom prst="arc">
           <a:avLst>
@@ -12096,8 +12234,8 @@
       </dsp:nvSpPr>
       <dsp:spPr>
         <a:xfrm>
-          <a:off x="5442392" y="1469190"/>
-          <a:ext cx="661641" cy="211725"/>
+          <a:off x="4954499" y="1469656"/>
+          <a:ext cx="661105" cy="211553"/>
         </a:xfrm>
         <a:prstGeom prst="rect">
           <a:avLst/>
@@ -12149,8 +12287,8 @@
         </a:p>
       </dsp:txBody>
       <dsp:txXfrm>
-        <a:off x="5442392" y="1469190"/>
-        <a:ext cx="661641" cy="211725"/>
+        <a:off x="4954499" y="1469656"/>
+        <a:ext cx="661105" cy="211553"/>
       </dsp:txXfrm>
     </dsp:sp>
     <dsp:sp modelId="{019AAB5D-EDA5-4BB0-8C16-984C7E323A1A}">
@@ -12160,8 +12298,8 @@
       </dsp:nvSpPr>
       <dsp:spPr>
         <a:xfrm>
-          <a:off x="5607802" y="1879407"/>
-          <a:ext cx="330820" cy="330820"/>
+          <a:off x="5119775" y="1879541"/>
+          <a:ext cx="330552" cy="330552"/>
         </a:xfrm>
         <a:prstGeom prst="arc">
           <a:avLst>
@@ -12205,8 +12343,8 @@
       </dsp:nvSpPr>
       <dsp:spPr>
         <a:xfrm>
-          <a:off x="5607802" y="1879407"/>
-          <a:ext cx="330820" cy="330820"/>
+          <a:off x="5119775" y="1879541"/>
+          <a:ext cx="330552" cy="330552"/>
         </a:xfrm>
         <a:prstGeom prst="arc">
           <a:avLst>
@@ -12250,8 +12388,8 @@
       </dsp:nvSpPr>
       <dsp:spPr>
         <a:xfrm>
-          <a:off x="5442392" y="1938955"/>
-          <a:ext cx="661641" cy="211725"/>
+          <a:off x="4954499" y="1939041"/>
+          <a:ext cx="661105" cy="211553"/>
         </a:xfrm>
         <a:prstGeom prst="rect">
           <a:avLst/>
@@ -12297,14 +12435,14 @@
           </a:pPr>
           <a:r>
             <a:rPr lang="fr-FR" sz="500" kern="1200"/>
-            <a:t>CALCUL OPTIMISATION COUT</a:t>
+            <a:t>CALCULS OPTIMISATION COUT</a:t>
           </a:r>
           <a:endParaRPr lang="en-US" sz="500" kern="1200"/>
         </a:p>
       </dsp:txBody>
       <dsp:txXfrm>
-        <a:off x="5442392" y="1938955"/>
-        <a:ext cx="661641" cy="211725"/>
+        <a:off x="4954499" y="1939041"/>
+        <a:ext cx="661105" cy="211553"/>
       </dsp:txXfrm>
     </dsp:sp>
     <dsp:sp modelId="{2207F80E-3E83-4D5A-B8CB-A82FD57A3438}">
@@ -12314,8 +12452,8 @@
       </dsp:nvSpPr>
       <dsp:spPr>
         <a:xfrm>
-          <a:off x="5978321" y="939877"/>
-          <a:ext cx="330820" cy="330820"/>
+          <a:off x="5489994" y="940771"/>
+          <a:ext cx="330552" cy="330552"/>
         </a:xfrm>
         <a:prstGeom prst="arc">
           <a:avLst>
@@ -12359,8 +12497,8 @@
       </dsp:nvSpPr>
       <dsp:spPr>
         <a:xfrm>
-          <a:off x="5978321" y="939877"/>
-          <a:ext cx="330820" cy="330820"/>
+          <a:off x="5489994" y="940771"/>
+          <a:ext cx="330552" cy="330552"/>
         </a:xfrm>
         <a:prstGeom prst="arc">
           <a:avLst>
@@ -12404,8 +12542,8 @@
       </dsp:nvSpPr>
       <dsp:spPr>
         <a:xfrm>
-          <a:off x="5812911" y="999425"/>
-          <a:ext cx="661641" cy="211725"/>
+          <a:off x="5324718" y="1000271"/>
+          <a:ext cx="661105" cy="211553"/>
         </a:xfrm>
         <a:prstGeom prst="rect">
           <a:avLst/>
@@ -12457,8 +12595,8 @@
         </a:p>
       </dsp:txBody>
       <dsp:txXfrm>
-        <a:off x="5812911" y="999425"/>
-        <a:ext cx="661641" cy="211725"/>
+        <a:off x="5324718" y="1000271"/>
+        <a:ext cx="661105" cy="211553"/>
       </dsp:txXfrm>
     </dsp:sp>
     <dsp:sp modelId="{36759817-4E71-42DC-AA5F-7DDCD1F2AEF8}">
@@ -12468,8 +12606,8 @@
       </dsp:nvSpPr>
       <dsp:spPr>
         <a:xfrm>
-          <a:off x="6408388" y="1409642"/>
-          <a:ext cx="330820" cy="330820"/>
+          <a:off x="5919713" y="1410156"/>
+          <a:ext cx="330552" cy="330552"/>
         </a:xfrm>
         <a:prstGeom prst="arc">
           <a:avLst>
@@ -12513,8 +12651,8 @@
       </dsp:nvSpPr>
       <dsp:spPr>
         <a:xfrm>
-          <a:off x="6408388" y="1409642"/>
-          <a:ext cx="330820" cy="330820"/>
+          <a:off x="5919713" y="1410156"/>
+          <a:ext cx="330552" cy="330552"/>
         </a:xfrm>
         <a:prstGeom prst="arc">
           <a:avLst>
@@ -12558,8 +12696,8 @@
       </dsp:nvSpPr>
       <dsp:spPr>
         <a:xfrm>
-          <a:off x="6242977" y="1469190"/>
-          <a:ext cx="661641" cy="211725"/>
+          <a:off x="5754436" y="1469656"/>
+          <a:ext cx="661105" cy="211553"/>
         </a:xfrm>
         <a:prstGeom prst="rect">
           <a:avLst/>
@@ -12611,8 +12749,8 @@
         </a:p>
       </dsp:txBody>
       <dsp:txXfrm>
-        <a:off x="6242977" y="1469190"/>
-        <a:ext cx="661641" cy="211725"/>
+        <a:off x="5754436" y="1469656"/>
+        <a:ext cx="661105" cy="211553"/>
       </dsp:txXfrm>
     </dsp:sp>
     <dsp:sp modelId="{460F03B8-6E6F-4332-A456-4CAF19842997}">
@@ -12622,8 +12760,8 @@
       </dsp:nvSpPr>
       <dsp:spPr>
         <a:xfrm>
-          <a:off x="6778907" y="470112"/>
-          <a:ext cx="330820" cy="330820"/>
+          <a:off x="6289932" y="471387"/>
+          <a:ext cx="330552" cy="330552"/>
         </a:xfrm>
         <a:prstGeom prst="arc">
           <a:avLst>
@@ -12667,8 +12805,8 @@
       </dsp:nvSpPr>
       <dsp:spPr>
         <a:xfrm>
-          <a:off x="6778907" y="470112"/>
-          <a:ext cx="330820" cy="330820"/>
+          <a:off x="6289932" y="471387"/>
+          <a:ext cx="330552" cy="330552"/>
         </a:xfrm>
         <a:prstGeom prst="arc">
           <a:avLst>
@@ -12712,8 +12850,8 @@
       </dsp:nvSpPr>
       <dsp:spPr>
         <a:xfrm>
-          <a:off x="6613496" y="529660"/>
-          <a:ext cx="661641" cy="211725"/>
+          <a:off x="6124655" y="530886"/>
+          <a:ext cx="661105" cy="211553"/>
         </a:xfrm>
         <a:prstGeom prst="rect">
           <a:avLst/>
@@ -12765,8 +12903,8 @@
         </a:p>
       </dsp:txBody>
       <dsp:txXfrm>
-        <a:off x="6613496" y="529660"/>
-        <a:ext cx="661641" cy="211725"/>
+        <a:off x="6124655" y="530886"/>
+        <a:ext cx="661105" cy="211553"/>
       </dsp:txXfrm>
     </dsp:sp>
     <dsp:sp modelId="{E6DDFD6B-61B4-4116-A405-7EBE11C139EE}">
@@ -12776,8 +12914,8 @@
       </dsp:nvSpPr>
       <dsp:spPr>
         <a:xfrm>
-          <a:off x="7208973" y="939877"/>
-          <a:ext cx="330820" cy="330820"/>
+          <a:off x="6719650" y="940771"/>
+          <a:ext cx="330552" cy="330552"/>
         </a:xfrm>
         <a:prstGeom prst="arc">
           <a:avLst>
@@ -12821,8 +12959,8 @@
       </dsp:nvSpPr>
       <dsp:spPr>
         <a:xfrm>
-          <a:off x="7208973" y="939877"/>
-          <a:ext cx="330820" cy="330820"/>
+          <a:off x="6719650" y="940771"/>
+          <a:ext cx="330552" cy="330552"/>
         </a:xfrm>
         <a:prstGeom prst="arc">
           <a:avLst>
@@ -12866,8 +13004,8 @@
       </dsp:nvSpPr>
       <dsp:spPr>
         <a:xfrm>
-          <a:off x="7043563" y="999425"/>
-          <a:ext cx="661641" cy="211725"/>
+          <a:off x="6554374" y="1000271"/>
+          <a:ext cx="661105" cy="211553"/>
         </a:xfrm>
         <a:prstGeom prst="rect">
           <a:avLst/>
@@ -12919,8 +13057,8 @@
         </a:p>
       </dsp:txBody>
       <dsp:txXfrm>
-        <a:off x="7043563" y="999425"/>
-        <a:ext cx="661641" cy="211725"/>
+        <a:off x="6554374" y="1000271"/>
+        <a:ext cx="661105" cy="211553"/>
       </dsp:txXfrm>
     </dsp:sp>
     <dsp:sp modelId="{EAEB9A7A-4B8D-4FD4-98C8-FA8C29E690B1}">
@@ -12930,8 +13068,8 @@
       </dsp:nvSpPr>
       <dsp:spPr>
         <a:xfrm>
-          <a:off x="7208973" y="1409642"/>
-          <a:ext cx="330820" cy="330820"/>
+          <a:off x="6719650" y="1410156"/>
+          <a:ext cx="330552" cy="330552"/>
         </a:xfrm>
         <a:prstGeom prst="arc">
           <a:avLst>
@@ -12975,8 +13113,8 @@
       </dsp:nvSpPr>
       <dsp:spPr>
         <a:xfrm>
-          <a:off x="7208973" y="1409642"/>
-          <a:ext cx="330820" cy="330820"/>
+          <a:off x="6719650" y="1410156"/>
+          <a:ext cx="330552" cy="330552"/>
         </a:xfrm>
         <a:prstGeom prst="arc">
           <a:avLst>
@@ -13020,8 +13158,8 @@
       </dsp:nvSpPr>
       <dsp:spPr>
         <a:xfrm>
-          <a:off x="7043563" y="1469190"/>
-          <a:ext cx="661641" cy="211725"/>
+          <a:off x="6554374" y="1469656"/>
+          <a:ext cx="661105" cy="211553"/>
         </a:xfrm>
         <a:prstGeom prst="rect">
           <a:avLst/>
@@ -13073,8 +13211,8 @@
         </a:p>
       </dsp:txBody>
       <dsp:txXfrm>
-        <a:off x="7043563" y="1469190"/>
-        <a:ext cx="661641" cy="211725"/>
+        <a:off x="6554374" y="1469656"/>
+        <a:ext cx="661105" cy="211553"/>
       </dsp:txXfrm>
     </dsp:sp>
     <dsp:sp modelId="{9E00407D-FEDE-4DE1-BD94-850383394C77}">
@@ -13084,8 +13222,8 @@
       </dsp:nvSpPr>
       <dsp:spPr>
         <a:xfrm>
-          <a:off x="7208973" y="1879407"/>
-          <a:ext cx="330820" cy="330820"/>
+          <a:off x="6719650" y="1879541"/>
+          <a:ext cx="330552" cy="330552"/>
         </a:xfrm>
         <a:prstGeom prst="arc">
           <a:avLst>
@@ -13129,8 +13267,8 @@
       </dsp:nvSpPr>
       <dsp:spPr>
         <a:xfrm>
-          <a:off x="7208973" y="1879407"/>
-          <a:ext cx="330820" cy="330820"/>
+          <a:off x="6719650" y="1879541"/>
+          <a:ext cx="330552" cy="330552"/>
         </a:xfrm>
         <a:prstGeom prst="arc">
           <a:avLst>
@@ -13174,8 +13312,8 @@
       </dsp:nvSpPr>
       <dsp:spPr>
         <a:xfrm>
-          <a:off x="7043563" y="1938955"/>
-          <a:ext cx="661641" cy="211725"/>
+          <a:off x="6554374" y="1939041"/>
+          <a:ext cx="661105" cy="211553"/>
         </a:xfrm>
         <a:prstGeom prst="rect">
           <a:avLst/>
@@ -13227,8 +13365,8 @@
         </a:p>
       </dsp:txBody>
       <dsp:txXfrm>
-        <a:off x="7043563" y="1938955"/>
-        <a:ext cx="661641" cy="211725"/>
+        <a:off x="6554374" y="1939041"/>
+        <a:ext cx="661105" cy="211553"/>
       </dsp:txXfrm>
     </dsp:sp>
     <dsp:sp modelId="{ACF1E5A7-6193-4FB8-B0DE-BEFDA9A8B91F}">
@@ -13238,8 +13376,8 @@
       </dsp:nvSpPr>
       <dsp:spPr>
         <a:xfrm>
-          <a:off x="7208973" y="2349172"/>
-          <a:ext cx="330820" cy="330820"/>
+          <a:off x="6719650" y="2348926"/>
+          <a:ext cx="330552" cy="330552"/>
         </a:xfrm>
         <a:prstGeom prst="arc">
           <a:avLst>
@@ -13283,8 +13421,8 @@
       </dsp:nvSpPr>
       <dsp:spPr>
         <a:xfrm>
-          <a:off x="7208973" y="2349172"/>
-          <a:ext cx="330820" cy="330820"/>
+          <a:off x="6719650" y="2348926"/>
+          <a:ext cx="330552" cy="330552"/>
         </a:xfrm>
         <a:prstGeom prst="arc">
           <a:avLst>
@@ -13328,8 +13466,8 @@
       </dsp:nvSpPr>
       <dsp:spPr>
         <a:xfrm>
-          <a:off x="7043563" y="2408720"/>
-          <a:ext cx="661641" cy="211725"/>
+          <a:off x="6554374" y="2408425"/>
+          <a:ext cx="661105" cy="211553"/>
         </a:xfrm>
         <a:prstGeom prst="rect">
           <a:avLst/>
@@ -13381,8 +13519,8 @@
         </a:p>
       </dsp:txBody>
       <dsp:txXfrm>
-        <a:off x="7043563" y="2408720"/>
-        <a:ext cx="661641" cy="211725"/>
+        <a:off x="6554374" y="2408425"/>
+        <a:ext cx="661105" cy="211553"/>
       </dsp:txXfrm>
     </dsp:sp>
     <dsp:sp modelId="{D1FAEE24-A376-4153-A17D-130D4222C470}">
@@ -13392,8 +13530,8 @@
       </dsp:nvSpPr>
       <dsp:spPr>
         <a:xfrm>
-          <a:off x="7208973" y="2818938"/>
-          <a:ext cx="330820" cy="330820"/>
+          <a:off x="6719650" y="2818311"/>
+          <a:ext cx="330552" cy="330552"/>
         </a:xfrm>
         <a:prstGeom prst="arc">
           <a:avLst>
@@ -13437,8 +13575,8 @@
       </dsp:nvSpPr>
       <dsp:spPr>
         <a:xfrm>
-          <a:off x="7208973" y="2818938"/>
-          <a:ext cx="330820" cy="330820"/>
+          <a:off x="6719650" y="2818311"/>
+          <a:ext cx="330552" cy="330552"/>
         </a:xfrm>
         <a:prstGeom prst="arc">
           <a:avLst>
@@ -13482,8 +13620,8 @@
       </dsp:nvSpPr>
       <dsp:spPr>
         <a:xfrm>
-          <a:off x="7043563" y="2878485"/>
-          <a:ext cx="661641" cy="211725"/>
+          <a:off x="6554374" y="2877810"/>
+          <a:ext cx="661105" cy="211553"/>
         </a:xfrm>
         <a:prstGeom prst="rect">
           <a:avLst/>
@@ -13535,8 +13673,8 @@
         </a:p>
       </dsp:txBody>
       <dsp:txXfrm>
-        <a:off x="7043563" y="2878485"/>
-        <a:ext cx="661641" cy="211725"/>
+        <a:off x="6554374" y="2877810"/>
+        <a:ext cx="661105" cy="211553"/>
       </dsp:txXfrm>
     </dsp:sp>
     <dsp:sp modelId="{CCFB70FE-6AB2-47C9-A6F7-C8CBA3861F86}">
@@ -13546,8 +13684,8 @@
       </dsp:nvSpPr>
       <dsp:spPr>
         <a:xfrm>
-          <a:off x="7579492" y="470112"/>
-          <a:ext cx="330820" cy="330820"/>
+          <a:off x="7089869" y="471387"/>
+          <a:ext cx="330552" cy="330552"/>
         </a:xfrm>
         <a:prstGeom prst="arc">
           <a:avLst>
@@ -13591,8 +13729,8 @@
       </dsp:nvSpPr>
       <dsp:spPr>
         <a:xfrm>
-          <a:off x="7579492" y="470112"/>
-          <a:ext cx="330820" cy="330820"/>
+          <a:off x="7089869" y="471387"/>
+          <a:ext cx="330552" cy="330552"/>
         </a:xfrm>
         <a:prstGeom prst="arc">
           <a:avLst>
@@ -13636,8 +13774,8 @@
       </dsp:nvSpPr>
       <dsp:spPr>
         <a:xfrm>
-          <a:off x="7414082" y="529660"/>
-          <a:ext cx="661641" cy="211725"/>
+          <a:off x="6924593" y="530886"/>
+          <a:ext cx="661105" cy="211553"/>
         </a:xfrm>
         <a:prstGeom prst="rect">
           <a:avLst/>
@@ -13689,8 +13827,8 @@
         </a:p>
       </dsp:txBody>
       <dsp:txXfrm>
-        <a:off x="7414082" y="529660"/>
-        <a:ext cx="661641" cy="211725"/>
+        <a:off x="6924593" y="530886"/>
+        <a:ext cx="661105" cy="211553"/>
       </dsp:txXfrm>
     </dsp:sp>
     <dsp:sp modelId="{26268230-BE34-493D-8FCA-F52409C6D0E1}">
@@ -13700,8 +13838,8 @@
       </dsp:nvSpPr>
       <dsp:spPr>
         <a:xfrm>
-          <a:off x="8009559" y="939877"/>
-          <a:ext cx="330820" cy="330820"/>
+          <a:off x="7519588" y="940771"/>
+          <a:ext cx="330552" cy="330552"/>
         </a:xfrm>
         <a:prstGeom prst="arc">
           <a:avLst>
@@ -13745,8 +13883,8 @@
       </dsp:nvSpPr>
       <dsp:spPr>
         <a:xfrm>
-          <a:off x="8009559" y="939877"/>
-          <a:ext cx="330820" cy="330820"/>
+          <a:off x="7519588" y="940771"/>
+          <a:ext cx="330552" cy="330552"/>
         </a:xfrm>
         <a:prstGeom prst="arc">
           <a:avLst>
@@ -13790,8 +13928,8 @@
       </dsp:nvSpPr>
       <dsp:spPr>
         <a:xfrm>
-          <a:off x="7844149" y="999425"/>
-          <a:ext cx="661641" cy="211725"/>
+          <a:off x="7354312" y="1000271"/>
+          <a:ext cx="661105" cy="211553"/>
         </a:xfrm>
         <a:prstGeom prst="rect">
           <a:avLst/>
@@ -13843,8 +13981,8 @@
         </a:p>
       </dsp:txBody>
       <dsp:txXfrm>
-        <a:off x="7844149" y="999425"/>
-        <a:ext cx="661641" cy="211725"/>
+        <a:off x="7354312" y="1000271"/>
+        <a:ext cx="661105" cy="211553"/>
       </dsp:txXfrm>
     </dsp:sp>
     <dsp:sp modelId="{7B51AC44-5E97-4B09-AF9B-94E6FC4BDA09}">
@@ -13854,8 +13992,8 @@
       </dsp:nvSpPr>
       <dsp:spPr>
         <a:xfrm>
-          <a:off x="8009559" y="1409642"/>
-          <a:ext cx="330820" cy="330820"/>
+          <a:off x="7519588" y="1410156"/>
+          <a:ext cx="330552" cy="330552"/>
         </a:xfrm>
         <a:prstGeom prst="arc">
           <a:avLst>
@@ -13899,8 +14037,8 @@
       </dsp:nvSpPr>
       <dsp:spPr>
         <a:xfrm>
-          <a:off x="8009559" y="1409642"/>
-          <a:ext cx="330820" cy="330820"/>
+          <a:off x="7519588" y="1410156"/>
+          <a:ext cx="330552" cy="330552"/>
         </a:xfrm>
         <a:prstGeom prst="arc">
           <a:avLst>
@@ -13944,8 +14082,8 @@
       </dsp:nvSpPr>
       <dsp:spPr>
         <a:xfrm>
-          <a:off x="7844149" y="1469190"/>
-          <a:ext cx="661641" cy="211725"/>
+          <a:off x="7354312" y="1469656"/>
+          <a:ext cx="661105" cy="211553"/>
         </a:xfrm>
         <a:prstGeom prst="rect">
           <a:avLst/>
@@ -13997,8 +14135,8 @@
         </a:p>
       </dsp:txBody>
       <dsp:txXfrm>
-        <a:off x="7844149" y="1469190"/>
-        <a:ext cx="661641" cy="211725"/>
+        <a:off x="7354312" y="1469656"/>
+        <a:ext cx="661105" cy="211553"/>
       </dsp:txXfrm>
     </dsp:sp>
     <dsp:sp modelId="{FD493122-0BFB-43F3-96AB-E21100730B63}">
@@ -14008,8 +14146,8 @@
       </dsp:nvSpPr>
       <dsp:spPr>
         <a:xfrm>
-          <a:off x="8009559" y="1879407"/>
-          <a:ext cx="330820" cy="330820"/>
+          <a:off x="7519588" y="1879541"/>
+          <a:ext cx="330552" cy="330552"/>
         </a:xfrm>
         <a:prstGeom prst="arc">
           <a:avLst>
@@ -14053,8 +14191,8 @@
       </dsp:nvSpPr>
       <dsp:spPr>
         <a:xfrm>
-          <a:off x="8009559" y="1879407"/>
-          <a:ext cx="330820" cy="330820"/>
+          <a:off x="7519588" y="1879541"/>
+          <a:ext cx="330552" cy="330552"/>
         </a:xfrm>
         <a:prstGeom prst="arc">
           <a:avLst>
@@ -14098,8 +14236,8 @@
       </dsp:nvSpPr>
       <dsp:spPr>
         <a:xfrm>
-          <a:off x="7844149" y="1938955"/>
-          <a:ext cx="661641" cy="211725"/>
+          <a:off x="7354312" y="1939041"/>
+          <a:ext cx="661105" cy="211553"/>
         </a:xfrm>
         <a:prstGeom prst="rect">
           <a:avLst/>
@@ -14151,8 +14289,8 @@
         </a:p>
       </dsp:txBody>
       <dsp:txXfrm>
-        <a:off x="7844149" y="1938955"/>
-        <a:ext cx="661641" cy="211725"/>
+        <a:off x="7354312" y="1939041"/>
+        <a:ext cx="661105" cy="211553"/>
       </dsp:txXfrm>
     </dsp:sp>
     <dsp:sp modelId="{6CDCE3C5-6A4C-4386-829E-09349A24F2FA}">
@@ -14162,8 +14300,8 @@
       </dsp:nvSpPr>
       <dsp:spPr>
         <a:xfrm>
-          <a:off x="8009559" y="2349172"/>
-          <a:ext cx="330820" cy="330820"/>
+          <a:off x="7519588" y="2348926"/>
+          <a:ext cx="330552" cy="330552"/>
         </a:xfrm>
         <a:prstGeom prst="arc">
           <a:avLst>
@@ -14207,8 +14345,8 @@
       </dsp:nvSpPr>
       <dsp:spPr>
         <a:xfrm>
-          <a:off x="8009559" y="2349172"/>
-          <a:ext cx="330820" cy="330820"/>
+          <a:off x="7519588" y="2348926"/>
+          <a:ext cx="330552" cy="330552"/>
         </a:xfrm>
         <a:prstGeom prst="arc">
           <a:avLst>
@@ -14252,8 +14390,8 @@
       </dsp:nvSpPr>
       <dsp:spPr>
         <a:xfrm>
-          <a:off x="7844149" y="2408720"/>
-          <a:ext cx="661641" cy="211725"/>
+          <a:off x="7354312" y="2408425"/>
+          <a:ext cx="661105" cy="211553"/>
         </a:xfrm>
         <a:prstGeom prst="rect">
           <a:avLst/>
@@ -14305,8 +14443,8 @@
         </a:p>
       </dsp:txBody>
       <dsp:txXfrm>
-        <a:off x="7844149" y="2408720"/>
-        <a:ext cx="661641" cy="211725"/>
+        <a:off x="7354312" y="2408425"/>
+        <a:ext cx="661105" cy="211553"/>
       </dsp:txXfrm>
     </dsp:sp>
     <dsp:sp modelId="{B79A787E-8D02-4CD7-9AA7-40C090918E96}">
@@ -14316,8 +14454,8 @@
       </dsp:nvSpPr>
       <dsp:spPr>
         <a:xfrm>
-          <a:off x="8009559" y="2818938"/>
-          <a:ext cx="330820" cy="330820"/>
+          <a:off x="7519588" y="2818311"/>
+          <a:ext cx="330552" cy="330552"/>
         </a:xfrm>
         <a:prstGeom prst="arc">
           <a:avLst>
@@ -14361,8 +14499,8 @@
       </dsp:nvSpPr>
       <dsp:spPr>
         <a:xfrm>
-          <a:off x="8009559" y="2818938"/>
-          <a:ext cx="330820" cy="330820"/>
+          <a:off x="7519588" y="2818311"/>
+          <a:ext cx="330552" cy="330552"/>
         </a:xfrm>
         <a:prstGeom prst="arc">
           <a:avLst>
@@ -14406,8 +14544,8 @@
       </dsp:nvSpPr>
       <dsp:spPr>
         <a:xfrm>
-          <a:off x="7844149" y="2878485"/>
-          <a:ext cx="661641" cy="211725"/>
+          <a:off x="7354312" y="2877810"/>
+          <a:ext cx="661105" cy="211553"/>
         </a:xfrm>
         <a:prstGeom prst="rect">
           <a:avLst/>
@@ -14459,8 +14597,8 @@
         </a:p>
       </dsp:txBody>
       <dsp:txXfrm>
-        <a:off x="7844149" y="2878485"/>
-        <a:ext cx="661641" cy="211725"/>
+        <a:off x="7354312" y="2877810"/>
+        <a:ext cx="661105" cy="211553"/>
       </dsp:txXfrm>
     </dsp:sp>
     <dsp:sp modelId="{846434AC-D12B-4CD4-B842-43F7846AD604}">
@@ -14470,8 +14608,8 @@
       </dsp:nvSpPr>
       <dsp:spPr>
         <a:xfrm>
-          <a:off x="8009559" y="3288703"/>
-          <a:ext cx="330820" cy="330820"/>
+          <a:off x="7519588" y="3287696"/>
+          <a:ext cx="330552" cy="330552"/>
         </a:xfrm>
         <a:prstGeom prst="arc">
           <a:avLst>
@@ -14515,8 +14653,8 @@
       </dsp:nvSpPr>
       <dsp:spPr>
         <a:xfrm>
-          <a:off x="8009559" y="3288703"/>
-          <a:ext cx="330820" cy="330820"/>
+          <a:off x="7519588" y="3287696"/>
+          <a:ext cx="330552" cy="330552"/>
         </a:xfrm>
         <a:prstGeom prst="arc">
           <a:avLst>
@@ -14560,8 +14698,8 @@
       </dsp:nvSpPr>
       <dsp:spPr>
         <a:xfrm>
-          <a:off x="7844149" y="3348250"/>
-          <a:ext cx="661641" cy="211725"/>
+          <a:off x="7354312" y="3347195"/>
+          <a:ext cx="661105" cy="211553"/>
         </a:xfrm>
         <a:prstGeom prst="rect">
           <a:avLst/>
@@ -14613,8 +14751,8 @@
         </a:p>
       </dsp:txBody>
       <dsp:txXfrm>
-        <a:off x="7844149" y="3348250"/>
-        <a:ext cx="661641" cy="211725"/>
+        <a:off x="7354312" y="3347195"/>
+        <a:ext cx="661105" cy="211553"/>
       </dsp:txXfrm>
     </dsp:sp>
     <dsp:sp modelId="{766152E3-61F3-4C31-BAA2-F5047D6A5827}">
@@ -14624,8 +14762,8 @@
       </dsp:nvSpPr>
       <dsp:spPr>
         <a:xfrm>
-          <a:off x="8009559" y="3758468"/>
-          <a:ext cx="330820" cy="330820"/>
+          <a:off x="7519588" y="3757081"/>
+          <a:ext cx="330552" cy="330552"/>
         </a:xfrm>
         <a:prstGeom prst="arc">
           <a:avLst>
@@ -14669,8 +14807,8 @@
       </dsp:nvSpPr>
       <dsp:spPr>
         <a:xfrm>
-          <a:off x="8009559" y="3758468"/>
-          <a:ext cx="330820" cy="330820"/>
+          <a:off x="7519588" y="3757081"/>
+          <a:ext cx="330552" cy="330552"/>
         </a:xfrm>
         <a:prstGeom prst="arc">
           <a:avLst>
@@ -14714,8 +14852,8 @@
       </dsp:nvSpPr>
       <dsp:spPr>
         <a:xfrm>
-          <a:off x="7844149" y="3818015"/>
-          <a:ext cx="661641" cy="211725"/>
+          <a:off x="7354312" y="3816580"/>
+          <a:ext cx="661105" cy="211553"/>
         </a:xfrm>
         <a:prstGeom prst="rect">
           <a:avLst/>
@@ -14767,8 +14905,8 @@
         </a:p>
       </dsp:txBody>
       <dsp:txXfrm>
-        <a:off x="7844149" y="3818015"/>
-        <a:ext cx="661641" cy="211725"/>
+        <a:off x="7354312" y="3816580"/>
+        <a:ext cx="661105" cy="211553"/>
       </dsp:txXfrm>
     </dsp:sp>
     <dsp:sp modelId="{91F74827-9BB3-4DD3-B2E8-46C3557FBFE4}">
@@ -14778,8 +14916,8 @@
       </dsp:nvSpPr>
       <dsp:spPr>
         <a:xfrm>
-          <a:off x="8380078" y="470112"/>
-          <a:ext cx="330820" cy="330820"/>
+          <a:off x="7889807" y="471387"/>
+          <a:ext cx="330552" cy="330552"/>
         </a:xfrm>
         <a:prstGeom prst="arc">
           <a:avLst>
@@ -14823,8 +14961,8 @@
       </dsp:nvSpPr>
       <dsp:spPr>
         <a:xfrm>
-          <a:off x="8380078" y="470112"/>
-          <a:ext cx="330820" cy="330820"/>
+          <a:off x="7889807" y="471387"/>
+          <a:ext cx="330552" cy="330552"/>
         </a:xfrm>
         <a:prstGeom prst="arc">
           <a:avLst>
@@ -14868,8 +15006,8 @@
       </dsp:nvSpPr>
       <dsp:spPr>
         <a:xfrm>
-          <a:off x="8214668" y="529660"/>
-          <a:ext cx="661641" cy="211725"/>
+          <a:off x="7724531" y="530886"/>
+          <a:ext cx="661105" cy="211553"/>
         </a:xfrm>
         <a:prstGeom prst="rect">
           <a:avLst/>
@@ -14921,8 +15059,8 @@
         </a:p>
       </dsp:txBody>
       <dsp:txXfrm>
-        <a:off x="8214668" y="529660"/>
-        <a:ext cx="661641" cy="211725"/>
+        <a:off x="7724531" y="530886"/>
+        <a:ext cx="661105" cy="211553"/>
       </dsp:txXfrm>
     </dsp:sp>
     <dsp:sp modelId="{077D5854-A2ED-4BA4-A4A4-2E07493D9649}">
@@ -14932,8 +15070,8 @@
       </dsp:nvSpPr>
       <dsp:spPr>
         <a:xfrm>
-          <a:off x="8810145" y="939877"/>
-          <a:ext cx="330820" cy="330820"/>
+          <a:off x="8319526" y="940771"/>
+          <a:ext cx="330552" cy="330552"/>
         </a:xfrm>
         <a:prstGeom prst="arc">
           <a:avLst>
@@ -14977,8 +15115,8 @@
       </dsp:nvSpPr>
       <dsp:spPr>
         <a:xfrm>
-          <a:off x="8810145" y="939877"/>
-          <a:ext cx="330820" cy="330820"/>
+          <a:off x="8319526" y="940771"/>
+          <a:ext cx="330552" cy="330552"/>
         </a:xfrm>
         <a:prstGeom prst="arc">
           <a:avLst>
@@ -15022,8 +15160,8 @@
       </dsp:nvSpPr>
       <dsp:spPr>
         <a:xfrm>
-          <a:off x="8644734" y="999425"/>
-          <a:ext cx="661641" cy="211725"/>
+          <a:off x="8154249" y="1000271"/>
+          <a:ext cx="661105" cy="211553"/>
         </a:xfrm>
         <a:prstGeom prst="rect">
           <a:avLst/>
@@ -15075,8 +15213,8 @@
         </a:p>
       </dsp:txBody>
       <dsp:txXfrm>
-        <a:off x="8644734" y="999425"/>
-        <a:ext cx="661641" cy="211725"/>
+        <a:off x="8154249" y="1000271"/>
+        <a:ext cx="661105" cy="211553"/>
       </dsp:txXfrm>
     </dsp:sp>
     <dsp:sp modelId="{35AF9B31-AFA7-4D30-BE27-2ABA3C8D3E23}">
@@ -15086,8 +15224,8 @@
       </dsp:nvSpPr>
       <dsp:spPr>
         <a:xfrm>
-          <a:off x="8810145" y="1409642"/>
-          <a:ext cx="330820" cy="330820"/>
+          <a:off x="8319526" y="1410156"/>
+          <a:ext cx="330552" cy="330552"/>
         </a:xfrm>
         <a:prstGeom prst="arc">
           <a:avLst>
@@ -15131,8 +15269,8 @@
       </dsp:nvSpPr>
       <dsp:spPr>
         <a:xfrm>
-          <a:off x="8810145" y="1409642"/>
-          <a:ext cx="330820" cy="330820"/>
+          <a:off x="8319526" y="1410156"/>
+          <a:ext cx="330552" cy="330552"/>
         </a:xfrm>
         <a:prstGeom prst="arc">
           <a:avLst>
@@ -15176,8 +15314,8 @@
       </dsp:nvSpPr>
       <dsp:spPr>
         <a:xfrm>
-          <a:off x="8644734" y="1469190"/>
-          <a:ext cx="661641" cy="211725"/>
+          <a:off x="8154249" y="1469656"/>
+          <a:ext cx="661105" cy="211553"/>
         </a:xfrm>
         <a:prstGeom prst="rect">
           <a:avLst/>
@@ -15229,8 +15367,8 @@
         </a:p>
       </dsp:txBody>
       <dsp:txXfrm>
-        <a:off x="8644734" y="1469190"/>
-        <a:ext cx="661641" cy="211725"/>
+        <a:off x="8154249" y="1469656"/>
+        <a:ext cx="661105" cy="211553"/>
       </dsp:txXfrm>
     </dsp:sp>
     <dsp:sp modelId="{E3CE35D0-9F5D-4063-9C85-250AEAEB4003}">
@@ -15240,8 +15378,8 @@
       </dsp:nvSpPr>
       <dsp:spPr>
         <a:xfrm>
-          <a:off x="8810145" y="1879407"/>
-          <a:ext cx="330820" cy="330820"/>
+          <a:off x="8319526" y="1879541"/>
+          <a:ext cx="330552" cy="330552"/>
         </a:xfrm>
         <a:prstGeom prst="arc">
           <a:avLst>
@@ -15285,8 +15423,8 @@
       </dsp:nvSpPr>
       <dsp:spPr>
         <a:xfrm>
-          <a:off x="8810145" y="1879407"/>
-          <a:ext cx="330820" cy="330820"/>
+          <a:off x="8319526" y="1879541"/>
+          <a:ext cx="330552" cy="330552"/>
         </a:xfrm>
         <a:prstGeom prst="arc">
           <a:avLst>
@@ -15330,8 +15468,8 @@
       </dsp:nvSpPr>
       <dsp:spPr>
         <a:xfrm>
-          <a:off x="8644734" y="1938955"/>
-          <a:ext cx="661641" cy="211725"/>
+          <a:off x="8154249" y="1939041"/>
+          <a:ext cx="661105" cy="211553"/>
         </a:xfrm>
         <a:prstGeom prst="rect">
           <a:avLst/>
@@ -15383,8 +15521,8 @@
         </a:p>
       </dsp:txBody>
       <dsp:txXfrm>
-        <a:off x="8644734" y="1938955"/>
-        <a:ext cx="661641" cy="211725"/>
+        <a:off x="8154249" y="1939041"/>
+        <a:ext cx="661105" cy="211553"/>
       </dsp:txXfrm>
     </dsp:sp>
   </dsp:spTree>

</xml_diff>

<commit_message>
update : wbs.docx add "IHM" to generator branch
</commit_message>
<xml_diff>
--- a/WBS.docx
+++ b/WBS.docx
@@ -613,6 +613,7 @@
           </mc:Fallback>
         </mc:AlternateContent>
       </w:r>
+      <w:bookmarkStart w:id="0" w:name="_GoBack"/>
       <w:r>
         <w:rPr>
           <w:noProof/>
@@ -627,7 +628,7 @@
               <wp:posOffset>638810</wp:posOffset>
             </wp:positionV>
             <wp:extent cx="8970229" cy="4089636"/>
-            <wp:effectExtent l="0" t="19050" r="0" b="44450"/>
+            <wp:effectExtent l="0" t="0" r="0" b="0"/>
             <wp:wrapNone/>
             <wp:docPr id="1" name="Diagramme 1"/>
             <wp:cNvGraphicFramePr/>
@@ -645,6 +646,7 @@
           </wp:anchor>
         </w:drawing>
       </w:r>
+      <w:bookmarkEnd w:id="0"/>
     </w:p>
     <w:p/>
     <w:p/>
@@ -687,8 +689,6 @@
           <w:tab w:val="left" w:pos="4385"/>
         </w:tabs>
       </w:pPr>
-      <w:bookmarkStart w:id="0" w:name="_GoBack"/>
-      <w:bookmarkEnd w:id="0"/>
     </w:p>
     <w:p>
       <w:pPr>
@@ -3638,6 +3638,28 @@
         </a:p>
       </dgm:t>
     </dgm:pt>
+    <dgm:pt modelId="{81DEFD5A-BD10-45C8-8A14-B9A5CADBC41A}">
+      <dgm:prSet phldrT="[Texte]"/>
+      <dgm:spPr/>
+      <dgm:t>
+        <a:bodyPr/>
+        <a:lstStyle/>
+        <a:p>
+          <a:r>
+            <a:rPr lang="en-US"/>
+            <a:t>IHM</a:t>
+          </a:r>
+        </a:p>
+      </dgm:t>
+    </dgm:pt>
+    <dgm:pt modelId="{CFDF9079-CAFC-4340-86D7-7AF3654A79F3}" type="parTrans" cxnId="{1D9445A7-4EE0-4D02-ADAD-DD6C05B71940}">
+      <dgm:prSet/>
+      <dgm:spPr/>
+    </dgm:pt>
+    <dgm:pt modelId="{2033C5C6-EE29-49A5-973D-884C14DC1BA0}" type="sibTrans" cxnId="{1D9445A7-4EE0-4D02-ADAD-DD6C05B71940}">
+      <dgm:prSet/>
+      <dgm:spPr/>
+    </dgm:pt>
     <dgm:pt modelId="{5AC513ED-5DE0-4C68-9DAB-5D45822EB2E1}" type="pres">
       <dgm:prSet presAssocID="{35AA0638-1EA0-45F1-9D3E-EE6958A7D22E}" presName="Name0" presStyleCnt="0">
         <dgm:presLayoutVars>
@@ -3672,11 +3694,11 @@
       <dgm:spPr/>
     </dgm:pt>
     <dgm:pt modelId="{B74A9022-BAA7-46F0-8CA0-F735D81B00C8}" type="pres">
-      <dgm:prSet presAssocID="{81B1F1D2-A68D-44C9-8E16-508234CCDB8D}" presName="topArc1" presStyleLbl="parChTrans1D1" presStyleIdx="0" presStyleCnt="88"/>
+      <dgm:prSet presAssocID="{81B1F1D2-A68D-44C9-8E16-508234CCDB8D}" presName="topArc1" presStyleLbl="parChTrans1D1" presStyleIdx="0" presStyleCnt="90"/>
       <dgm:spPr/>
     </dgm:pt>
     <dgm:pt modelId="{E4FDA89B-792F-45F4-8540-D197B5046009}" type="pres">
-      <dgm:prSet presAssocID="{81B1F1D2-A68D-44C9-8E16-508234CCDB8D}" presName="bottomArc1" presStyleLbl="parChTrans1D1" presStyleIdx="1" presStyleCnt="88"/>
+      <dgm:prSet presAssocID="{81B1F1D2-A68D-44C9-8E16-508234CCDB8D}" presName="bottomArc1" presStyleLbl="parChTrans1D1" presStyleIdx="1" presStyleCnt="90"/>
       <dgm:spPr/>
     </dgm:pt>
     <dgm:pt modelId="{5491EF76-5404-4DFF-8277-FCAE40E259FF}" type="pres">
@@ -3712,11 +3734,11 @@
       <dgm:spPr/>
     </dgm:pt>
     <dgm:pt modelId="{BD29E153-910F-4233-B0A0-01CDE94A1848}" type="pres">
-      <dgm:prSet presAssocID="{7275336A-61B3-48FB-B327-F32F417909CA}" presName="topArc2" presStyleLbl="parChTrans1D1" presStyleIdx="2" presStyleCnt="88"/>
+      <dgm:prSet presAssocID="{7275336A-61B3-48FB-B327-F32F417909CA}" presName="topArc2" presStyleLbl="parChTrans1D1" presStyleIdx="2" presStyleCnt="90"/>
       <dgm:spPr/>
     </dgm:pt>
     <dgm:pt modelId="{A3BB7A1B-0B51-41C1-BBAC-951A654AF7D4}" type="pres">
-      <dgm:prSet presAssocID="{7275336A-61B3-48FB-B327-F32F417909CA}" presName="bottomArc2" presStyleLbl="parChTrans1D1" presStyleIdx="3" presStyleCnt="88"/>
+      <dgm:prSet presAssocID="{7275336A-61B3-48FB-B327-F32F417909CA}" presName="bottomArc2" presStyleLbl="parChTrans1D1" presStyleIdx="3" presStyleCnt="90"/>
       <dgm:spPr/>
     </dgm:pt>
     <dgm:pt modelId="{0F79893D-5255-4686-9E18-63371E0A2759}" type="pres">
@@ -3728,7 +3750,7 @@
       <dgm:spPr/>
     </dgm:pt>
     <dgm:pt modelId="{8E8A79C5-9DED-4427-8CDC-109358602369}" type="pres">
-      <dgm:prSet presAssocID="{F876ADBA-02A7-4526-8314-F5A232F9649B}" presName="Name28" presStyleLbl="parChTrans1D3" presStyleIdx="0" presStyleCnt="21"/>
+      <dgm:prSet presAssocID="{F876ADBA-02A7-4526-8314-F5A232F9649B}" presName="Name28" presStyleLbl="parChTrans1D3" presStyleIdx="0" presStyleCnt="22"/>
       <dgm:spPr/>
     </dgm:pt>
     <dgm:pt modelId="{A4DB0878-ECC3-44E3-966F-C6B7E2AD2B89}" type="pres">
@@ -3752,11 +3774,11 @@
       <dgm:spPr/>
     </dgm:pt>
     <dgm:pt modelId="{0FF0FB5D-2E67-4E39-97DD-1789570B0311}" type="pres">
-      <dgm:prSet presAssocID="{56FE5136-C035-474D-8386-44C30452ABA7}" presName="topArc2" presStyleLbl="parChTrans1D1" presStyleIdx="4" presStyleCnt="88"/>
+      <dgm:prSet presAssocID="{56FE5136-C035-474D-8386-44C30452ABA7}" presName="topArc2" presStyleLbl="parChTrans1D1" presStyleIdx="4" presStyleCnt="90"/>
       <dgm:spPr/>
     </dgm:pt>
     <dgm:pt modelId="{21CB67FD-D895-46FD-BF7E-DB5E06916C10}" type="pres">
-      <dgm:prSet presAssocID="{56FE5136-C035-474D-8386-44C30452ABA7}" presName="bottomArc2" presStyleLbl="parChTrans1D1" presStyleIdx="5" presStyleCnt="88"/>
+      <dgm:prSet presAssocID="{56FE5136-C035-474D-8386-44C30452ABA7}" presName="bottomArc2" presStyleLbl="parChTrans1D1" presStyleIdx="5" presStyleCnt="90"/>
       <dgm:spPr/>
     </dgm:pt>
     <dgm:pt modelId="{50B4A255-F6AF-482A-8783-56203961FF36}" type="pres">
@@ -3792,11 +3814,11 @@
       <dgm:spPr/>
     </dgm:pt>
     <dgm:pt modelId="{52403B34-394B-4BC3-86FC-B4EDFAF87646}" type="pres">
-      <dgm:prSet presAssocID="{324946C2-705C-459D-964A-84EE95199F18}" presName="topArc2" presStyleLbl="parChTrans1D1" presStyleIdx="6" presStyleCnt="88"/>
+      <dgm:prSet presAssocID="{324946C2-705C-459D-964A-84EE95199F18}" presName="topArc2" presStyleLbl="parChTrans1D1" presStyleIdx="6" presStyleCnt="90"/>
       <dgm:spPr/>
     </dgm:pt>
     <dgm:pt modelId="{D58BE7AE-F6C7-4697-BE86-CE15105D1CD2}" type="pres">
-      <dgm:prSet presAssocID="{324946C2-705C-459D-964A-84EE95199F18}" presName="bottomArc2" presStyleLbl="parChTrans1D1" presStyleIdx="7" presStyleCnt="88"/>
+      <dgm:prSet presAssocID="{324946C2-705C-459D-964A-84EE95199F18}" presName="bottomArc2" presStyleLbl="parChTrans1D1" presStyleIdx="7" presStyleCnt="90"/>
       <dgm:spPr/>
     </dgm:pt>
     <dgm:pt modelId="{350A52C0-F001-45CB-A6DE-85B7D0B32B8C}" type="pres">
@@ -3832,11 +3854,11 @@
       <dgm:spPr/>
     </dgm:pt>
     <dgm:pt modelId="{AEB2033E-E0ED-4276-9C97-1042FDD350C2}" type="pres">
-      <dgm:prSet presAssocID="{265AEC6A-B748-4901-8B5C-5E868F40EC60}" presName="topArc2" presStyleLbl="parChTrans1D1" presStyleIdx="8" presStyleCnt="88"/>
+      <dgm:prSet presAssocID="{265AEC6A-B748-4901-8B5C-5E868F40EC60}" presName="topArc2" presStyleLbl="parChTrans1D1" presStyleIdx="8" presStyleCnt="90"/>
       <dgm:spPr/>
     </dgm:pt>
     <dgm:pt modelId="{0659A7BC-6448-4F42-8307-219ADFAA814D}" type="pres">
-      <dgm:prSet presAssocID="{265AEC6A-B748-4901-8B5C-5E868F40EC60}" presName="bottomArc2" presStyleLbl="parChTrans1D1" presStyleIdx="9" presStyleCnt="88"/>
+      <dgm:prSet presAssocID="{265AEC6A-B748-4901-8B5C-5E868F40EC60}" presName="bottomArc2" presStyleLbl="parChTrans1D1" presStyleIdx="9" presStyleCnt="90"/>
       <dgm:spPr/>
     </dgm:pt>
     <dgm:pt modelId="{21CCA311-A31B-4781-9E44-CE18A754302D}" type="pres">
@@ -3876,11 +3898,11 @@
       <dgm:spPr/>
     </dgm:pt>
     <dgm:pt modelId="{2D344327-3C9A-45F0-9AD2-BE67663EB115}" type="pres">
-      <dgm:prSet presAssocID="{FD8A899C-A5C0-4D44-8E98-AE271606DDF3}" presName="topArc2" presStyleLbl="parChTrans1D1" presStyleIdx="10" presStyleCnt="88"/>
+      <dgm:prSet presAssocID="{FD8A899C-A5C0-4D44-8E98-AE271606DDF3}" presName="topArc2" presStyleLbl="parChTrans1D1" presStyleIdx="10" presStyleCnt="90"/>
       <dgm:spPr/>
     </dgm:pt>
     <dgm:pt modelId="{FD1EDEC1-6343-40AE-86E3-016BAFCE773C}" type="pres">
-      <dgm:prSet presAssocID="{FD8A899C-A5C0-4D44-8E98-AE271606DDF3}" presName="bottomArc2" presStyleLbl="parChTrans1D1" presStyleIdx="11" presStyleCnt="88"/>
+      <dgm:prSet presAssocID="{FD8A899C-A5C0-4D44-8E98-AE271606DDF3}" presName="bottomArc2" presStyleLbl="parChTrans1D1" presStyleIdx="11" presStyleCnt="90"/>
       <dgm:spPr/>
     </dgm:pt>
     <dgm:pt modelId="{D415BD1E-0548-4723-8836-DAB7E760B1ED}" type="pres">
@@ -3920,11 +3942,11 @@
       <dgm:spPr/>
     </dgm:pt>
     <dgm:pt modelId="{F7B4B86A-D11E-4679-9D40-52BD00F0D516}" type="pres">
-      <dgm:prSet presAssocID="{4C86EEBE-2F7D-4E65-9360-3A29D1205BAE}" presName="topArc2" presStyleLbl="parChTrans1D1" presStyleIdx="12" presStyleCnt="88"/>
+      <dgm:prSet presAssocID="{4C86EEBE-2F7D-4E65-9360-3A29D1205BAE}" presName="topArc2" presStyleLbl="parChTrans1D1" presStyleIdx="12" presStyleCnt="90"/>
       <dgm:spPr/>
     </dgm:pt>
     <dgm:pt modelId="{F902CEC7-9D27-4D1C-B0DA-2B0CC24E1BFD}" type="pres">
-      <dgm:prSet presAssocID="{4C86EEBE-2F7D-4E65-9360-3A29D1205BAE}" presName="bottomArc2" presStyleLbl="parChTrans1D1" presStyleIdx="13" presStyleCnt="88"/>
+      <dgm:prSet presAssocID="{4C86EEBE-2F7D-4E65-9360-3A29D1205BAE}" presName="bottomArc2" presStyleLbl="parChTrans1D1" presStyleIdx="13" presStyleCnt="90"/>
       <dgm:spPr/>
     </dgm:pt>
     <dgm:pt modelId="{9A102012-13E6-4122-BC94-61EC3B6F0A5F}" type="pres">
@@ -3968,11 +3990,11 @@
       <dgm:spPr/>
     </dgm:pt>
     <dgm:pt modelId="{68E4220C-05C3-43A7-BA46-4DB0C7AE8FA8}" type="pres">
-      <dgm:prSet presAssocID="{8F65A3EE-29BD-4DCC-933A-8A4EF920A3C6}" presName="topArc2" presStyleLbl="parChTrans1D1" presStyleIdx="14" presStyleCnt="88"/>
+      <dgm:prSet presAssocID="{8F65A3EE-29BD-4DCC-933A-8A4EF920A3C6}" presName="topArc2" presStyleLbl="parChTrans1D1" presStyleIdx="14" presStyleCnt="90"/>
       <dgm:spPr/>
     </dgm:pt>
     <dgm:pt modelId="{B88CC6C7-7003-4230-9416-AF70D8EF86E9}" type="pres">
-      <dgm:prSet presAssocID="{8F65A3EE-29BD-4DCC-933A-8A4EF920A3C6}" presName="bottomArc2" presStyleLbl="parChTrans1D1" presStyleIdx="15" presStyleCnt="88"/>
+      <dgm:prSet presAssocID="{8F65A3EE-29BD-4DCC-933A-8A4EF920A3C6}" presName="bottomArc2" presStyleLbl="parChTrans1D1" presStyleIdx="15" presStyleCnt="90"/>
       <dgm:spPr/>
     </dgm:pt>
     <dgm:pt modelId="{F5F3E4D8-4AEF-459F-9FD9-AEFF23516142}" type="pres">
@@ -4008,11 +4030,11 @@
       <dgm:spPr/>
     </dgm:pt>
     <dgm:pt modelId="{6DA38DB8-4B7B-47DF-8131-301A820635BA}" type="pres">
-      <dgm:prSet presAssocID="{302D89F1-0FB9-43E5-A11F-DC3E82D06E2B}" presName="topArc2" presStyleLbl="parChTrans1D1" presStyleIdx="16" presStyleCnt="88"/>
+      <dgm:prSet presAssocID="{302D89F1-0FB9-43E5-A11F-DC3E82D06E2B}" presName="topArc2" presStyleLbl="parChTrans1D1" presStyleIdx="16" presStyleCnt="90"/>
       <dgm:spPr/>
     </dgm:pt>
     <dgm:pt modelId="{DB058EAB-6779-4A46-9ADB-524D1D2A8B68}" type="pres">
-      <dgm:prSet presAssocID="{302D89F1-0FB9-43E5-A11F-DC3E82D06E2B}" presName="bottomArc2" presStyleLbl="parChTrans1D1" presStyleIdx="17" presStyleCnt="88"/>
+      <dgm:prSet presAssocID="{302D89F1-0FB9-43E5-A11F-DC3E82D06E2B}" presName="bottomArc2" presStyleLbl="parChTrans1D1" presStyleIdx="17" presStyleCnt="90"/>
       <dgm:spPr/>
     </dgm:pt>
     <dgm:pt modelId="{0C7D6763-FDB1-4050-8ECD-63A4BE731FD4}" type="pres">
@@ -4052,11 +4074,11 @@
       <dgm:spPr/>
     </dgm:pt>
     <dgm:pt modelId="{CF8F532A-BD38-4B35-B3D1-1547480C06AB}" type="pres">
-      <dgm:prSet presAssocID="{EFCE4DE4-B3B1-4517-8DD1-B099BD4DEDB7}" presName="topArc2" presStyleLbl="parChTrans1D1" presStyleIdx="18" presStyleCnt="88"/>
+      <dgm:prSet presAssocID="{EFCE4DE4-B3B1-4517-8DD1-B099BD4DEDB7}" presName="topArc2" presStyleLbl="parChTrans1D1" presStyleIdx="18" presStyleCnt="90"/>
       <dgm:spPr/>
     </dgm:pt>
     <dgm:pt modelId="{F0BE8C9F-324D-4952-B905-6CA3D652E3E5}" type="pres">
-      <dgm:prSet presAssocID="{EFCE4DE4-B3B1-4517-8DD1-B099BD4DEDB7}" presName="bottomArc2" presStyleLbl="parChTrans1D1" presStyleIdx="19" presStyleCnt="88"/>
+      <dgm:prSet presAssocID="{EFCE4DE4-B3B1-4517-8DD1-B099BD4DEDB7}" presName="bottomArc2" presStyleLbl="parChTrans1D1" presStyleIdx="19" presStyleCnt="90"/>
       <dgm:spPr/>
     </dgm:pt>
     <dgm:pt modelId="{F68EF786-3CBE-4C0B-869A-0989D179A31D}" type="pres">
@@ -4096,11 +4118,11 @@
       <dgm:spPr/>
     </dgm:pt>
     <dgm:pt modelId="{DAB6CD38-BD83-4388-89CE-01E6DA70E521}" type="pres">
-      <dgm:prSet presAssocID="{D200E177-770C-4F05-B274-21C9B3781587}" presName="topArc2" presStyleLbl="parChTrans1D1" presStyleIdx="20" presStyleCnt="88"/>
+      <dgm:prSet presAssocID="{D200E177-770C-4F05-B274-21C9B3781587}" presName="topArc2" presStyleLbl="parChTrans1D1" presStyleIdx="20" presStyleCnt="90"/>
       <dgm:spPr/>
     </dgm:pt>
     <dgm:pt modelId="{B56E3932-CCAE-4D43-AE61-2FCE001E168E}" type="pres">
-      <dgm:prSet presAssocID="{D200E177-770C-4F05-B274-21C9B3781587}" presName="bottomArc2" presStyleLbl="parChTrans1D1" presStyleIdx="21" presStyleCnt="88"/>
+      <dgm:prSet presAssocID="{D200E177-770C-4F05-B274-21C9B3781587}" presName="bottomArc2" presStyleLbl="parChTrans1D1" presStyleIdx="21" presStyleCnt="90"/>
       <dgm:spPr/>
     </dgm:pt>
     <dgm:pt modelId="{DBC6C33C-F996-4248-8F6E-6B0876A7FA61}" type="pres">
@@ -4140,11 +4162,11 @@
       <dgm:spPr/>
     </dgm:pt>
     <dgm:pt modelId="{04A28572-4075-4B78-8BB5-C2EA116845FB}" type="pres">
-      <dgm:prSet presAssocID="{AD913BF1-34FE-4A2C-AD46-7BDEC7F58376}" presName="topArc2" presStyleLbl="parChTrans1D1" presStyleIdx="22" presStyleCnt="88"/>
+      <dgm:prSet presAssocID="{AD913BF1-34FE-4A2C-AD46-7BDEC7F58376}" presName="topArc2" presStyleLbl="parChTrans1D1" presStyleIdx="22" presStyleCnt="90"/>
       <dgm:spPr/>
     </dgm:pt>
     <dgm:pt modelId="{67196F6C-8E70-4EA5-9807-141DEBA8E1E2}" type="pres">
-      <dgm:prSet presAssocID="{AD913BF1-34FE-4A2C-AD46-7BDEC7F58376}" presName="bottomArc2" presStyleLbl="parChTrans1D1" presStyleIdx="23" presStyleCnt="88"/>
+      <dgm:prSet presAssocID="{AD913BF1-34FE-4A2C-AD46-7BDEC7F58376}" presName="bottomArc2" presStyleLbl="parChTrans1D1" presStyleIdx="23" presStyleCnt="90"/>
       <dgm:spPr/>
     </dgm:pt>
     <dgm:pt modelId="{DE608E72-A760-4E72-B965-076E92501341}" type="pres">
@@ -4184,11 +4206,11 @@
       <dgm:spPr/>
     </dgm:pt>
     <dgm:pt modelId="{4EC5F858-33C1-4B8C-87FE-75E781797520}" type="pres">
-      <dgm:prSet presAssocID="{9CCBC66B-85AE-484B-B2C5-0D3D18C50069}" presName="topArc2" presStyleLbl="parChTrans1D1" presStyleIdx="24" presStyleCnt="88"/>
+      <dgm:prSet presAssocID="{9CCBC66B-85AE-484B-B2C5-0D3D18C50069}" presName="topArc2" presStyleLbl="parChTrans1D1" presStyleIdx="24" presStyleCnt="90"/>
       <dgm:spPr/>
     </dgm:pt>
     <dgm:pt modelId="{C8449780-0B47-4734-9330-ED2A16F70880}" type="pres">
-      <dgm:prSet presAssocID="{9CCBC66B-85AE-484B-B2C5-0D3D18C50069}" presName="bottomArc2" presStyleLbl="parChTrans1D1" presStyleIdx="25" presStyleCnt="88"/>
+      <dgm:prSet presAssocID="{9CCBC66B-85AE-484B-B2C5-0D3D18C50069}" presName="bottomArc2" presStyleLbl="parChTrans1D1" presStyleIdx="25" presStyleCnt="90"/>
       <dgm:spPr/>
     </dgm:pt>
     <dgm:pt modelId="{FCA37B39-A4A6-4D44-8793-3D05ED194DD2}" type="pres">
@@ -4232,11 +4254,11 @@
       <dgm:spPr/>
     </dgm:pt>
     <dgm:pt modelId="{58101BEE-D29C-460A-8967-D4DCF9166921}" type="pres">
-      <dgm:prSet presAssocID="{6D853951-2F54-4FF6-97A6-58108320BD57}" presName="topArc2" presStyleLbl="parChTrans1D1" presStyleIdx="26" presStyleCnt="88"/>
+      <dgm:prSet presAssocID="{6D853951-2F54-4FF6-97A6-58108320BD57}" presName="topArc2" presStyleLbl="parChTrans1D1" presStyleIdx="26" presStyleCnt="90"/>
       <dgm:spPr/>
     </dgm:pt>
     <dgm:pt modelId="{7C541C28-0061-405C-A592-B801632F62E7}" type="pres">
-      <dgm:prSet presAssocID="{6D853951-2F54-4FF6-97A6-58108320BD57}" presName="bottomArc2" presStyleLbl="parChTrans1D1" presStyleIdx="27" presStyleCnt="88"/>
+      <dgm:prSet presAssocID="{6D853951-2F54-4FF6-97A6-58108320BD57}" presName="bottomArc2" presStyleLbl="parChTrans1D1" presStyleIdx="27" presStyleCnt="90"/>
       <dgm:spPr/>
     </dgm:pt>
     <dgm:pt modelId="{32E0BB38-0A29-4D82-A0F9-6DC7145B2977}" type="pres">
@@ -4256,7 +4278,7 @@
       <dgm:spPr/>
     </dgm:pt>
     <dgm:pt modelId="{8229A95A-9992-47D2-9E0F-71D8B132A4B8}" type="pres">
-      <dgm:prSet presAssocID="{E7717CCB-5A4F-479F-845A-0A25497B53AA}" presName="Name28" presStyleLbl="parChTrans1D3" presStyleIdx="1" presStyleCnt="21"/>
+      <dgm:prSet presAssocID="{E7717CCB-5A4F-479F-845A-0A25497B53AA}" presName="Name28" presStyleLbl="parChTrans1D3" presStyleIdx="1" presStyleCnt="22"/>
       <dgm:spPr/>
     </dgm:pt>
     <dgm:pt modelId="{98C1F0F0-ACBD-40A2-A053-B480E2832B68}" type="pres">
@@ -4280,11 +4302,11 @@
       <dgm:spPr/>
     </dgm:pt>
     <dgm:pt modelId="{06AE019F-FFA7-4347-A5C6-2F9A1EEE4A54}" type="pres">
-      <dgm:prSet presAssocID="{4DD4BDA0-3432-437E-8F0B-F15B70DFF1F4}" presName="topArc2" presStyleLbl="parChTrans1D1" presStyleIdx="28" presStyleCnt="88"/>
+      <dgm:prSet presAssocID="{4DD4BDA0-3432-437E-8F0B-F15B70DFF1F4}" presName="topArc2" presStyleLbl="parChTrans1D1" presStyleIdx="28" presStyleCnt="90"/>
       <dgm:spPr/>
     </dgm:pt>
     <dgm:pt modelId="{8C2057C9-7DEB-4612-BFD3-4582438E7692}" type="pres">
-      <dgm:prSet presAssocID="{4DD4BDA0-3432-437E-8F0B-F15B70DFF1F4}" presName="bottomArc2" presStyleLbl="parChTrans1D1" presStyleIdx="29" presStyleCnt="88"/>
+      <dgm:prSet presAssocID="{4DD4BDA0-3432-437E-8F0B-F15B70DFF1F4}" presName="bottomArc2" presStyleLbl="parChTrans1D1" presStyleIdx="29" presStyleCnt="90"/>
       <dgm:spPr/>
     </dgm:pt>
     <dgm:pt modelId="{F1CA9BE9-508C-428D-9465-E58EC3017842}" type="pres">
@@ -4320,11 +4342,11 @@
       <dgm:spPr/>
     </dgm:pt>
     <dgm:pt modelId="{4381556F-8E78-4CBF-9A3D-546078BC07F9}" type="pres">
-      <dgm:prSet presAssocID="{61ED5532-937B-4952-A0DD-CAA4C0719616}" presName="topArc2" presStyleLbl="parChTrans1D1" presStyleIdx="30" presStyleCnt="88"/>
+      <dgm:prSet presAssocID="{61ED5532-937B-4952-A0DD-CAA4C0719616}" presName="topArc2" presStyleLbl="parChTrans1D1" presStyleIdx="30" presStyleCnt="90"/>
       <dgm:spPr/>
     </dgm:pt>
     <dgm:pt modelId="{D66BB237-8F90-4C24-A983-D6367C2316E4}" type="pres">
-      <dgm:prSet presAssocID="{61ED5532-937B-4952-A0DD-CAA4C0719616}" presName="bottomArc2" presStyleLbl="parChTrans1D1" presStyleIdx="31" presStyleCnt="88"/>
+      <dgm:prSet presAssocID="{61ED5532-937B-4952-A0DD-CAA4C0719616}" presName="bottomArc2" presStyleLbl="parChTrans1D1" presStyleIdx="31" presStyleCnt="90"/>
       <dgm:spPr/>
     </dgm:pt>
     <dgm:pt modelId="{8EF7D8AB-64A2-42C2-834B-D0C37F768497}" type="pres">
@@ -4372,11 +4394,11 @@
       <dgm:spPr/>
     </dgm:pt>
     <dgm:pt modelId="{37EC0F03-0A46-4F4A-B22C-37CD09E11399}" type="pres">
-      <dgm:prSet presAssocID="{27472F8E-8BEE-4DD7-B933-CD95DF383209}" presName="topArc2" presStyleLbl="parChTrans1D1" presStyleIdx="32" presStyleCnt="88"/>
+      <dgm:prSet presAssocID="{27472F8E-8BEE-4DD7-B933-CD95DF383209}" presName="topArc2" presStyleLbl="parChTrans1D1" presStyleIdx="32" presStyleCnt="90"/>
       <dgm:spPr/>
     </dgm:pt>
     <dgm:pt modelId="{CB39E74E-6AFE-45C5-9A0F-C6C66A74A9BE}" type="pres">
-      <dgm:prSet presAssocID="{27472F8E-8BEE-4DD7-B933-CD95DF383209}" presName="bottomArc2" presStyleLbl="parChTrans1D1" presStyleIdx="33" presStyleCnt="88"/>
+      <dgm:prSet presAssocID="{27472F8E-8BEE-4DD7-B933-CD95DF383209}" presName="bottomArc2" presStyleLbl="parChTrans1D1" presStyleIdx="33" presStyleCnt="90"/>
       <dgm:spPr/>
     </dgm:pt>
     <dgm:pt modelId="{BEC74D73-D32D-4567-8A5F-403BEA84B43E}" type="pres">
@@ -4388,7 +4410,7 @@
       <dgm:spPr/>
     </dgm:pt>
     <dgm:pt modelId="{ACDA94DA-885D-446B-9E2F-6428A4CE01B4}" type="pres">
-      <dgm:prSet presAssocID="{FB8D2967-0CAA-4D69-8029-A44066BAFDA3}" presName="Name28" presStyleLbl="parChTrans1D3" presStyleIdx="2" presStyleCnt="21"/>
+      <dgm:prSet presAssocID="{FB8D2967-0CAA-4D69-8029-A44066BAFDA3}" presName="Name28" presStyleLbl="parChTrans1D3" presStyleIdx="2" presStyleCnt="22"/>
       <dgm:spPr/>
     </dgm:pt>
     <dgm:pt modelId="{910ED756-3946-4BD4-AD7E-519447FDB8D7}" type="pres">
@@ -4412,11 +4434,11 @@
       <dgm:spPr/>
     </dgm:pt>
     <dgm:pt modelId="{0F710665-2479-4A1A-8DDD-283AEF53A440}" type="pres">
-      <dgm:prSet presAssocID="{145A57F1-304C-4DCD-BCD3-2FC9DB6F0406}" presName="topArc2" presStyleLbl="parChTrans1D1" presStyleIdx="34" presStyleCnt="88"/>
+      <dgm:prSet presAssocID="{145A57F1-304C-4DCD-BCD3-2FC9DB6F0406}" presName="topArc2" presStyleLbl="parChTrans1D1" presStyleIdx="34" presStyleCnt="90"/>
       <dgm:spPr/>
     </dgm:pt>
     <dgm:pt modelId="{6CB9C07D-0795-44A9-8685-7BFEE4C9E2AC}" type="pres">
-      <dgm:prSet presAssocID="{145A57F1-304C-4DCD-BCD3-2FC9DB6F0406}" presName="bottomArc2" presStyleLbl="parChTrans1D1" presStyleIdx="35" presStyleCnt="88"/>
+      <dgm:prSet presAssocID="{145A57F1-304C-4DCD-BCD3-2FC9DB6F0406}" presName="bottomArc2" presStyleLbl="parChTrans1D1" presStyleIdx="35" presStyleCnt="90"/>
       <dgm:spPr/>
     </dgm:pt>
     <dgm:pt modelId="{807C4AB8-7C1E-4FF2-A6F2-C05EFC67862B}" type="pres">
@@ -4452,11 +4474,11 @@
       <dgm:spPr/>
     </dgm:pt>
     <dgm:pt modelId="{C3AF1147-FDED-4F1F-85A2-446CC3555107}" type="pres">
-      <dgm:prSet presAssocID="{5E373A51-759C-4F87-889D-914E79394260}" presName="topArc2" presStyleLbl="parChTrans1D1" presStyleIdx="36" presStyleCnt="88"/>
+      <dgm:prSet presAssocID="{5E373A51-759C-4F87-889D-914E79394260}" presName="topArc2" presStyleLbl="parChTrans1D1" presStyleIdx="36" presStyleCnt="90"/>
       <dgm:spPr/>
     </dgm:pt>
     <dgm:pt modelId="{A0499FA6-D5FF-453E-AAF9-8D8738BF2390}" type="pres">
-      <dgm:prSet presAssocID="{5E373A51-759C-4F87-889D-914E79394260}" presName="bottomArc2" presStyleLbl="parChTrans1D1" presStyleIdx="37" presStyleCnt="88"/>
+      <dgm:prSet presAssocID="{5E373A51-759C-4F87-889D-914E79394260}" presName="bottomArc2" presStyleLbl="parChTrans1D1" presStyleIdx="37" presStyleCnt="90"/>
       <dgm:spPr/>
     </dgm:pt>
     <dgm:pt modelId="{DFFFFD09-BFC1-4282-9F2D-9A04247C21BC}" type="pres">
@@ -4476,7 +4498,7 @@
       <dgm:spPr/>
     </dgm:pt>
     <dgm:pt modelId="{A5F65FC9-B515-462B-8735-3A34D2DA59F4}" type="pres">
-      <dgm:prSet presAssocID="{272FDB8A-C7BA-49BE-96D3-B904225E45DF}" presName="Name28" presStyleLbl="parChTrans1D3" presStyleIdx="3" presStyleCnt="21"/>
+      <dgm:prSet presAssocID="{272FDB8A-C7BA-49BE-96D3-B904225E45DF}" presName="Name28" presStyleLbl="parChTrans1D3" presStyleIdx="3" presStyleCnt="22"/>
       <dgm:spPr/>
     </dgm:pt>
     <dgm:pt modelId="{755A460A-BA1A-47E5-BB11-6533BE93F03D}" type="pres">
@@ -4500,11 +4522,11 @@
       <dgm:spPr/>
     </dgm:pt>
     <dgm:pt modelId="{E084106E-7B00-4EFD-9FA0-4069E5E742D5}" type="pres">
-      <dgm:prSet presAssocID="{1CE7DB66-D8E6-42C6-A135-F84BC905253F}" presName="topArc2" presStyleLbl="parChTrans1D1" presStyleIdx="38" presStyleCnt="88"/>
+      <dgm:prSet presAssocID="{1CE7DB66-D8E6-42C6-A135-F84BC905253F}" presName="topArc2" presStyleLbl="parChTrans1D1" presStyleIdx="38" presStyleCnt="90"/>
       <dgm:spPr/>
     </dgm:pt>
     <dgm:pt modelId="{4A68A582-33E1-4CD9-9F08-7C9748F3516C}" type="pres">
-      <dgm:prSet presAssocID="{1CE7DB66-D8E6-42C6-A135-F84BC905253F}" presName="bottomArc2" presStyleLbl="parChTrans1D1" presStyleIdx="39" presStyleCnt="88"/>
+      <dgm:prSet presAssocID="{1CE7DB66-D8E6-42C6-A135-F84BC905253F}" presName="bottomArc2" presStyleLbl="parChTrans1D1" presStyleIdx="39" presStyleCnt="90"/>
       <dgm:spPr/>
     </dgm:pt>
     <dgm:pt modelId="{D3FC4303-8739-49B8-83FD-B16A695C2ACD}" type="pres">
@@ -4517,6 +4539,50 @@
     </dgm:pt>
     <dgm:pt modelId="{3D80584A-EA3B-40C1-9196-64DB829A1872}" type="pres">
       <dgm:prSet presAssocID="{1CE7DB66-D8E6-42C6-A135-F84BC905253F}" presName="hierChild5" presStyleCnt="0"/>
+      <dgm:spPr/>
+    </dgm:pt>
+    <dgm:pt modelId="{4393F3FE-2014-445E-8E1E-37593AB90AE9}" type="pres">
+      <dgm:prSet presAssocID="{CFDF9079-CAFC-4340-86D7-7AF3654A79F3}" presName="Name28" presStyleLbl="parChTrans1D3" presStyleIdx="4" presStyleCnt="22"/>
+      <dgm:spPr/>
+    </dgm:pt>
+    <dgm:pt modelId="{3D8EECDC-6CFD-4CB2-838B-CD5182BFC7E8}" type="pres">
+      <dgm:prSet presAssocID="{81DEFD5A-BD10-45C8-8A14-B9A5CADBC41A}" presName="hierRoot2" presStyleCnt="0">
+        <dgm:presLayoutVars>
+          <dgm:hierBranch val="init"/>
+        </dgm:presLayoutVars>
+      </dgm:prSet>
+      <dgm:spPr/>
+    </dgm:pt>
+    <dgm:pt modelId="{032F4839-5DD9-49E9-B1C4-47C3445E7B4A}" type="pres">
+      <dgm:prSet presAssocID="{81DEFD5A-BD10-45C8-8A14-B9A5CADBC41A}" presName="rootComposite2" presStyleCnt="0"/>
+      <dgm:spPr/>
+    </dgm:pt>
+    <dgm:pt modelId="{36BB05B0-EE54-4E52-8596-D1507E76D89B}" type="pres">
+      <dgm:prSet presAssocID="{81DEFD5A-BD10-45C8-8A14-B9A5CADBC41A}" presName="rootText2" presStyleLbl="alignAcc1" presStyleIdx="0" presStyleCnt="0">
+        <dgm:presLayoutVars>
+          <dgm:chPref val="3"/>
+        </dgm:presLayoutVars>
+      </dgm:prSet>
+      <dgm:spPr/>
+    </dgm:pt>
+    <dgm:pt modelId="{DBD2222D-65D5-4C54-AC36-5811706E7F6F}" type="pres">
+      <dgm:prSet presAssocID="{81DEFD5A-BD10-45C8-8A14-B9A5CADBC41A}" presName="topArc2" presStyleLbl="parChTrans1D1" presStyleIdx="40" presStyleCnt="90"/>
+      <dgm:spPr/>
+    </dgm:pt>
+    <dgm:pt modelId="{96957FDF-89D3-400D-90AC-9F78E77314E0}" type="pres">
+      <dgm:prSet presAssocID="{81DEFD5A-BD10-45C8-8A14-B9A5CADBC41A}" presName="bottomArc2" presStyleLbl="parChTrans1D1" presStyleIdx="41" presStyleCnt="90"/>
+      <dgm:spPr/>
+    </dgm:pt>
+    <dgm:pt modelId="{55982A18-B39D-4FDA-B3BC-A8EE98078C3D}" type="pres">
+      <dgm:prSet presAssocID="{81DEFD5A-BD10-45C8-8A14-B9A5CADBC41A}" presName="topConnNode2" presStyleLbl="node3" presStyleIdx="0" presStyleCnt="0"/>
+      <dgm:spPr/>
+    </dgm:pt>
+    <dgm:pt modelId="{B0659911-15FE-4DBF-AD61-9EF42DC734CE}" type="pres">
+      <dgm:prSet presAssocID="{81DEFD5A-BD10-45C8-8A14-B9A5CADBC41A}" presName="hierChild4" presStyleCnt="0"/>
+      <dgm:spPr/>
+    </dgm:pt>
+    <dgm:pt modelId="{694853FF-5CB7-41AF-82C9-4C92215BCF95}" type="pres">
+      <dgm:prSet presAssocID="{81DEFD5A-BD10-45C8-8A14-B9A5CADBC41A}" presName="hierChild5" presStyleCnt="0"/>
       <dgm:spPr/>
     </dgm:pt>
     <dgm:pt modelId="{45B64422-6BDD-4B5D-B419-88B1EB2400F3}" type="pres">
@@ -4548,11 +4614,11 @@
       <dgm:spPr/>
     </dgm:pt>
     <dgm:pt modelId="{8912CCCC-48E1-4611-B399-10EF7A8B2E6F}" type="pres">
-      <dgm:prSet presAssocID="{7ABD8919-139D-4602-85EB-E9F04233F584}" presName="topArc2" presStyleLbl="parChTrans1D1" presStyleIdx="40" presStyleCnt="88"/>
+      <dgm:prSet presAssocID="{7ABD8919-139D-4602-85EB-E9F04233F584}" presName="topArc2" presStyleLbl="parChTrans1D1" presStyleIdx="42" presStyleCnt="90"/>
       <dgm:spPr/>
     </dgm:pt>
     <dgm:pt modelId="{04979248-867F-4647-9AE3-BD8ECE43166B}" type="pres">
-      <dgm:prSet presAssocID="{7ABD8919-139D-4602-85EB-E9F04233F584}" presName="bottomArc2" presStyleLbl="parChTrans1D1" presStyleIdx="41" presStyleCnt="88"/>
+      <dgm:prSet presAssocID="{7ABD8919-139D-4602-85EB-E9F04233F584}" presName="bottomArc2" presStyleLbl="parChTrans1D1" presStyleIdx="43" presStyleCnt="90"/>
       <dgm:spPr/>
     </dgm:pt>
     <dgm:pt modelId="{772B2203-EADC-4373-A3AE-E7D0A479FA4C}" type="pres">
@@ -4564,7 +4630,7 @@
       <dgm:spPr/>
     </dgm:pt>
     <dgm:pt modelId="{6859C277-1AF4-415F-88FB-0FA6DF2D1F45}" type="pres">
-      <dgm:prSet presAssocID="{589F2EAD-C81C-4374-95DA-907B5F0BB0A7}" presName="Name28" presStyleLbl="parChTrans1D3" presStyleIdx="4" presStyleCnt="21"/>
+      <dgm:prSet presAssocID="{589F2EAD-C81C-4374-95DA-907B5F0BB0A7}" presName="Name28" presStyleLbl="parChTrans1D3" presStyleIdx="5" presStyleCnt="22"/>
       <dgm:spPr/>
     </dgm:pt>
     <dgm:pt modelId="{B08516FC-356C-476B-89E3-88C2EC0CBA53}" type="pres">
@@ -4588,11 +4654,11 @@
       <dgm:spPr/>
     </dgm:pt>
     <dgm:pt modelId="{CEB89013-81BD-483C-BB2C-417F7A93B584}" type="pres">
-      <dgm:prSet presAssocID="{C35D61FA-9629-40D3-B2C8-D928E67908EB}" presName="topArc2" presStyleLbl="parChTrans1D1" presStyleIdx="42" presStyleCnt="88"/>
+      <dgm:prSet presAssocID="{C35D61FA-9629-40D3-B2C8-D928E67908EB}" presName="topArc2" presStyleLbl="parChTrans1D1" presStyleIdx="44" presStyleCnt="90"/>
       <dgm:spPr/>
     </dgm:pt>
     <dgm:pt modelId="{C6D2E705-9838-4CA9-8C83-0A972AC8DADB}" type="pres">
-      <dgm:prSet presAssocID="{C35D61FA-9629-40D3-B2C8-D928E67908EB}" presName="bottomArc2" presStyleLbl="parChTrans1D1" presStyleIdx="43" presStyleCnt="88"/>
+      <dgm:prSet presAssocID="{C35D61FA-9629-40D3-B2C8-D928E67908EB}" presName="bottomArc2" presStyleLbl="parChTrans1D1" presStyleIdx="45" presStyleCnt="90"/>
       <dgm:spPr/>
     </dgm:pt>
     <dgm:pt modelId="{EC07472F-2CAC-4921-8AB3-7C74E2A38AA8}" type="pres">
@@ -4628,11 +4694,11 @@
       <dgm:spPr/>
     </dgm:pt>
     <dgm:pt modelId="{41C8DBEE-E165-48AD-A6BA-F0376D171BA1}" type="pres">
-      <dgm:prSet presAssocID="{5DEBC4B8-8268-4F9F-9264-887FED858F2C}" presName="topArc2" presStyleLbl="parChTrans1D1" presStyleIdx="44" presStyleCnt="88"/>
+      <dgm:prSet presAssocID="{5DEBC4B8-8268-4F9F-9264-887FED858F2C}" presName="topArc2" presStyleLbl="parChTrans1D1" presStyleIdx="46" presStyleCnt="90"/>
       <dgm:spPr/>
     </dgm:pt>
     <dgm:pt modelId="{D98E5746-7CE6-4EC3-8BCC-70AE6ACED2F7}" type="pres">
-      <dgm:prSet presAssocID="{5DEBC4B8-8268-4F9F-9264-887FED858F2C}" presName="bottomArc2" presStyleLbl="parChTrans1D1" presStyleIdx="45" presStyleCnt="88"/>
+      <dgm:prSet presAssocID="{5DEBC4B8-8268-4F9F-9264-887FED858F2C}" presName="bottomArc2" presStyleLbl="parChTrans1D1" presStyleIdx="47" presStyleCnt="90"/>
       <dgm:spPr/>
     </dgm:pt>
     <dgm:pt modelId="{FC96B2A0-07F3-4A5C-94C9-426A3EC7918D}" type="pres">
@@ -4672,11 +4738,11 @@
       <dgm:spPr/>
     </dgm:pt>
     <dgm:pt modelId="{019AAB5D-EDA5-4BB0-8C16-984C7E323A1A}" type="pres">
-      <dgm:prSet presAssocID="{BACAC2DD-59E5-4BC9-9F2F-342BC2F97382}" presName="topArc2" presStyleLbl="parChTrans1D1" presStyleIdx="46" presStyleCnt="88"/>
+      <dgm:prSet presAssocID="{BACAC2DD-59E5-4BC9-9F2F-342BC2F97382}" presName="topArc2" presStyleLbl="parChTrans1D1" presStyleIdx="48" presStyleCnt="90"/>
       <dgm:spPr/>
     </dgm:pt>
     <dgm:pt modelId="{9B0E1853-7907-4EC4-A03F-7A6D59AA4433}" type="pres">
-      <dgm:prSet presAssocID="{BACAC2DD-59E5-4BC9-9F2F-342BC2F97382}" presName="bottomArc2" presStyleLbl="parChTrans1D1" presStyleIdx="47" presStyleCnt="88"/>
+      <dgm:prSet presAssocID="{BACAC2DD-59E5-4BC9-9F2F-342BC2F97382}" presName="bottomArc2" presStyleLbl="parChTrans1D1" presStyleIdx="49" presStyleCnt="90"/>
       <dgm:spPr/>
     </dgm:pt>
     <dgm:pt modelId="{04BDF008-0509-4EC8-A4F2-D68DEEFCEFD6}" type="pres">
@@ -4696,7 +4762,7 @@
       <dgm:spPr/>
     </dgm:pt>
     <dgm:pt modelId="{DA3CEB76-10BA-44FB-8914-D37977DC539A}" type="pres">
-      <dgm:prSet presAssocID="{038A3E17-78DC-43C2-9901-B2CF6369578C}" presName="Name28" presStyleLbl="parChTrans1D3" presStyleIdx="5" presStyleCnt="21"/>
+      <dgm:prSet presAssocID="{038A3E17-78DC-43C2-9901-B2CF6369578C}" presName="Name28" presStyleLbl="parChTrans1D3" presStyleIdx="6" presStyleCnt="22"/>
       <dgm:spPr/>
     </dgm:pt>
     <dgm:pt modelId="{6856F7D8-8568-4B52-83FF-56C1B609B16E}" type="pres">
@@ -4720,11 +4786,11 @@
       <dgm:spPr/>
     </dgm:pt>
     <dgm:pt modelId="{2207F80E-3E83-4D5A-B8CB-A82FD57A3438}" type="pres">
-      <dgm:prSet presAssocID="{91845624-4932-4E58-B9A4-D9D899E5136F}" presName="topArc2" presStyleLbl="parChTrans1D1" presStyleIdx="48" presStyleCnt="88"/>
+      <dgm:prSet presAssocID="{91845624-4932-4E58-B9A4-D9D899E5136F}" presName="topArc2" presStyleLbl="parChTrans1D1" presStyleIdx="50" presStyleCnt="90"/>
       <dgm:spPr/>
     </dgm:pt>
     <dgm:pt modelId="{90EDFDAD-D024-4119-B898-340E122D3E41}" type="pres">
-      <dgm:prSet presAssocID="{91845624-4932-4E58-B9A4-D9D899E5136F}" presName="bottomArc2" presStyleLbl="parChTrans1D1" presStyleIdx="49" presStyleCnt="88"/>
+      <dgm:prSet presAssocID="{91845624-4932-4E58-B9A4-D9D899E5136F}" presName="bottomArc2" presStyleLbl="parChTrans1D1" presStyleIdx="51" presStyleCnt="90"/>
       <dgm:spPr/>
     </dgm:pt>
     <dgm:pt modelId="{B1B35764-0D0B-4296-8D72-957099C2E08E}" type="pres">
@@ -4760,11 +4826,11 @@
       <dgm:spPr/>
     </dgm:pt>
     <dgm:pt modelId="{36759817-4E71-42DC-AA5F-7DDCD1F2AEF8}" type="pres">
-      <dgm:prSet presAssocID="{22DDF447-7FDC-481D-ACC4-A534A5F4E731}" presName="topArc2" presStyleLbl="parChTrans1D1" presStyleIdx="50" presStyleCnt="88"/>
+      <dgm:prSet presAssocID="{22DDF447-7FDC-481D-ACC4-A534A5F4E731}" presName="topArc2" presStyleLbl="parChTrans1D1" presStyleIdx="52" presStyleCnt="90"/>
       <dgm:spPr/>
     </dgm:pt>
     <dgm:pt modelId="{72BBD363-2B9A-4969-9894-09BB441481AB}" type="pres">
-      <dgm:prSet presAssocID="{22DDF447-7FDC-481D-ACC4-A534A5F4E731}" presName="bottomArc2" presStyleLbl="parChTrans1D1" presStyleIdx="51" presStyleCnt="88"/>
+      <dgm:prSet presAssocID="{22DDF447-7FDC-481D-ACC4-A534A5F4E731}" presName="bottomArc2" presStyleLbl="parChTrans1D1" presStyleIdx="53" presStyleCnt="90"/>
       <dgm:spPr/>
     </dgm:pt>
     <dgm:pt modelId="{D83763EC-3595-4E23-B1A5-26011D89D4B6}" type="pres">
@@ -4812,11 +4878,11 @@
       <dgm:spPr/>
     </dgm:pt>
     <dgm:pt modelId="{460F03B8-6E6F-4332-A456-4CAF19842997}" type="pres">
-      <dgm:prSet presAssocID="{E149EBFF-01D3-4EB9-A399-AA0494531171}" presName="topArc2" presStyleLbl="parChTrans1D1" presStyleIdx="52" presStyleCnt="88"/>
+      <dgm:prSet presAssocID="{E149EBFF-01D3-4EB9-A399-AA0494531171}" presName="topArc2" presStyleLbl="parChTrans1D1" presStyleIdx="54" presStyleCnt="90"/>
       <dgm:spPr/>
     </dgm:pt>
     <dgm:pt modelId="{0473F11F-AC15-4788-8EF0-0ED9D1FBB809}" type="pres">
-      <dgm:prSet presAssocID="{E149EBFF-01D3-4EB9-A399-AA0494531171}" presName="bottomArc2" presStyleLbl="parChTrans1D1" presStyleIdx="53" presStyleCnt="88"/>
+      <dgm:prSet presAssocID="{E149EBFF-01D3-4EB9-A399-AA0494531171}" presName="bottomArc2" presStyleLbl="parChTrans1D1" presStyleIdx="55" presStyleCnt="90"/>
       <dgm:spPr/>
     </dgm:pt>
     <dgm:pt modelId="{641D66B7-1AAA-4AB9-9957-03DCD6372829}" type="pres">
@@ -4828,7 +4894,7 @@
       <dgm:spPr/>
     </dgm:pt>
     <dgm:pt modelId="{19485760-6FDA-49C8-8B8A-F55EDA3D232A}" type="pres">
-      <dgm:prSet presAssocID="{6881C387-92A5-4BD9-A5DC-39CA0ABE36C6}" presName="Name28" presStyleLbl="parChTrans1D3" presStyleIdx="6" presStyleCnt="21"/>
+      <dgm:prSet presAssocID="{6881C387-92A5-4BD9-A5DC-39CA0ABE36C6}" presName="Name28" presStyleLbl="parChTrans1D3" presStyleIdx="7" presStyleCnt="22"/>
       <dgm:spPr/>
     </dgm:pt>
     <dgm:pt modelId="{7E3847C3-6860-4CF8-AA7B-DBE25FE62B59}" type="pres">
@@ -4852,11 +4918,11 @@
       <dgm:spPr/>
     </dgm:pt>
     <dgm:pt modelId="{E6DDFD6B-61B4-4116-A405-7EBE11C139EE}" type="pres">
-      <dgm:prSet presAssocID="{C91694A6-AED5-4FB8-968C-B58D20D5D3CA}" presName="topArc2" presStyleLbl="parChTrans1D1" presStyleIdx="54" presStyleCnt="88"/>
+      <dgm:prSet presAssocID="{C91694A6-AED5-4FB8-968C-B58D20D5D3CA}" presName="topArc2" presStyleLbl="parChTrans1D1" presStyleIdx="56" presStyleCnt="90"/>
       <dgm:spPr/>
     </dgm:pt>
     <dgm:pt modelId="{35F81C35-BAAF-4E5E-BCD9-04F8CE02A9AE}" type="pres">
-      <dgm:prSet presAssocID="{C91694A6-AED5-4FB8-968C-B58D20D5D3CA}" presName="bottomArc2" presStyleLbl="parChTrans1D1" presStyleIdx="55" presStyleCnt="88"/>
+      <dgm:prSet presAssocID="{C91694A6-AED5-4FB8-968C-B58D20D5D3CA}" presName="bottomArc2" presStyleLbl="parChTrans1D1" presStyleIdx="57" presStyleCnt="90"/>
       <dgm:spPr/>
     </dgm:pt>
     <dgm:pt modelId="{88D126E7-9267-4E33-9F7D-7B32D633EC59}" type="pres">
@@ -4872,7 +4938,7 @@
       <dgm:spPr/>
     </dgm:pt>
     <dgm:pt modelId="{4F84996C-FD4E-4019-BCA1-970F90357C48}" type="pres">
-      <dgm:prSet presAssocID="{EC0EF240-8290-4A21-9F3C-54C97BF5C1BF}" presName="Name28" presStyleLbl="parChTrans1D3" presStyleIdx="7" presStyleCnt="21"/>
+      <dgm:prSet presAssocID="{EC0EF240-8290-4A21-9F3C-54C97BF5C1BF}" presName="Name28" presStyleLbl="parChTrans1D3" presStyleIdx="8" presStyleCnt="22"/>
       <dgm:spPr/>
     </dgm:pt>
     <dgm:pt modelId="{699A1297-89C1-49F8-BA27-42D4870C22BA}" type="pres">
@@ -4896,11 +4962,11 @@
       <dgm:spPr/>
     </dgm:pt>
     <dgm:pt modelId="{EAEB9A7A-4B8D-4FD4-98C8-FA8C29E690B1}" type="pres">
-      <dgm:prSet presAssocID="{8F8130DC-C61A-4351-81D3-C3666769E3BC}" presName="topArc2" presStyleLbl="parChTrans1D1" presStyleIdx="56" presStyleCnt="88"/>
+      <dgm:prSet presAssocID="{8F8130DC-C61A-4351-81D3-C3666769E3BC}" presName="topArc2" presStyleLbl="parChTrans1D1" presStyleIdx="58" presStyleCnt="90"/>
       <dgm:spPr/>
     </dgm:pt>
     <dgm:pt modelId="{8AC4E7A2-9D1B-4A1F-B637-826788458378}" type="pres">
-      <dgm:prSet presAssocID="{8F8130DC-C61A-4351-81D3-C3666769E3BC}" presName="bottomArc2" presStyleLbl="parChTrans1D1" presStyleIdx="57" presStyleCnt="88"/>
+      <dgm:prSet presAssocID="{8F8130DC-C61A-4351-81D3-C3666769E3BC}" presName="bottomArc2" presStyleLbl="parChTrans1D1" presStyleIdx="59" presStyleCnt="90"/>
       <dgm:spPr/>
     </dgm:pt>
     <dgm:pt modelId="{64907F82-75E3-487A-9EF4-C47994A31C06}" type="pres">
@@ -4916,7 +4982,7 @@
       <dgm:spPr/>
     </dgm:pt>
     <dgm:pt modelId="{47C97FB6-65BF-45A5-BC3F-14219D10EEB1}" type="pres">
-      <dgm:prSet presAssocID="{A879EE8C-22FA-4374-AF5F-B9683DCCE9E5}" presName="Name28" presStyleLbl="parChTrans1D3" presStyleIdx="8" presStyleCnt="21"/>
+      <dgm:prSet presAssocID="{A879EE8C-22FA-4374-AF5F-B9683DCCE9E5}" presName="Name28" presStyleLbl="parChTrans1D3" presStyleIdx="9" presStyleCnt="22"/>
       <dgm:spPr/>
     </dgm:pt>
     <dgm:pt modelId="{824DD330-8EBD-46DE-A225-31C35065ACAF}" type="pres">
@@ -4940,11 +5006,11 @@
       <dgm:spPr/>
     </dgm:pt>
     <dgm:pt modelId="{9E00407D-FEDE-4DE1-BD94-850383394C77}" type="pres">
-      <dgm:prSet presAssocID="{4C395CFB-16D6-4633-9194-04FB64E07055}" presName="topArc2" presStyleLbl="parChTrans1D1" presStyleIdx="58" presStyleCnt="88"/>
+      <dgm:prSet presAssocID="{4C395CFB-16D6-4633-9194-04FB64E07055}" presName="topArc2" presStyleLbl="parChTrans1D1" presStyleIdx="60" presStyleCnt="90"/>
       <dgm:spPr/>
     </dgm:pt>
     <dgm:pt modelId="{FEB73297-3223-4FDF-AA5A-7BD560E0E14E}" type="pres">
-      <dgm:prSet presAssocID="{4C395CFB-16D6-4633-9194-04FB64E07055}" presName="bottomArc2" presStyleLbl="parChTrans1D1" presStyleIdx="59" presStyleCnt="88"/>
+      <dgm:prSet presAssocID="{4C395CFB-16D6-4633-9194-04FB64E07055}" presName="bottomArc2" presStyleLbl="parChTrans1D1" presStyleIdx="61" presStyleCnt="90"/>
       <dgm:spPr/>
     </dgm:pt>
     <dgm:pt modelId="{76A95486-AD6A-4125-9B75-59F26126AC5B}" type="pres">
@@ -4960,7 +5026,7 @@
       <dgm:spPr/>
     </dgm:pt>
     <dgm:pt modelId="{63829976-4F0A-4738-91AD-EE9A513D49C4}" type="pres">
-      <dgm:prSet presAssocID="{5E54AF41-8659-4D4B-8F23-06275C8981B3}" presName="Name28" presStyleLbl="parChTrans1D3" presStyleIdx="9" presStyleCnt="21"/>
+      <dgm:prSet presAssocID="{5E54AF41-8659-4D4B-8F23-06275C8981B3}" presName="Name28" presStyleLbl="parChTrans1D3" presStyleIdx="10" presStyleCnt="22"/>
       <dgm:spPr/>
     </dgm:pt>
     <dgm:pt modelId="{AD45D803-5AF6-4174-9DF7-903C87E2362C}" type="pres">
@@ -4984,11 +5050,11 @@
       <dgm:spPr/>
     </dgm:pt>
     <dgm:pt modelId="{ACF1E5A7-6193-4FB8-B0DE-BEFDA9A8B91F}" type="pres">
-      <dgm:prSet presAssocID="{6343223B-0A55-415D-8924-01C70F592680}" presName="topArc2" presStyleLbl="parChTrans1D1" presStyleIdx="60" presStyleCnt="88"/>
+      <dgm:prSet presAssocID="{6343223B-0A55-415D-8924-01C70F592680}" presName="topArc2" presStyleLbl="parChTrans1D1" presStyleIdx="62" presStyleCnt="90"/>
       <dgm:spPr/>
     </dgm:pt>
     <dgm:pt modelId="{D7A01C8E-09B7-4225-A46F-DFCB6DFD51B6}" type="pres">
-      <dgm:prSet presAssocID="{6343223B-0A55-415D-8924-01C70F592680}" presName="bottomArc2" presStyleLbl="parChTrans1D1" presStyleIdx="61" presStyleCnt="88"/>
+      <dgm:prSet presAssocID="{6343223B-0A55-415D-8924-01C70F592680}" presName="bottomArc2" presStyleLbl="parChTrans1D1" presStyleIdx="63" presStyleCnt="90"/>
       <dgm:spPr/>
     </dgm:pt>
     <dgm:pt modelId="{28197F22-42D3-4AE6-8D93-C221A73EE5C5}" type="pres">
@@ -5004,7 +5070,7 @@
       <dgm:spPr/>
     </dgm:pt>
     <dgm:pt modelId="{0C3D0BCE-3D4B-49BC-A4E3-B35E75F48074}" type="pres">
-      <dgm:prSet presAssocID="{C57BA1E2-2407-443F-814B-BF299FBAA912}" presName="Name28" presStyleLbl="parChTrans1D3" presStyleIdx="10" presStyleCnt="21"/>
+      <dgm:prSet presAssocID="{C57BA1E2-2407-443F-814B-BF299FBAA912}" presName="Name28" presStyleLbl="parChTrans1D3" presStyleIdx="11" presStyleCnt="22"/>
       <dgm:spPr/>
     </dgm:pt>
     <dgm:pt modelId="{B68A45BC-9A98-4A7D-B40C-68756ADBFBD8}" type="pres">
@@ -5028,11 +5094,11 @@
       <dgm:spPr/>
     </dgm:pt>
     <dgm:pt modelId="{D1FAEE24-A376-4153-A17D-130D4222C470}" type="pres">
-      <dgm:prSet presAssocID="{477D5835-CC33-4F96-8894-9ED77718E451}" presName="topArc2" presStyleLbl="parChTrans1D1" presStyleIdx="62" presStyleCnt="88"/>
+      <dgm:prSet presAssocID="{477D5835-CC33-4F96-8894-9ED77718E451}" presName="topArc2" presStyleLbl="parChTrans1D1" presStyleIdx="64" presStyleCnt="90"/>
       <dgm:spPr/>
     </dgm:pt>
     <dgm:pt modelId="{7475A3A3-7738-4EA5-89D4-5C666E7F06E3}" type="pres">
-      <dgm:prSet presAssocID="{477D5835-CC33-4F96-8894-9ED77718E451}" presName="bottomArc2" presStyleLbl="parChTrans1D1" presStyleIdx="63" presStyleCnt="88"/>
+      <dgm:prSet presAssocID="{477D5835-CC33-4F96-8894-9ED77718E451}" presName="bottomArc2" presStyleLbl="parChTrans1D1" presStyleIdx="65" presStyleCnt="90"/>
       <dgm:spPr/>
     </dgm:pt>
     <dgm:pt modelId="{79A7C43C-5363-4431-818B-18ADE19B0E83}" type="pres">
@@ -5076,11 +5142,11 @@
       <dgm:spPr/>
     </dgm:pt>
     <dgm:pt modelId="{CCFB70FE-6AB2-47C9-A6F7-C8CBA3861F86}" type="pres">
-      <dgm:prSet presAssocID="{F276A2DB-458B-43FF-9578-8EE8CF107F9B}" presName="topArc2" presStyleLbl="parChTrans1D1" presStyleIdx="64" presStyleCnt="88"/>
+      <dgm:prSet presAssocID="{F276A2DB-458B-43FF-9578-8EE8CF107F9B}" presName="topArc2" presStyleLbl="parChTrans1D1" presStyleIdx="66" presStyleCnt="90"/>
       <dgm:spPr/>
     </dgm:pt>
     <dgm:pt modelId="{32C54571-E4E7-4881-B871-7DFE98C30D61}" type="pres">
-      <dgm:prSet presAssocID="{F276A2DB-458B-43FF-9578-8EE8CF107F9B}" presName="bottomArc2" presStyleLbl="parChTrans1D1" presStyleIdx="65" presStyleCnt="88"/>
+      <dgm:prSet presAssocID="{F276A2DB-458B-43FF-9578-8EE8CF107F9B}" presName="bottomArc2" presStyleLbl="parChTrans1D1" presStyleIdx="67" presStyleCnt="90"/>
       <dgm:spPr/>
     </dgm:pt>
     <dgm:pt modelId="{A44E48F0-9BA9-43D6-B181-4DE08E03ED35}" type="pres">
@@ -5092,7 +5158,7 @@
       <dgm:spPr/>
     </dgm:pt>
     <dgm:pt modelId="{99C8B5D6-798A-48C3-9EA3-499260B0B5AA}" type="pres">
-      <dgm:prSet presAssocID="{54485ABD-D8C7-4386-BD30-73357C1E0E38}" presName="Name28" presStyleLbl="parChTrans1D3" presStyleIdx="11" presStyleCnt="21"/>
+      <dgm:prSet presAssocID="{54485ABD-D8C7-4386-BD30-73357C1E0E38}" presName="Name28" presStyleLbl="parChTrans1D3" presStyleIdx="12" presStyleCnt="22"/>
       <dgm:spPr/>
     </dgm:pt>
     <dgm:pt modelId="{AAE6B9D6-3680-4985-AB33-BA47BB8D8C9F}" type="pres">
@@ -5116,11 +5182,11 @@
       <dgm:spPr/>
     </dgm:pt>
     <dgm:pt modelId="{26268230-BE34-493D-8FCA-F52409C6D0E1}" type="pres">
-      <dgm:prSet presAssocID="{016B093A-1EA0-4818-8B56-7A735A03C9BC}" presName="topArc2" presStyleLbl="parChTrans1D1" presStyleIdx="66" presStyleCnt="88"/>
+      <dgm:prSet presAssocID="{016B093A-1EA0-4818-8B56-7A735A03C9BC}" presName="topArc2" presStyleLbl="parChTrans1D1" presStyleIdx="68" presStyleCnt="90"/>
       <dgm:spPr/>
     </dgm:pt>
     <dgm:pt modelId="{83838A7E-59D4-4217-B706-C6A1F2E73278}" type="pres">
-      <dgm:prSet presAssocID="{016B093A-1EA0-4818-8B56-7A735A03C9BC}" presName="bottomArc2" presStyleLbl="parChTrans1D1" presStyleIdx="67" presStyleCnt="88"/>
+      <dgm:prSet presAssocID="{016B093A-1EA0-4818-8B56-7A735A03C9BC}" presName="bottomArc2" presStyleLbl="parChTrans1D1" presStyleIdx="69" presStyleCnt="90"/>
       <dgm:spPr/>
     </dgm:pt>
     <dgm:pt modelId="{3C446C44-E6C5-42C3-9D42-EDAD69CD137E}" type="pres">
@@ -5136,7 +5202,7 @@
       <dgm:spPr/>
     </dgm:pt>
     <dgm:pt modelId="{706255A1-7511-46A8-A296-AEF5810075A4}" type="pres">
-      <dgm:prSet presAssocID="{28084D66-0C09-43DA-BE5F-77B7EA255C80}" presName="Name28" presStyleLbl="parChTrans1D3" presStyleIdx="12" presStyleCnt="21"/>
+      <dgm:prSet presAssocID="{28084D66-0C09-43DA-BE5F-77B7EA255C80}" presName="Name28" presStyleLbl="parChTrans1D3" presStyleIdx="13" presStyleCnt="22"/>
       <dgm:spPr/>
     </dgm:pt>
     <dgm:pt modelId="{4E83150F-746C-4822-B268-C532A7F825F9}" type="pres">
@@ -5160,11 +5226,11 @@
       <dgm:spPr/>
     </dgm:pt>
     <dgm:pt modelId="{7B51AC44-5E97-4B09-AF9B-94E6FC4BDA09}" type="pres">
-      <dgm:prSet presAssocID="{FA6E5C06-BEED-404C-873A-1DD234D7E710}" presName="topArc2" presStyleLbl="parChTrans1D1" presStyleIdx="68" presStyleCnt="88"/>
+      <dgm:prSet presAssocID="{FA6E5C06-BEED-404C-873A-1DD234D7E710}" presName="topArc2" presStyleLbl="parChTrans1D1" presStyleIdx="70" presStyleCnt="90"/>
       <dgm:spPr/>
     </dgm:pt>
     <dgm:pt modelId="{38BCB53B-09B9-4775-B087-EB75BF61C825}" type="pres">
-      <dgm:prSet presAssocID="{FA6E5C06-BEED-404C-873A-1DD234D7E710}" presName="bottomArc2" presStyleLbl="parChTrans1D1" presStyleIdx="69" presStyleCnt="88"/>
+      <dgm:prSet presAssocID="{FA6E5C06-BEED-404C-873A-1DD234D7E710}" presName="bottomArc2" presStyleLbl="parChTrans1D1" presStyleIdx="71" presStyleCnt="90"/>
       <dgm:spPr/>
     </dgm:pt>
     <dgm:pt modelId="{E0C5B419-D2AA-42EF-A4E9-4E39A1E3598C}" type="pres">
@@ -5180,7 +5246,7 @@
       <dgm:spPr/>
     </dgm:pt>
     <dgm:pt modelId="{E6F89E43-7027-46A1-8A8A-A17574108607}" type="pres">
-      <dgm:prSet presAssocID="{8EE22FE2-6D17-4DC8-8A3D-60F62761E75D}" presName="Name28" presStyleLbl="parChTrans1D3" presStyleIdx="13" presStyleCnt="21"/>
+      <dgm:prSet presAssocID="{8EE22FE2-6D17-4DC8-8A3D-60F62761E75D}" presName="Name28" presStyleLbl="parChTrans1D3" presStyleIdx="14" presStyleCnt="22"/>
       <dgm:spPr/>
     </dgm:pt>
     <dgm:pt modelId="{C523B9EF-65BE-4094-9679-53B7845BD81B}" type="pres">
@@ -5204,11 +5270,11 @@
       <dgm:spPr/>
     </dgm:pt>
     <dgm:pt modelId="{FD493122-0BFB-43F3-96AB-E21100730B63}" type="pres">
-      <dgm:prSet presAssocID="{FED480AB-2DD8-4B6F-AE48-D4257E19F010}" presName="topArc2" presStyleLbl="parChTrans1D1" presStyleIdx="70" presStyleCnt="88"/>
+      <dgm:prSet presAssocID="{FED480AB-2DD8-4B6F-AE48-D4257E19F010}" presName="topArc2" presStyleLbl="parChTrans1D1" presStyleIdx="72" presStyleCnt="90"/>
       <dgm:spPr/>
     </dgm:pt>
     <dgm:pt modelId="{730053E0-CBF0-4599-88B5-D38AFFA3393F}" type="pres">
-      <dgm:prSet presAssocID="{FED480AB-2DD8-4B6F-AE48-D4257E19F010}" presName="bottomArc2" presStyleLbl="parChTrans1D1" presStyleIdx="71" presStyleCnt="88"/>
+      <dgm:prSet presAssocID="{FED480AB-2DD8-4B6F-AE48-D4257E19F010}" presName="bottomArc2" presStyleLbl="parChTrans1D1" presStyleIdx="73" presStyleCnt="90"/>
       <dgm:spPr/>
     </dgm:pt>
     <dgm:pt modelId="{FDC19AE6-B694-4A4D-BD18-C2BDC962726B}" type="pres">
@@ -5224,7 +5290,7 @@
       <dgm:spPr/>
     </dgm:pt>
     <dgm:pt modelId="{0C37B3CD-058A-491D-A183-96B34BAB6C0A}" type="pres">
-      <dgm:prSet presAssocID="{5E4C865D-CFD4-46DB-B325-5AE624E43E8D}" presName="Name28" presStyleLbl="parChTrans1D3" presStyleIdx="14" presStyleCnt="21"/>
+      <dgm:prSet presAssocID="{5E4C865D-CFD4-46DB-B325-5AE624E43E8D}" presName="Name28" presStyleLbl="parChTrans1D3" presStyleIdx="15" presStyleCnt="22"/>
       <dgm:spPr/>
     </dgm:pt>
     <dgm:pt modelId="{5466DBE5-FF2B-4CAB-803A-3B9CBD6632E8}" type="pres">
@@ -5248,11 +5314,11 @@
       <dgm:spPr/>
     </dgm:pt>
     <dgm:pt modelId="{6CDCE3C5-6A4C-4386-829E-09349A24F2FA}" type="pres">
-      <dgm:prSet presAssocID="{BD0B3ED8-62EB-4F47-AADF-849EFAADB9E6}" presName="topArc2" presStyleLbl="parChTrans1D1" presStyleIdx="72" presStyleCnt="88"/>
+      <dgm:prSet presAssocID="{BD0B3ED8-62EB-4F47-AADF-849EFAADB9E6}" presName="topArc2" presStyleLbl="parChTrans1D1" presStyleIdx="74" presStyleCnt="90"/>
       <dgm:spPr/>
     </dgm:pt>
     <dgm:pt modelId="{A62B8557-0925-4ECE-BBFE-F5AF422AD9CA}" type="pres">
-      <dgm:prSet presAssocID="{BD0B3ED8-62EB-4F47-AADF-849EFAADB9E6}" presName="bottomArc2" presStyleLbl="parChTrans1D1" presStyleIdx="73" presStyleCnt="88"/>
+      <dgm:prSet presAssocID="{BD0B3ED8-62EB-4F47-AADF-849EFAADB9E6}" presName="bottomArc2" presStyleLbl="parChTrans1D1" presStyleIdx="75" presStyleCnt="90"/>
       <dgm:spPr/>
     </dgm:pt>
     <dgm:pt modelId="{A30F6F08-4773-400D-BBF6-8704D937D721}" type="pres">
@@ -5268,7 +5334,7 @@
       <dgm:spPr/>
     </dgm:pt>
     <dgm:pt modelId="{BFF68CAA-E40F-489E-BE4D-38452A6F475E}" type="pres">
-      <dgm:prSet presAssocID="{AC137AB6-2AD8-4358-9B73-C1EE46D595A1}" presName="Name28" presStyleLbl="parChTrans1D3" presStyleIdx="15" presStyleCnt="21"/>
+      <dgm:prSet presAssocID="{AC137AB6-2AD8-4358-9B73-C1EE46D595A1}" presName="Name28" presStyleLbl="parChTrans1D3" presStyleIdx="16" presStyleCnt="22"/>
       <dgm:spPr/>
     </dgm:pt>
     <dgm:pt modelId="{D112E962-C98D-4635-B45C-D2ADCA920177}" type="pres">
@@ -5292,11 +5358,11 @@
       <dgm:spPr/>
     </dgm:pt>
     <dgm:pt modelId="{B79A787E-8D02-4CD7-9AA7-40C090918E96}" type="pres">
-      <dgm:prSet presAssocID="{DAF071C9-AA3A-4426-B62C-59E7E467F937}" presName="topArc2" presStyleLbl="parChTrans1D1" presStyleIdx="74" presStyleCnt="88"/>
+      <dgm:prSet presAssocID="{DAF071C9-AA3A-4426-B62C-59E7E467F937}" presName="topArc2" presStyleLbl="parChTrans1D1" presStyleIdx="76" presStyleCnt="90"/>
       <dgm:spPr/>
     </dgm:pt>
     <dgm:pt modelId="{A560E670-22D3-45ED-94C2-5CA7F3FCA787}" type="pres">
-      <dgm:prSet presAssocID="{DAF071C9-AA3A-4426-B62C-59E7E467F937}" presName="bottomArc2" presStyleLbl="parChTrans1D1" presStyleIdx="75" presStyleCnt="88"/>
+      <dgm:prSet presAssocID="{DAF071C9-AA3A-4426-B62C-59E7E467F937}" presName="bottomArc2" presStyleLbl="parChTrans1D1" presStyleIdx="77" presStyleCnt="90"/>
       <dgm:spPr/>
     </dgm:pt>
     <dgm:pt modelId="{3EEA9671-2E71-4E21-85F9-53621B636275}" type="pres">
@@ -5312,7 +5378,7 @@
       <dgm:spPr/>
     </dgm:pt>
     <dgm:pt modelId="{698091DE-4F60-45A6-BF57-50C61C4FF51F}" type="pres">
-      <dgm:prSet presAssocID="{8D21F237-F42D-49A2-96A5-E8DF93A885DC}" presName="Name28" presStyleLbl="parChTrans1D3" presStyleIdx="16" presStyleCnt="21"/>
+      <dgm:prSet presAssocID="{8D21F237-F42D-49A2-96A5-E8DF93A885DC}" presName="Name28" presStyleLbl="parChTrans1D3" presStyleIdx="17" presStyleCnt="22"/>
       <dgm:spPr/>
     </dgm:pt>
     <dgm:pt modelId="{E9DFBB45-E39F-4A08-AF55-97FA63C260D1}" type="pres">
@@ -5336,11 +5402,11 @@
       <dgm:spPr/>
     </dgm:pt>
     <dgm:pt modelId="{846434AC-D12B-4CD4-B842-43F7846AD604}" type="pres">
-      <dgm:prSet presAssocID="{AB765F63-2EA2-4FE5-AB80-48D933EDA4A4}" presName="topArc2" presStyleLbl="parChTrans1D1" presStyleIdx="76" presStyleCnt="88"/>
+      <dgm:prSet presAssocID="{AB765F63-2EA2-4FE5-AB80-48D933EDA4A4}" presName="topArc2" presStyleLbl="parChTrans1D1" presStyleIdx="78" presStyleCnt="90"/>
       <dgm:spPr/>
     </dgm:pt>
     <dgm:pt modelId="{37D28BB2-23F2-4F0F-9419-5E35B752FF17}" type="pres">
-      <dgm:prSet presAssocID="{AB765F63-2EA2-4FE5-AB80-48D933EDA4A4}" presName="bottomArc2" presStyleLbl="parChTrans1D1" presStyleIdx="77" presStyleCnt="88"/>
+      <dgm:prSet presAssocID="{AB765F63-2EA2-4FE5-AB80-48D933EDA4A4}" presName="bottomArc2" presStyleLbl="parChTrans1D1" presStyleIdx="79" presStyleCnt="90"/>
       <dgm:spPr/>
     </dgm:pt>
     <dgm:pt modelId="{2F7A1C4C-FBF2-43C3-BB1D-57DC04D65D3E}" type="pres">
@@ -5356,7 +5422,7 @@
       <dgm:spPr/>
     </dgm:pt>
     <dgm:pt modelId="{FD18A66F-D3CA-41AB-BC1A-7DB2B9C1D0AB}" type="pres">
-      <dgm:prSet presAssocID="{25A6F49E-03FF-4C21-AF80-72EE4BF93C75}" presName="Name28" presStyleLbl="parChTrans1D3" presStyleIdx="17" presStyleCnt="21"/>
+      <dgm:prSet presAssocID="{25A6F49E-03FF-4C21-AF80-72EE4BF93C75}" presName="Name28" presStyleLbl="parChTrans1D3" presStyleIdx="18" presStyleCnt="22"/>
       <dgm:spPr/>
     </dgm:pt>
     <dgm:pt modelId="{FC57946B-15A8-402F-BE77-4179A840FB9C}" type="pres">
@@ -5380,11 +5446,11 @@
       <dgm:spPr/>
     </dgm:pt>
     <dgm:pt modelId="{766152E3-61F3-4C31-BAA2-F5047D6A5827}" type="pres">
-      <dgm:prSet presAssocID="{6C5E379E-99C1-4EC0-B5D7-BC314C762052}" presName="topArc2" presStyleLbl="parChTrans1D1" presStyleIdx="78" presStyleCnt="88"/>
+      <dgm:prSet presAssocID="{6C5E379E-99C1-4EC0-B5D7-BC314C762052}" presName="topArc2" presStyleLbl="parChTrans1D1" presStyleIdx="80" presStyleCnt="90"/>
       <dgm:spPr/>
     </dgm:pt>
     <dgm:pt modelId="{6465B47E-1C7B-4F07-85D8-2DF8DCBDF6AB}" type="pres">
-      <dgm:prSet presAssocID="{6C5E379E-99C1-4EC0-B5D7-BC314C762052}" presName="bottomArc2" presStyleLbl="parChTrans1D1" presStyleIdx="79" presStyleCnt="88"/>
+      <dgm:prSet presAssocID="{6C5E379E-99C1-4EC0-B5D7-BC314C762052}" presName="bottomArc2" presStyleLbl="parChTrans1D1" presStyleIdx="81" presStyleCnt="90"/>
       <dgm:spPr/>
     </dgm:pt>
     <dgm:pt modelId="{A4E9B903-E590-4BFB-8B43-6BB4D21FCBB0}" type="pres">
@@ -5428,11 +5494,11 @@
       <dgm:spPr/>
     </dgm:pt>
     <dgm:pt modelId="{91F74827-9BB3-4DD3-B2E8-46C3557FBFE4}" type="pres">
-      <dgm:prSet presAssocID="{BF67F78E-581D-4939-836B-58D508152AC6}" presName="topArc2" presStyleLbl="parChTrans1D1" presStyleIdx="80" presStyleCnt="88"/>
+      <dgm:prSet presAssocID="{BF67F78E-581D-4939-836B-58D508152AC6}" presName="topArc2" presStyleLbl="parChTrans1D1" presStyleIdx="82" presStyleCnt="90"/>
       <dgm:spPr/>
     </dgm:pt>
     <dgm:pt modelId="{98E67820-57A3-4377-8AEA-C777173A37B7}" type="pres">
-      <dgm:prSet presAssocID="{BF67F78E-581D-4939-836B-58D508152AC6}" presName="bottomArc2" presStyleLbl="parChTrans1D1" presStyleIdx="81" presStyleCnt="88"/>
+      <dgm:prSet presAssocID="{BF67F78E-581D-4939-836B-58D508152AC6}" presName="bottomArc2" presStyleLbl="parChTrans1D1" presStyleIdx="83" presStyleCnt="90"/>
       <dgm:spPr/>
     </dgm:pt>
     <dgm:pt modelId="{B51C0264-B107-4D00-BC0E-A43DAF4FBB82}" type="pres">
@@ -5444,7 +5510,7 @@
       <dgm:spPr/>
     </dgm:pt>
     <dgm:pt modelId="{EDE6A27E-2610-46FA-90B7-8939B163510F}" type="pres">
-      <dgm:prSet presAssocID="{7C177A21-1BB8-40E5-899E-283F20BD957F}" presName="Name28" presStyleLbl="parChTrans1D3" presStyleIdx="18" presStyleCnt="21"/>
+      <dgm:prSet presAssocID="{7C177A21-1BB8-40E5-899E-283F20BD957F}" presName="Name28" presStyleLbl="parChTrans1D3" presStyleIdx="19" presStyleCnt="22"/>
       <dgm:spPr/>
     </dgm:pt>
     <dgm:pt modelId="{7C015822-7886-4D61-AE54-F22DA4203059}" type="pres">
@@ -5468,11 +5534,11 @@
       <dgm:spPr/>
     </dgm:pt>
     <dgm:pt modelId="{077D5854-A2ED-4BA4-A4A4-2E07493D9649}" type="pres">
-      <dgm:prSet presAssocID="{9EA185D9-8FC8-498A-998F-62BE34E4184B}" presName="topArc2" presStyleLbl="parChTrans1D1" presStyleIdx="82" presStyleCnt="88"/>
+      <dgm:prSet presAssocID="{9EA185D9-8FC8-498A-998F-62BE34E4184B}" presName="topArc2" presStyleLbl="parChTrans1D1" presStyleIdx="84" presStyleCnt="90"/>
       <dgm:spPr/>
     </dgm:pt>
     <dgm:pt modelId="{9906223F-73D3-43D8-B4B0-3DD8223FA777}" type="pres">
-      <dgm:prSet presAssocID="{9EA185D9-8FC8-498A-998F-62BE34E4184B}" presName="bottomArc2" presStyleLbl="parChTrans1D1" presStyleIdx="83" presStyleCnt="88"/>
+      <dgm:prSet presAssocID="{9EA185D9-8FC8-498A-998F-62BE34E4184B}" presName="bottomArc2" presStyleLbl="parChTrans1D1" presStyleIdx="85" presStyleCnt="90"/>
       <dgm:spPr/>
     </dgm:pt>
     <dgm:pt modelId="{CA3493A6-7054-440B-8571-BAFBBB304576}" type="pres">
@@ -5488,7 +5554,7 @@
       <dgm:spPr/>
     </dgm:pt>
     <dgm:pt modelId="{2665FE7B-A92C-4A60-A6C3-01476C4F95F5}" type="pres">
-      <dgm:prSet presAssocID="{B2038B0E-40F3-4A3B-8DA8-1464C70807FF}" presName="Name28" presStyleLbl="parChTrans1D3" presStyleIdx="19" presStyleCnt="21"/>
+      <dgm:prSet presAssocID="{B2038B0E-40F3-4A3B-8DA8-1464C70807FF}" presName="Name28" presStyleLbl="parChTrans1D3" presStyleIdx="20" presStyleCnt="22"/>
       <dgm:spPr/>
     </dgm:pt>
     <dgm:pt modelId="{D4AB057C-3845-4ECB-9C0C-0763A06361F2}" type="pres">
@@ -5512,11 +5578,11 @@
       <dgm:spPr/>
     </dgm:pt>
     <dgm:pt modelId="{35AF9B31-AFA7-4D30-BE27-2ABA3C8D3E23}" type="pres">
-      <dgm:prSet presAssocID="{5B2C84F1-1A3F-44A3-A2BD-86687E5A6E5D}" presName="topArc2" presStyleLbl="parChTrans1D1" presStyleIdx="84" presStyleCnt="88"/>
+      <dgm:prSet presAssocID="{5B2C84F1-1A3F-44A3-A2BD-86687E5A6E5D}" presName="topArc2" presStyleLbl="parChTrans1D1" presStyleIdx="86" presStyleCnt="90"/>
       <dgm:spPr/>
     </dgm:pt>
     <dgm:pt modelId="{578443C7-5274-4ADB-8254-3F33540BF0CD}" type="pres">
-      <dgm:prSet presAssocID="{5B2C84F1-1A3F-44A3-A2BD-86687E5A6E5D}" presName="bottomArc2" presStyleLbl="parChTrans1D1" presStyleIdx="85" presStyleCnt="88"/>
+      <dgm:prSet presAssocID="{5B2C84F1-1A3F-44A3-A2BD-86687E5A6E5D}" presName="bottomArc2" presStyleLbl="parChTrans1D1" presStyleIdx="87" presStyleCnt="90"/>
       <dgm:spPr/>
     </dgm:pt>
     <dgm:pt modelId="{56377207-83A5-4BDD-B254-771B8C18CF68}" type="pres">
@@ -5532,7 +5598,7 @@
       <dgm:spPr/>
     </dgm:pt>
     <dgm:pt modelId="{7B66A7CC-3C55-4C82-AF1D-F62B4C69BAA6}" type="pres">
-      <dgm:prSet presAssocID="{1AA7B27D-711C-4BD7-B85A-301EC8CF6795}" presName="Name28" presStyleLbl="parChTrans1D3" presStyleIdx="20" presStyleCnt="21"/>
+      <dgm:prSet presAssocID="{1AA7B27D-711C-4BD7-B85A-301EC8CF6795}" presName="Name28" presStyleLbl="parChTrans1D3" presStyleIdx="21" presStyleCnt="22"/>
       <dgm:spPr/>
     </dgm:pt>
     <dgm:pt modelId="{44F38614-B529-49E1-9F68-AC6ED5CBC535}" type="pres">
@@ -5556,11 +5622,11 @@
       <dgm:spPr/>
     </dgm:pt>
     <dgm:pt modelId="{E3CE35D0-9F5D-4063-9C85-250AEAEB4003}" type="pres">
-      <dgm:prSet presAssocID="{0A22BAD3-6085-4F4C-BE0A-DE07A0D81798}" presName="topArc2" presStyleLbl="parChTrans1D1" presStyleIdx="86" presStyleCnt="88"/>
+      <dgm:prSet presAssocID="{0A22BAD3-6085-4F4C-BE0A-DE07A0D81798}" presName="topArc2" presStyleLbl="parChTrans1D1" presStyleIdx="88" presStyleCnt="90"/>
       <dgm:spPr/>
     </dgm:pt>
     <dgm:pt modelId="{427D3E5C-75A0-45D5-9096-23B380EBDB95}" type="pres">
-      <dgm:prSet presAssocID="{0A22BAD3-6085-4F4C-BE0A-DE07A0D81798}" presName="bottomArc2" presStyleLbl="parChTrans1D1" presStyleIdx="87" presStyleCnt="88"/>
+      <dgm:prSet presAssocID="{0A22BAD3-6085-4F4C-BE0A-DE07A0D81798}" presName="bottomArc2" presStyleLbl="parChTrans1D1" presStyleIdx="89" presStyleCnt="90"/>
       <dgm:spPr/>
     </dgm:pt>
     <dgm:pt modelId="{0ADC7313-665C-4A43-915A-92944996F89B}" type="pres">
@@ -5592,6 +5658,7 @@
     <dgm:cxn modelId="{38825D03-2891-47C1-BD1F-8B38FC08C6E8}" srcId="{E149EBFF-01D3-4EB9-A399-AA0494531171}" destId="{8F8130DC-C61A-4351-81D3-C3666769E3BC}" srcOrd="1" destOrd="0" parTransId="{EC0EF240-8290-4A21-9F3C-54C97BF5C1BF}" sibTransId="{78610B25-C3AB-43FB-BFB5-5F5E0C0983EE}"/>
     <dgm:cxn modelId="{31278603-F8A3-4575-BD99-C65B975A0623}" srcId="{8F65A3EE-29BD-4DCC-933A-8A4EF920A3C6}" destId="{D200E177-770C-4F05-B274-21C9B3781587}" srcOrd="2" destOrd="0" parTransId="{DEDB635B-832B-47E4-BA53-58498A63B970}" sibTransId="{1D5BC710-8D2D-49C1-B520-54997AF66178}"/>
     <dgm:cxn modelId="{F5DDBD03-6B3A-49C7-B0BC-F4D6FF795DC6}" type="presOf" srcId="{E7717CCB-5A4F-479F-845A-0A25497B53AA}" destId="{8229A95A-9992-47D2-9E0F-71D8B132A4B8}" srcOrd="0" destOrd="0" presId="urn:microsoft.com/office/officeart/2008/layout/HalfCircleOrganizationChart"/>
+    <dgm:cxn modelId="{02297805-62A7-471D-BB2F-E73C660C31C8}" type="presOf" srcId="{81DEFD5A-BD10-45C8-8A14-B9A5CADBC41A}" destId="{36BB05B0-EE54-4E52-8596-D1507E76D89B}" srcOrd="0" destOrd="0" presId="urn:microsoft.com/office/officeart/2008/layout/HalfCircleOrganizationChart"/>
     <dgm:cxn modelId="{502F7D05-FF5D-4BF7-A592-4DE4F61E3EB6}" type="presOf" srcId="{FA6E5C06-BEED-404C-873A-1DD234D7E710}" destId="{C0E7535E-198E-45E9-95D9-B98FDC7FF52A}" srcOrd="0" destOrd="0" presId="urn:microsoft.com/office/officeart/2008/layout/HalfCircleOrganizationChart"/>
     <dgm:cxn modelId="{868F2907-61D8-4616-8F59-60513F3447BD}" type="presOf" srcId="{5E373A51-759C-4F87-889D-914E79394260}" destId="{DFFFFD09-BFC1-4282-9F2D-9A04247C21BC}" srcOrd="1" destOrd="0" presId="urn:microsoft.com/office/officeart/2008/layout/HalfCircleOrganizationChart"/>
     <dgm:cxn modelId="{2383B107-12BD-4E76-8843-7AA52515AD95}" srcId="{F276A2DB-458B-43FF-9578-8EE8CF107F9B}" destId="{FED480AB-2DD8-4B6F-AE48-D4257E19F010}" srcOrd="2" destOrd="0" parTransId="{8EE22FE2-6D17-4DC8-8A3D-60F62761E75D}" sibTransId="{196AA154-9D03-40F2-9951-657DB8259F46}"/>
@@ -5702,11 +5769,14 @@
     <dgm:cxn modelId="{A3D16698-A228-40FE-B4D1-9A1F6A3CD2B7}" srcId="{F276A2DB-458B-43FF-9578-8EE8CF107F9B}" destId="{016B093A-1EA0-4818-8B56-7A735A03C9BC}" srcOrd="0" destOrd="0" parTransId="{54485ABD-D8C7-4386-BD30-73357C1E0E38}" sibTransId="{D11737EE-63FC-49D2-AE17-EB592CC76165}"/>
     <dgm:cxn modelId="{6EA46099-9EB5-4C41-AE7D-551B7D6E061A}" type="presOf" srcId="{0A22BAD3-6085-4F4C-BE0A-DE07A0D81798}" destId="{0ADC7313-665C-4A43-915A-92944996F89B}" srcOrd="1" destOrd="0" presId="urn:microsoft.com/office/officeart/2008/layout/HalfCircleOrganizationChart"/>
     <dgm:cxn modelId="{D612F39B-C4AB-40FA-9E57-74EB774F3379}" srcId="{145A57F1-304C-4DCD-BCD3-2FC9DB6F0406}" destId="{5E373A51-759C-4F87-889D-914E79394260}" srcOrd="0" destOrd="0" parTransId="{E1759DFF-AEE6-45EC-B53F-75DAFD3A1CA8}" sibTransId="{425FE4B2-9FBB-4E25-A5DC-684ECC718A5D}"/>
+    <dgm:cxn modelId="{11A6949C-E647-4722-B8BE-C61704C43139}" type="presOf" srcId="{81DEFD5A-BD10-45C8-8A14-B9A5CADBC41A}" destId="{55982A18-B39D-4FDA-B3BC-A8EE98078C3D}" srcOrd="1" destOrd="0" presId="urn:microsoft.com/office/officeart/2008/layout/HalfCircleOrganizationChart"/>
     <dgm:cxn modelId="{A21A889F-63C7-4B43-AFF9-5C1CF3878614}" type="presOf" srcId="{BACAC2DD-59E5-4BC9-9F2F-342BC2F97382}" destId="{22C85130-E077-4D02-AE5D-3366F8D4083F}" srcOrd="0" destOrd="0" presId="urn:microsoft.com/office/officeart/2008/layout/HalfCircleOrganizationChart"/>
     <dgm:cxn modelId="{DE76E99F-DC7C-46D8-96D9-D96592AD7017}" srcId="{BF67F78E-581D-4939-836B-58D508152AC6}" destId="{0A22BAD3-6085-4F4C-BE0A-DE07A0D81798}" srcOrd="2" destOrd="0" parTransId="{1AA7B27D-711C-4BD7-B85A-301EC8CF6795}" sibTransId="{3A29DC21-4EBC-46B6-B5AB-FBFAD6B67267}"/>
     <dgm:cxn modelId="{781376A2-9FB5-4809-B214-68DEA9C568C6}" srcId="{E149EBFF-01D3-4EB9-A399-AA0494531171}" destId="{4C395CFB-16D6-4633-9194-04FB64E07055}" srcOrd="2" destOrd="0" parTransId="{A879EE8C-22FA-4374-AF5F-B9683DCCE9E5}" sibTransId="{7AE856BA-8145-4C38-A2A5-641105395A0B}"/>
     <dgm:cxn modelId="{B4BF06A4-01E2-419C-A01D-E374009AD332}" type="presOf" srcId="{27472F8E-8BEE-4DD7-B933-CD95DF383209}" destId="{BEC74D73-D32D-4567-8A5F-403BEA84B43E}" srcOrd="1" destOrd="0" presId="urn:microsoft.com/office/officeart/2008/layout/HalfCircleOrganizationChart"/>
     <dgm:cxn modelId="{23BEFFA4-FBAC-48F2-AE4D-5DBC56D84923}" type="presOf" srcId="{FD8A899C-A5C0-4D44-8E98-AE271606DDF3}" destId="{D415BD1E-0548-4723-8836-DAB7E760B1ED}" srcOrd="1" destOrd="0" presId="urn:microsoft.com/office/officeart/2008/layout/HalfCircleOrganizationChart"/>
+    <dgm:cxn modelId="{1D9445A7-4EE0-4D02-ADAD-DD6C05B71940}" srcId="{27472F8E-8BEE-4DD7-B933-CD95DF383209}" destId="{81DEFD5A-BD10-45C8-8A14-B9A5CADBC41A}" srcOrd="2" destOrd="0" parTransId="{CFDF9079-CAFC-4340-86D7-7AF3654A79F3}" sibTransId="{2033C5C6-EE29-49A5-973D-884C14DC1BA0}"/>
+    <dgm:cxn modelId="{7CB2FBA8-0A26-4F3E-9390-4B9E565312AF}" type="presOf" srcId="{CFDF9079-CAFC-4340-86D7-7AF3654A79F3}" destId="{4393F3FE-2014-445E-8E1E-37593AB90AE9}" srcOrd="0" destOrd="0" presId="urn:microsoft.com/office/officeart/2008/layout/HalfCircleOrganizationChart"/>
     <dgm:cxn modelId="{7B4C29A9-8A38-4A8E-BE7F-F6B05972D8BD}" srcId="{8F65A3EE-29BD-4DCC-933A-8A4EF920A3C6}" destId="{302D89F1-0FB9-43E5-A11F-DC3E82D06E2B}" srcOrd="0" destOrd="0" parTransId="{7C50E118-9BE3-428F-91E7-F86DF81AA0F3}" sibTransId="{9759B2FD-2500-49DE-9EF0-1F79D5C258F6}"/>
     <dgm:cxn modelId="{130987AA-F0B3-4B3D-B735-0D479A608537}" type="presOf" srcId="{9CCBC66B-85AE-484B-B2C5-0D3D18C50069}" destId="{8436BAC2-98CA-477C-AE1C-415637A49046}" srcOrd="0" destOrd="0" presId="urn:microsoft.com/office/officeart/2008/layout/HalfCircleOrganizationChart"/>
     <dgm:cxn modelId="{01BF53AE-D9A3-443D-A75F-AB29843AEFEA}" type="presOf" srcId="{91845624-4932-4E58-B9A4-D9D899E5136F}" destId="{B1B35764-0D0B-4296-8D72-957099C2E08E}" srcOrd="1" destOrd="0" presId="urn:microsoft.com/office/officeart/2008/layout/HalfCircleOrganizationChart"/>
@@ -5938,6 +6008,15 @@
     <dgm:cxn modelId="{7B3F38D2-7B77-488A-9CAB-E46C22CD29D6}" type="presParOf" srcId="{BD295BA0-B37D-41B1-A3AB-93F8E31092D4}" destId="{D3FC4303-8739-49B8-83FD-B16A695C2ACD}" srcOrd="3" destOrd="0" presId="urn:microsoft.com/office/officeart/2008/layout/HalfCircleOrganizationChart"/>
     <dgm:cxn modelId="{633A3964-BD8E-4235-B822-A001D6CA92EC}" type="presParOf" srcId="{755A460A-BA1A-47E5-BB11-6533BE93F03D}" destId="{A557C40E-9B01-4814-A2A0-190E8C80796A}" srcOrd="1" destOrd="0" presId="urn:microsoft.com/office/officeart/2008/layout/HalfCircleOrganizationChart"/>
     <dgm:cxn modelId="{AD10C493-2852-4A9B-B5AC-EA21234F8CBA}" type="presParOf" srcId="{755A460A-BA1A-47E5-BB11-6533BE93F03D}" destId="{3D80584A-EA3B-40C1-9196-64DB829A1872}" srcOrd="2" destOrd="0" presId="urn:microsoft.com/office/officeart/2008/layout/HalfCircleOrganizationChart"/>
+    <dgm:cxn modelId="{FE90497D-FA0C-42DD-A311-06B8842D5D0C}" type="presParOf" srcId="{A46AF0E4-5FFD-4710-A6AC-86A31DF40143}" destId="{4393F3FE-2014-445E-8E1E-37593AB90AE9}" srcOrd="4" destOrd="0" presId="urn:microsoft.com/office/officeart/2008/layout/HalfCircleOrganizationChart"/>
+    <dgm:cxn modelId="{2F20BDA5-BB33-43E3-AA23-942E637EBE9E}" type="presParOf" srcId="{A46AF0E4-5FFD-4710-A6AC-86A31DF40143}" destId="{3D8EECDC-6CFD-4CB2-838B-CD5182BFC7E8}" srcOrd="5" destOrd="0" presId="urn:microsoft.com/office/officeart/2008/layout/HalfCircleOrganizationChart"/>
+    <dgm:cxn modelId="{D30B1A32-6520-4558-B890-DC0F8C4997FF}" type="presParOf" srcId="{3D8EECDC-6CFD-4CB2-838B-CD5182BFC7E8}" destId="{032F4839-5DD9-49E9-B1C4-47C3445E7B4A}" srcOrd="0" destOrd="0" presId="urn:microsoft.com/office/officeart/2008/layout/HalfCircleOrganizationChart"/>
+    <dgm:cxn modelId="{A3F80F6C-7725-4972-92A2-B2A5E383121D}" type="presParOf" srcId="{032F4839-5DD9-49E9-B1C4-47C3445E7B4A}" destId="{36BB05B0-EE54-4E52-8596-D1507E76D89B}" srcOrd="0" destOrd="0" presId="urn:microsoft.com/office/officeart/2008/layout/HalfCircleOrganizationChart"/>
+    <dgm:cxn modelId="{E48F0F03-5CF3-4049-9B41-31F6F560AF3B}" type="presParOf" srcId="{032F4839-5DD9-49E9-B1C4-47C3445E7B4A}" destId="{DBD2222D-65D5-4C54-AC36-5811706E7F6F}" srcOrd="1" destOrd="0" presId="urn:microsoft.com/office/officeart/2008/layout/HalfCircleOrganizationChart"/>
+    <dgm:cxn modelId="{DB7C3EE2-ED3C-4F93-BDAE-97A904F26C05}" type="presParOf" srcId="{032F4839-5DD9-49E9-B1C4-47C3445E7B4A}" destId="{96957FDF-89D3-400D-90AC-9F78E77314E0}" srcOrd="2" destOrd="0" presId="urn:microsoft.com/office/officeart/2008/layout/HalfCircleOrganizationChart"/>
+    <dgm:cxn modelId="{16536B99-B044-42D0-941E-318DCF1CBAF8}" type="presParOf" srcId="{032F4839-5DD9-49E9-B1C4-47C3445E7B4A}" destId="{55982A18-B39D-4FDA-B3BC-A8EE98078C3D}" srcOrd="3" destOrd="0" presId="urn:microsoft.com/office/officeart/2008/layout/HalfCircleOrganizationChart"/>
+    <dgm:cxn modelId="{CBFD6624-068B-4B40-9C7A-8C6DCCE7A96A}" type="presParOf" srcId="{3D8EECDC-6CFD-4CB2-838B-CD5182BFC7E8}" destId="{B0659911-15FE-4DBF-AD61-9EF42DC734CE}" srcOrd="1" destOrd="0" presId="urn:microsoft.com/office/officeart/2008/layout/HalfCircleOrganizationChart"/>
+    <dgm:cxn modelId="{100DA0EC-E03D-49A0-B99D-837F8BA6E509}" type="presParOf" srcId="{3D8EECDC-6CFD-4CB2-838B-CD5182BFC7E8}" destId="{694853FF-5CB7-41AF-82C9-4C92215BCF95}" srcOrd="2" destOrd="0" presId="urn:microsoft.com/office/officeart/2008/layout/HalfCircleOrganizationChart"/>
     <dgm:cxn modelId="{868CBDC1-FFD3-4F89-BA7E-FE06E92166F5}" type="presParOf" srcId="{84307F02-B1AA-499F-A8D2-1F4AD2511FF0}" destId="{45B64422-6BDD-4B5D-B419-88B1EB2400F3}" srcOrd="2" destOrd="0" presId="urn:microsoft.com/office/officeart/2008/layout/HalfCircleOrganizationChart"/>
     <dgm:cxn modelId="{59AAE13D-9D0D-428B-98A2-BAB0A768B222}" type="presParOf" srcId="{54CE4CDA-4406-4635-B4B4-251A41B8E47F}" destId="{989030C9-EB8E-4499-9F1E-966559D96AA1}" srcOrd="4" destOrd="0" presId="urn:microsoft.com/office/officeart/2008/layout/HalfCircleOrganizationChart"/>
     <dgm:cxn modelId="{C6078777-C3C1-46D2-A0D5-9148B8F5B414}" type="presParOf" srcId="{54CE4CDA-4406-4635-B4B4-251A41B8E47F}" destId="{9799BF22-1362-4855-BA46-5A78141736BC}" srcOrd="5" destOrd="0" presId="urn:microsoft.com/office/officeart/2008/layout/HalfCircleOrganizationChart"/>
@@ -6182,8 +6261,8 @@
       </dsp:nvSpPr>
       <dsp:spPr>
         <a:xfrm>
-          <a:off x="8055083" y="801939"/>
-          <a:ext cx="304108" cy="1137101"/>
+          <a:off x="8245459" y="867557"/>
+          <a:ext cx="288053" cy="1077068"/>
         </a:xfrm>
         <a:custGeom>
           <a:avLst/>
@@ -6197,10 +6276,10 @@
                 <a:pt x="0" y="0"/>
               </a:moveTo>
               <a:lnTo>
-                <a:pt x="0" y="1137101"/>
+                <a:pt x="0" y="1077068"/>
               </a:lnTo>
               <a:lnTo>
-                <a:pt x="304108" y="1137101"/>
+                <a:pt x="288053" y="1077068"/>
               </a:lnTo>
             </a:path>
           </a:pathLst>
@@ -6241,8 +6320,8 @@
       </dsp:nvSpPr>
       <dsp:spPr>
         <a:xfrm>
-          <a:off x="8055083" y="801939"/>
-          <a:ext cx="304108" cy="667716"/>
+          <a:off x="8245459" y="867557"/>
+          <a:ext cx="288053" cy="632464"/>
         </a:xfrm>
         <a:custGeom>
           <a:avLst/>
@@ -6256,10 +6335,10 @@
                 <a:pt x="0" y="0"/>
               </a:moveTo>
               <a:lnTo>
-                <a:pt x="0" y="667716"/>
+                <a:pt x="0" y="632464"/>
               </a:lnTo>
               <a:lnTo>
-                <a:pt x="304108" y="667716"/>
+                <a:pt x="288053" y="632464"/>
               </a:lnTo>
             </a:path>
           </a:pathLst>
@@ -6300,8 +6379,8 @@
       </dsp:nvSpPr>
       <dsp:spPr>
         <a:xfrm>
-          <a:off x="8055083" y="801939"/>
-          <a:ext cx="304108" cy="198331"/>
+          <a:off x="8245459" y="867557"/>
+          <a:ext cx="288053" cy="187860"/>
         </a:xfrm>
         <a:custGeom>
           <a:avLst/>
@@ -6315,10 +6394,10 @@
                 <a:pt x="0" y="0"/>
               </a:moveTo>
               <a:lnTo>
-                <a:pt x="0" y="198331"/>
+                <a:pt x="0" y="187860"/>
               </a:lnTo>
               <a:lnTo>
-                <a:pt x="304108" y="198331"/>
+                <a:pt x="288053" y="187860"/>
               </a:lnTo>
             </a:path>
           </a:pathLst>
@@ -6359,8 +6438,8 @@
       </dsp:nvSpPr>
       <dsp:spPr>
         <a:xfrm>
-          <a:off x="4962763" y="332554"/>
-          <a:ext cx="3092320" cy="138832"/>
+          <a:off x="4937545" y="422953"/>
+          <a:ext cx="3307913" cy="131502"/>
         </a:xfrm>
         <a:custGeom>
           <a:avLst/>
@@ -6374,13 +6453,13 @@
                 <a:pt x="0" y="0"/>
               </a:moveTo>
               <a:lnTo>
-                <a:pt x="0" y="69416"/>
+                <a:pt x="0" y="65751"/>
               </a:lnTo>
               <a:lnTo>
-                <a:pt x="3092320" y="69416"/>
+                <a:pt x="3307913" y="65751"/>
               </a:lnTo>
               <a:lnTo>
-                <a:pt x="3092320" y="138832"/>
+                <a:pt x="3307913" y="131502"/>
               </a:lnTo>
             </a:path>
           </a:pathLst>
@@ -6421,8 +6500,8 @@
       </dsp:nvSpPr>
       <dsp:spPr>
         <a:xfrm>
-          <a:off x="7255146" y="801939"/>
-          <a:ext cx="304108" cy="3014640"/>
+          <a:off x="7487754" y="867557"/>
+          <a:ext cx="288053" cy="2855482"/>
         </a:xfrm>
         <a:custGeom>
           <a:avLst/>
@@ -6436,10 +6515,10 @@
                 <a:pt x="0" y="0"/>
               </a:moveTo>
               <a:lnTo>
-                <a:pt x="0" y="3014640"/>
+                <a:pt x="0" y="2855482"/>
               </a:lnTo>
               <a:lnTo>
-                <a:pt x="304108" y="3014640"/>
+                <a:pt x="288053" y="2855482"/>
               </a:lnTo>
             </a:path>
           </a:pathLst>
@@ -6480,8 +6559,8 @@
       </dsp:nvSpPr>
       <dsp:spPr>
         <a:xfrm>
-          <a:off x="7255146" y="801939"/>
-          <a:ext cx="304108" cy="2545255"/>
+          <a:off x="7487754" y="867557"/>
+          <a:ext cx="288053" cy="2410879"/>
         </a:xfrm>
         <a:custGeom>
           <a:avLst/>
@@ -6495,10 +6574,10 @@
                 <a:pt x="0" y="0"/>
               </a:moveTo>
               <a:lnTo>
-                <a:pt x="0" y="2545255"/>
+                <a:pt x="0" y="2410879"/>
               </a:lnTo>
               <a:lnTo>
-                <a:pt x="304108" y="2545255"/>
+                <a:pt x="288053" y="2410879"/>
               </a:lnTo>
             </a:path>
           </a:pathLst>
@@ -6539,8 +6618,8 @@
       </dsp:nvSpPr>
       <dsp:spPr>
         <a:xfrm>
-          <a:off x="7255146" y="801939"/>
-          <a:ext cx="304108" cy="2075871"/>
+          <a:off x="7487754" y="867557"/>
+          <a:ext cx="288053" cy="1966275"/>
         </a:xfrm>
         <a:custGeom>
           <a:avLst/>
@@ -6554,10 +6633,10 @@
                 <a:pt x="0" y="0"/>
               </a:moveTo>
               <a:lnTo>
-                <a:pt x="0" y="2075871"/>
+                <a:pt x="0" y="1966275"/>
               </a:lnTo>
               <a:lnTo>
-                <a:pt x="304108" y="2075871"/>
+                <a:pt x="288053" y="1966275"/>
               </a:lnTo>
             </a:path>
           </a:pathLst>
@@ -6598,8 +6677,8 @@
       </dsp:nvSpPr>
       <dsp:spPr>
         <a:xfrm>
-          <a:off x="7255146" y="801939"/>
-          <a:ext cx="304108" cy="1606486"/>
+          <a:off x="7487754" y="867557"/>
+          <a:ext cx="288053" cy="1521671"/>
         </a:xfrm>
         <a:custGeom>
           <a:avLst/>
@@ -6613,10 +6692,10 @@
                 <a:pt x="0" y="0"/>
               </a:moveTo>
               <a:lnTo>
-                <a:pt x="0" y="1606486"/>
+                <a:pt x="0" y="1521671"/>
               </a:lnTo>
               <a:lnTo>
-                <a:pt x="304108" y="1606486"/>
+                <a:pt x="288053" y="1521671"/>
               </a:lnTo>
             </a:path>
           </a:pathLst>
@@ -6657,8 +6736,8 @@
       </dsp:nvSpPr>
       <dsp:spPr>
         <a:xfrm>
-          <a:off x="7255146" y="801939"/>
-          <a:ext cx="304108" cy="1137101"/>
+          <a:off x="7487754" y="867557"/>
+          <a:ext cx="288053" cy="1077068"/>
         </a:xfrm>
         <a:custGeom>
           <a:avLst/>
@@ -6672,10 +6751,10 @@
                 <a:pt x="0" y="0"/>
               </a:moveTo>
               <a:lnTo>
-                <a:pt x="0" y="1137101"/>
+                <a:pt x="0" y="1077068"/>
               </a:lnTo>
               <a:lnTo>
-                <a:pt x="304108" y="1137101"/>
+                <a:pt x="288053" y="1077068"/>
               </a:lnTo>
             </a:path>
           </a:pathLst>
@@ -6716,8 +6795,8 @@
       </dsp:nvSpPr>
       <dsp:spPr>
         <a:xfrm>
-          <a:off x="7255146" y="801939"/>
-          <a:ext cx="304108" cy="667716"/>
+          <a:off x="7487754" y="867557"/>
+          <a:ext cx="288053" cy="632464"/>
         </a:xfrm>
         <a:custGeom>
           <a:avLst/>
@@ -6731,10 +6810,10 @@
                 <a:pt x="0" y="0"/>
               </a:moveTo>
               <a:lnTo>
-                <a:pt x="0" y="667716"/>
+                <a:pt x="0" y="632464"/>
               </a:lnTo>
               <a:lnTo>
-                <a:pt x="304108" y="667716"/>
+                <a:pt x="288053" y="632464"/>
               </a:lnTo>
             </a:path>
           </a:pathLst>
@@ -6775,8 +6854,8 @@
       </dsp:nvSpPr>
       <dsp:spPr>
         <a:xfrm>
-          <a:off x="7255146" y="801939"/>
-          <a:ext cx="304108" cy="198331"/>
+          <a:off x="7487754" y="867557"/>
+          <a:ext cx="288053" cy="187860"/>
         </a:xfrm>
         <a:custGeom>
           <a:avLst/>
@@ -6790,10 +6869,10 @@
                 <a:pt x="0" y="0"/>
               </a:moveTo>
               <a:lnTo>
-                <a:pt x="0" y="198331"/>
+                <a:pt x="0" y="187860"/>
               </a:lnTo>
               <a:lnTo>
-                <a:pt x="304108" y="198331"/>
+                <a:pt x="288053" y="187860"/>
               </a:lnTo>
             </a:path>
           </a:pathLst>
@@ -6834,8 +6913,8 @@
       </dsp:nvSpPr>
       <dsp:spPr>
         <a:xfrm>
-          <a:off x="4962763" y="332554"/>
-          <a:ext cx="2292383" cy="138832"/>
+          <a:off x="4937545" y="422953"/>
+          <a:ext cx="2550209" cy="131502"/>
         </a:xfrm>
         <a:custGeom>
           <a:avLst/>
@@ -6849,13 +6928,13 @@
                 <a:pt x="0" y="0"/>
               </a:moveTo>
               <a:lnTo>
-                <a:pt x="0" y="69416"/>
+                <a:pt x="0" y="65751"/>
               </a:lnTo>
               <a:lnTo>
-                <a:pt x="2292383" y="69416"/>
+                <a:pt x="2550209" y="65751"/>
               </a:lnTo>
               <a:lnTo>
-                <a:pt x="2292383" y="138832"/>
+                <a:pt x="2550209" y="131502"/>
               </a:lnTo>
             </a:path>
           </a:pathLst>
@@ -6896,8 +6975,8 @@
       </dsp:nvSpPr>
       <dsp:spPr>
         <a:xfrm>
-          <a:off x="6455208" y="801939"/>
-          <a:ext cx="304108" cy="2075871"/>
+          <a:off x="6730049" y="867557"/>
+          <a:ext cx="288053" cy="1966275"/>
         </a:xfrm>
         <a:custGeom>
           <a:avLst/>
@@ -6911,10 +6990,10 @@
                 <a:pt x="0" y="0"/>
               </a:moveTo>
               <a:lnTo>
-                <a:pt x="0" y="2075871"/>
+                <a:pt x="0" y="1966275"/>
               </a:lnTo>
               <a:lnTo>
-                <a:pt x="304108" y="2075871"/>
+                <a:pt x="288053" y="1966275"/>
               </a:lnTo>
             </a:path>
           </a:pathLst>
@@ -6955,8 +7034,8 @@
       </dsp:nvSpPr>
       <dsp:spPr>
         <a:xfrm>
-          <a:off x="6455208" y="801939"/>
-          <a:ext cx="304108" cy="1606486"/>
+          <a:off x="6730049" y="867557"/>
+          <a:ext cx="288053" cy="1521671"/>
         </a:xfrm>
         <a:custGeom>
           <a:avLst/>
@@ -6970,10 +7049,10 @@
                 <a:pt x="0" y="0"/>
               </a:moveTo>
               <a:lnTo>
-                <a:pt x="0" y="1606486"/>
+                <a:pt x="0" y="1521671"/>
               </a:lnTo>
               <a:lnTo>
-                <a:pt x="304108" y="1606486"/>
+                <a:pt x="288053" y="1521671"/>
               </a:lnTo>
             </a:path>
           </a:pathLst>
@@ -7014,8 +7093,8 @@
       </dsp:nvSpPr>
       <dsp:spPr>
         <a:xfrm>
-          <a:off x="6455208" y="801939"/>
-          <a:ext cx="304108" cy="1137101"/>
+          <a:off x="6730049" y="867557"/>
+          <a:ext cx="288053" cy="1077068"/>
         </a:xfrm>
         <a:custGeom>
           <a:avLst/>
@@ -7029,10 +7108,10 @@
                 <a:pt x="0" y="0"/>
               </a:moveTo>
               <a:lnTo>
-                <a:pt x="0" y="1137101"/>
+                <a:pt x="0" y="1077068"/>
               </a:lnTo>
               <a:lnTo>
-                <a:pt x="304108" y="1137101"/>
+                <a:pt x="288053" y="1077068"/>
               </a:lnTo>
             </a:path>
           </a:pathLst>
@@ -7073,8 +7152,8 @@
       </dsp:nvSpPr>
       <dsp:spPr>
         <a:xfrm>
-          <a:off x="6455208" y="801939"/>
-          <a:ext cx="304108" cy="667716"/>
+          <a:off x="6730049" y="867557"/>
+          <a:ext cx="288053" cy="632464"/>
         </a:xfrm>
         <a:custGeom>
           <a:avLst/>
@@ -7088,10 +7167,10 @@
                 <a:pt x="0" y="0"/>
               </a:moveTo>
               <a:lnTo>
-                <a:pt x="0" y="667716"/>
+                <a:pt x="0" y="632464"/>
               </a:lnTo>
               <a:lnTo>
-                <a:pt x="304108" y="667716"/>
+                <a:pt x="288053" y="632464"/>
               </a:lnTo>
             </a:path>
           </a:pathLst>
@@ -7132,8 +7211,8 @@
       </dsp:nvSpPr>
       <dsp:spPr>
         <a:xfrm>
-          <a:off x="6455208" y="801939"/>
-          <a:ext cx="304108" cy="198331"/>
+          <a:off x="6730049" y="867557"/>
+          <a:ext cx="288053" cy="187860"/>
         </a:xfrm>
         <a:custGeom>
           <a:avLst/>
@@ -7147,10 +7226,10 @@
                 <a:pt x="0" y="0"/>
               </a:moveTo>
               <a:lnTo>
-                <a:pt x="0" y="198331"/>
+                <a:pt x="0" y="187860"/>
               </a:lnTo>
               <a:lnTo>
-                <a:pt x="304108" y="198331"/>
+                <a:pt x="288053" y="187860"/>
               </a:lnTo>
             </a:path>
           </a:pathLst>
@@ -7191,8 +7270,8 @@
       </dsp:nvSpPr>
       <dsp:spPr>
         <a:xfrm>
-          <a:off x="4962763" y="332554"/>
-          <a:ext cx="1492445" cy="138832"/>
+          <a:off x="4937545" y="422953"/>
+          <a:ext cx="1792504" cy="131502"/>
         </a:xfrm>
         <a:custGeom>
           <a:avLst/>
@@ -7206,13 +7285,13 @@
                 <a:pt x="0" y="0"/>
               </a:moveTo>
               <a:lnTo>
-                <a:pt x="0" y="69416"/>
+                <a:pt x="0" y="65751"/>
               </a:lnTo>
               <a:lnTo>
-                <a:pt x="1492445" y="69416"/>
+                <a:pt x="1792504" y="65751"/>
               </a:lnTo>
               <a:lnTo>
-                <a:pt x="1492445" y="138832"/>
+                <a:pt x="1792504" y="131502"/>
               </a:lnTo>
             </a:path>
           </a:pathLst>
@@ -7253,8 +7332,8 @@
       </dsp:nvSpPr>
       <dsp:spPr>
         <a:xfrm>
-          <a:off x="5655271" y="1271324"/>
-          <a:ext cx="304108" cy="198331"/>
+          <a:off x="5972345" y="1312161"/>
+          <a:ext cx="288053" cy="187860"/>
         </a:xfrm>
         <a:custGeom>
           <a:avLst/>
@@ -7268,10 +7347,10 @@
                 <a:pt x="0" y="0"/>
               </a:moveTo>
               <a:lnTo>
-                <a:pt x="0" y="198331"/>
+                <a:pt x="0" y="187860"/>
               </a:lnTo>
               <a:lnTo>
-                <a:pt x="304108" y="198331"/>
+                <a:pt x="288053" y="187860"/>
               </a:lnTo>
             </a:path>
           </a:pathLst>
@@ -7312,8 +7391,8 @@
       </dsp:nvSpPr>
       <dsp:spPr>
         <a:xfrm>
-          <a:off x="5255302" y="801939"/>
-          <a:ext cx="399968" cy="138832"/>
+          <a:off x="5593492" y="867557"/>
+          <a:ext cx="378852" cy="131502"/>
         </a:xfrm>
         <a:custGeom>
           <a:avLst/>
@@ -7327,13 +7406,13 @@
                 <a:pt x="0" y="0"/>
               </a:moveTo>
               <a:lnTo>
-                <a:pt x="0" y="69416"/>
+                <a:pt x="0" y="65751"/>
               </a:lnTo>
               <a:lnTo>
-                <a:pt x="399968" y="69416"/>
+                <a:pt x="378852" y="65751"/>
               </a:lnTo>
               <a:lnTo>
-                <a:pt x="399968" y="138832"/>
+                <a:pt x="378852" y="131502"/>
               </a:lnTo>
             </a:path>
           </a:pathLst>
@@ -7374,8 +7453,8 @@
       </dsp:nvSpPr>
       <dsp:spPr>
         <a:xfrm>
-          <a:off x="4855333" y="1271324"/>
-          <a:ext cx="304108" cy="667716"/>
+          <a:off x="5214640" y="1312161"/>
+          <a:ext cx="288053" cy="632464"/>
         </a:xfrm>
         <a:custGeom>
           <a:avLst/>
@@ -7389,10 +7468,10 @@
                 <a:pt x="0" y="0"/>
               </a:moveTo>
               <a:lnTo>
-                <a:pt x="0" y="667716"/>
+                <a:pt x="0" y="632464"/>
               </a:lnTo>
               <a:lnTo>
-                <a:pt x="304108" y="667716"/>
+                <a:pt x="288053" y="632464"/>
               </a:lnTo>
             </a:path>
           </a:pathLst>
@@ -7433,8 +7512,8 @@
       </dsp:nvSpPr>
       <dsp:spPr>
         <a:xfrm>
-          <a:off x="4855333" y="1271324"/>
-          <a:ext cx="304108" cy="198331"/>
+          <a:off x="5214640" y="1312161"/>
+          <a:ext cx="288053" cy="187860"/>
         </a:xfrm>
         <a:custGeom>
           <a:avLst/>
@@ -7448,10 +7527,10 @@
                 <a:pt x="0" y="0"/>
               </a:moveTo>
               <a:lnTo>
-                <a:pt x="0" y="198331"/>
+                <a:pt x="0" y="187860"/>
               </a:lnTo>
               <a:lnTo>
-                <a:pt x="304108" y="198331"/>
+                <a:pt x="288053" y="187860"/>
               </a:lnTo>
             </a:path>
           </a:pathLst>
@@ -7492,8 +7571,8 @@
       </dsp:nvSpPr>
       <dsp:spPr>
         <a:xfrm>
-          <a:off x="4855333" y="801939"/>
-          <a:ext cx="399968" cy="138832"/>
+          <a:off x="5214640" y="867557"/>
+          <a:ext cx="378852" cy="131502"/>
         </a:xfrm>
         <a:custGeom>
           <a:avLst/>
@@ -7504,16 +7583,16 @@
           <a:pathLst>
             <a:path>
               <a:moveTo>
-                <a:pt x="399968" y="0"/>
+                <a:pt x="378852" y="0"/>
               </a:moveTo>
               <a:lnTo>
-                <a:pt x="399968" y="69416"/>
+                <a:pt x="378852" y="65751"/>
               </a:lnTo>
               <a:lnTo>
-                <a:pt x="0" y="69416"/>
+                <a:pt x="0" y="65751"/>
               </a:lnTo>
               <a:lnTo>
-                <a:pt x="0" y="138832"/>
+                <a:pt x="0" y="131502"/>
               </a:lnTo>
             </a:path>
           </a:pathLst>
@@ -7554,8 +7633,8 @@
       </dsp:nvSpPr>
       <dsp:spPr>
         <a:xfrm>
-          <a:off x="4962763" y="332554"/>
-          <a:ext cx="292539" cy="138832"/>
+          <a:off x="4937545" y="422953"/>
+          <a:ext cx="655946" cy="131502"/>
         </a:xfrm>
         <a:custGeom>
           <a:avLst/>
@@ -7569,13 +7648,13 @@
                 <a:pt x="0" y="0"/>
               </a:moveTo>
               <a:lnTo>
-                <a:pt x="0" y="69416"/>
+                <a:pt x="0" y="65751"/>
               </a:lnTo>
               <a:lnTo>
-                <a:pt x="292539" y="69416"/>
+                <a:pt x="655946" y="65751"/>
               </a:lnTo>
               <a:lnTo>
-                <a:pt x="292539" y="138832"/>
+                <a:pt x="655946" y="131502"/>
               </a:lnTo>
             </a:path>
           </a:pathLst>
@@ -7609,15 +7688,15 @@
         <a:fontRef idx="minor"/>
       </dsp:style>
     </dsp:sp>
-    <dsp:sp modelId="{A5F65FC9-B515-462B-8735-3A34D2DA59F4}">
+    <dsp:sp modelId="{4393F3FE-2014-445E-8E1E-37593AB90AE9}">
       <dsp:nvSpPr>
         <dsp:cNvPr id="0" name=""/>
         <dsp:cNvSpPr/>
       </dsp:nvSpPr>
       <dsp:spPr>
         <a:xfrm>
-          <a:off x="3655427" y="801939"/>
-          <a:ext cx="399968" cy="138832"/>
+          <a:off x="3699230" y="867557"/>
+          <a:ext cx="757704" cy="131502"/>
         </a:xfrm>
         <a:custGeom>
           <a:avLst/>
@@ -7631,13 +7710,13 @@
                 <a:pt x="0" y="0"/>
               </a:moveTo>
               <a:lnTo>
-                <a:pt x="0" y="69416"/>
+                <a:pt x="0" y="65751"/>
               </a:lnTo>
               <a:lnTo>
-                <a:pt x="399968" y="69416"/>
+                <a:pt x="757704" y="65751"/>
               </a:lnTo>
               <a:lnTo>
-                <a:pt x="399968" y="138832"/>
+                <a:pt x="757704" y="131502"/>
               </a:lnTo>
             </a:path>
           </a:pathLst>
@@ -7671,15 +7750,15 @@
         <a:fontRef idx="minor"/>
       </dsp:style>
     </dsp:sp>
-    <dsp:sp modelId="{49C81665-8842-42C0-86B6-DBC1BF20F90A}">
+    <dsp:sp modelId="{A5F65FC9-B515-462B-8735-3A34D2DA59F4}">
       <dsp:nvSpPr>
         <dsp:cNvPr id="0" name=""/>
         <dsp:cNvSpPr/>
       </dsp:nvSpPr>
       <dsp:spPr>
         <a:xfrm>
-          <a:off x="3255458" y="1271324"/>
-          <a:ext cx="304108" cy="198331"/>
+          <a:off x="3653510" y="867557"/>
+          <a:ext cx="91440" cy="131502"/>
         </a:xfrm>
         <a:custGeom>
           <a:avLst/>
@@ -7690,13 +7769,10 @@
           <a:pathLst>
             <a:path>
               <a:moveTo>
-                <a:pt x="0" y="0"/>
+                <a:pt x="45720" y="0"/>
               </a:moveTo>
               <a:lnTo>
-                <a:pt x="0" y="198331"/>
-              </a:lnTo>
-              <a:lnTo>
-                <a:pt x="304108" y="198331"/>
+                <a:pt x="45720" y="131502"/>
               </a:lnTo>
             </a:path>
           </a:pathLst>
@@ -7730,15 +7806,15 @@
         <a:fontRef idx="minor"/>
       </dsp:style>
     </dsp:sp>
-    <dsp:sp modelId="{ACDA94DA-885D-446B-9E2F-6428A4CE01B4}">
+    <dsp:sp modelId="{49C81665-8842-42C0-86B6-DBC1BF20F90A}">
       <dsp:nvSpPr>
         <dsp:cNvPr id="0" name=""/>
         <dsp:cNvSpPr/>
       </dsp:nvSpPr>
       <dsp:spPr>
         <a:xfrm>
-          <a:off x="3255458" y="801939"/>
-          <a:ext cx="399968" cy="138832"/>
+          <a:off x="2941525" y="1312161"/>
+          <a:ext cx="288053" cy="187860"/>
         </a:xfrm>
         <a:custGeom>
           <a:avLst/>
@@ -7749,16 +7825,13 @@
           <a:pathLst>
             <a:path>
               <a:moveTo>
-                <a:pt x="399968" y="0"/>
+                <a:pt x="0" y="0"/>
               </a:moveTo>
               <a:lnTo>
-                <a:pt x="399968" y="69416"/>
+                <a:pt x="0" y="187860"/>
               </a:lnTo>
               <a:lnTo>
-                <a:pt x="0" y="69416"/>
-              </a:lnTo>
-              <a:lnTo>
-                <a:pt x="0" y="138832"/>
+                <a:pt x="288053" y="187860"/>
               </a:lnTo>
             </a:path>
           </a:pathLst>
@@ -7792,15 +7865,15 @@
         <a:fontRef idx="minor"/>
       </dsp:style>
     </dsp:sp>
-    <dsp:sp modelId="{0E4D55B7-E1BD-4997-833D-5570877C1344}">
+    <dsp:sp modelId="{ACDA94DA-885D-446B-9E2F-6428A4CE01B4}">
       <dsp:nvSpPr>
         <dsp:cNvPr id="0" name=""/>
         <dsp:cNvSpPr/>
       </dsp:nvSpPr>
       <dsp:spPr>
         <a:xfrm>
-          <a:off x="3655427" y="332554"/>
-          <a:ext cx="1307336" cy="138832"/>
+          <a:off x="2941525" y="867557"/>
+          <a:ext cx="757704" cy="131502"/>
         </a:xfrm>
         <a:custGeom>
           <a:avLst/>
@@ -7811,16 +7884,78 @@
           <a:pathLst>
             <a:path>
               <a:moveTo>
-                <a:pt x="1307336" y="0"/>
+                <a:pt x="757704" y="0"/>
               </a:moveTo>
               <a:lnTo>
-                <a:pt x="1307336" y="69416"/>
+                <a:pt x="757704" y="65751"/>
               </a:lnTo>
               <a:lnTo>
-                <a:pt x="0" y="69416"/>
+                <a:pt x="0" y="65751"/>
               </a:lnTo>
               <a:lnTo>
-                <a:pt x="0" y="138832"/>
+                <a:pt x="0" y="131502"/>
+              </a:lnTo>
+            </a:path>
+          </a:pathLst>
+        </a:custGeom>
+        <a:noFill/>
+        <a:ln w="12700" cap="flat" cmpd="sng" algn="ctr">
+          <a:solidFill>
+            <a:schemeClr val="accent1">
+              <a:shade val="80000"/>
+              <a:hueOff val="0"/>
+              <a:satOff val="0"/>
+              <a:lumOff val="0"/>
+              <a:alphaOff val="0"/>
+            </a:schemeClr>
+          </a:solidFill>
+          <a:prstDash val="solid"/>
+          <a:miter lim="800000"/>
+        </a:ln>
+        <a:effectLst/>
+      </dsp:spPr>
+      <dsp:style>
+        <a:lnRef idx="2">
+          <a:scrgbClr r="0" g="0" b="0"/>
+        </a:lnRef>
+        <a:fillRef idx="0">
+          <a:scrgbClr r="0" g="0" b="0"/>
+        </a:fillRef>
+        <a:effectRef idx="0">
+          <a:scrgbClr r="0" g="0" b="0"/>
+        </a:effectRef>
+        <a:fontRef idx="minor"/>
+      </dsp:style>
+    </dsp:sp>
+    <dsp:sp modelId="{0E4D55B7-E1BD-4997-833D-5570877C1344}">
+      <dsp:nvSpPr>
+        <dsp:cNvPr id="0" name=""/>
+        <dsp:cNvSpPr/>
+      </dsp:nvSpPr>
+      <dsp:spPr>
+        <a:xfrm>
+          <a:off x="3699230" y="422953"/>
+          <a:ext cx="1238315" cy="131502"/>
+        </a:xfrm>
+        <a:custGeom>
+          <a:avLst/>
+          <a:gdLst/>
+          <a:ahLst/>
+          <a:cxnLst/>
+          <a:rect l="0" t="0" r="0" b="0"/>
+          <a:pathLst>
+            <a:path>
+              <a:moveTo>
+                <a:pt x="1238315" y="0"/>
+              </a:moveTo>
+              <a:lnTo>
+                <a:pt x="1238315" y="65751"/>
+              </a:lnTo>
+              <a:lnTo>
+                <a:pt x="0" y="65751"/>
+              </a:lnTo>
+              <a:lnTo>
+                <a:pt x="0" y="131502"/>
               </a:lnTo>
             </a:path>
           </a:pathLst>
@@ -7861,8 +7996,8 @@
       </dsp:nvSpPr>
       <dsp:spPr>
         <a:xfrm>
-          <a:off x="2455520" y="1271324"/>
-          <a:ext cx="304108" cy="198331"/>
+          <a:off x="2183820" y="1312161"/>
+          <a:ext cx="288053" cy="187860"/>
         </a:xfrm>
         <a:custGeom>
           <a:avLst/>
@@ -7876,10 +8011,10 @@
                 <a:pt x="0" y="0"/>
               </a:moveTo>
               <a:lnTo>
-                <a:pt x="0" y="198331"/>
+                <a:pt x="0" y="187860"/>
               </a:lnTo>
               <a:lnTo>
-                <a:pt x="304108" y="198331"/>
+                <a:pt x="288053" y="187860"/>
               </a:lnTo>
             </a:path>
           </a:pathLst>
@@ -7920,8 +8055,8 @@
       </dsp:nvSpPr>
       <dsp:spPr>
         <a:xfrm>
-          <a:off x="1870442" y="801939"/>
-          <a:ext cx="585078" cy="138832"/>
+          <a:off x="1629631" y="867557"/>
+          <a:ext cx="554189" cy="131502"/>
         </a:xfrm>
         <a:custGeom>
           <a:avLst/>
@@ -7935,13 +8070,13 @@
                 <a:pt x="0" y="0"/>
               </a:moveTo>
               <a:lnTo>
-                <a:pt x="0" y="69416"/>
+                <a:pt x="0" y="65751"/>
               </a:lnTo>
               <a:lnTo>
-                <a:pt x="585078" y="69416"/>
+                <a:pt x="554189" y="65751"/>
               </a:lnTo>
               <a:lnTo>
-                <a:pt x="585078" y="138832"/>
+                <a:pt x="554189" y="131502"/>
               </a:lnTo>
             </a:path>
           </a:pathLst>
@@ -7982,8 +8117,8 @@
       </dsp:nvSpPr>
       <dsp:spPr>
         <a:xfrm>
-          <a:off x="1285364" y="1271324"/>
-          <a:ext cx="799937" cy="138832"/>
+          <a:off x="1075442" y="1312161"/>
+          <a:ext cx="757704" cy="131502"/>
         </a:xfrm>
         <a:custGeom>
           <a:avLst/>
@@ -7997,13 +8132,13 @@
                 <a:pt x="0" y="0"/>
               </a:moveTo>
               <a:lnTo>
-                <a:pt x="0" y="69416"/>
+                <a:pt x="0" y="65751"/>
               </a:lnTo>
               <a:lnTo>
-                <a:pt x="799937" y="69416"/>
+                <a:pt x="757704" y="65751"/>
               </a:lnTo>
               <a:lnTo>
-                <a:pt x="799937" y="138832"/>
+                <a:pt x="757704" y="131502"/>
               </a:lnTo>
             </a:path>
           </a:pathLst>
@@ -8044,8 +8179,8 @@
       </dsp:nvSpPr>
       <dsp:spPr>
         <a:xfrm>
-          <a:off x="1285364" y="1740709"/>
-          <a:ext cx="304108" cy="2075871"/>
+          <a:off x="1075442" y="1756764"/>
+          <a:ext cx="288053" cy="1966275"/>
         </a:xfrm>
         <a:custGeom>
           <a:avLst/>
@@ -8059,10 +8194,10 @@
                 <a:pt x="0" y="0"/>
               </a:moveTo>
               <a:lnTo>
-                <a:pt x="0" y="2075871"/>
+                <a:pt x="0" y="1966275"/>
               </a:lnTo>
               <a:lnTo>
-                <a:pt x="304108" y="2075871"/>
+                <a:pt x="288053" y="1966275"/>
               </a:lnTo>
             </a:path>
           </a:pathLst>
@@ -8103,8 +8238,8 @@
       </dsp:nvSpPr>
       <dsp:spPr>
         <a:xfrm>
-          <a:off x="1285364" y="1740709"/>
-          <a:ext cx="304108" cy="1606486"/>
+          <a:off x="1075442" y="1756764"/>
+          <a:ext cx="288053" cy="1521671"/>
         </a:xfrm>
         <a:custGeom>
           <a:avLst/>
@@ -8118,10 +8253,10 @@
                 <a:pt x="0" y="0"/>
               </a:moveTo>
               <a:lnTo>
-                <a:pt x="0" y="1606486"/>
+                <a:pt x="0" y="1521671"/>
               </a:lnTo>
               <a:lnTo>
-                <a:pt x="304108" y="1606486"/>
+                <a:pt x="288053" y="1521671"/>
               </a:lnTo>
             </a:path>
           </a:pathLst>
@@ -8162,8 +8297,8 @@
       </dsp:nvSpPr>
       <dsp:spPr>
         <a:xfrm>
-          <a:off x="1285364" y="1740709"/>
-          <a:ext cx="304108" cy="1137101"/>
+          <a:off x="1075442" y="1756764"/>
+          <a:ext cx="288053" cy="1077068"/>
         </a:xfrm>
         <a:custGeom>
           <a:avLst/>
@@ -8177,10 +8312,10 @@
                 <a:pt x="0" y="0"/>
               </a:moveTo>
               <a:lnTo>
-                <a:pt x="0" y="1137101"/>
+                <a:pt x="0" y="1077068"/>
               </a:lnTo>
               <a:lnTo>
-                <a:pt x="304108" y="1137101"/>
+                <a:pt x="288053" y="1077068"/>
               </a:lnTo>
             </a:path>
           </a:pathLst>
@@ -8221,8 +8356,8 @@
       </dsp:nvSpPr>
       <dsp:spPr>
         <a:xfrm>
-          <a:off x="1285364" y="1740709"/>
-          <a:ext cx="304108" cy="667716"/>
+          <a:off x="1075442" y="1756764"/>
+          <a:ext cx="288053" cy="632464"/>
         </a:xfrm>
         <a:custGeom>
           <a:avLst/>
@@ -8236,10 +8371,10 @@
                 <a:pt x="0" y="0"/>
               </a:moveTo>
               <a:lnTo>
-                <a:pt x="0" y="667716"/>
+                <a:pt x="0" y="632464"/>
               </a:lnTo>
               <a:lnTo>
-                <a:pt x="304108" y="667716"/>
+                <a:pt x="288053" y="632464"/>
               </a:lnTo>
             </a:path>
           </a:pathLst>
@@ -8280,8 +8415,8 @@
       </dsp:nvSpPr>
       <dsp:spPr>
         <a:xfrm>
-          <a:off x="1285364" y="1740709"/>
-          <a:ext cx="304108" cy="198331"/>
+          <a:off x="1075442" y="1756764"/>
+          <a:ext cx="288053" cy="187860"/>
         </a:xfrm>
         <a:custGeom>
           <a:avLst/>
@@ -8295,10 +8430,10 @@
                 <a:pt x="0" y="0"/>
               </a:moveTo>
               <a:lnTo>
-                <a:pt x="0" y="198331"/>
+                <a:pt x="0" y="187860"/>
               </a:lnTo>
               <a:lnTo>
-                <a:pt x="304108" y="198331"/>
+                <a:pt x="288053" y="187860"/>
               </a:lnTo>
             </a:path>
           </a:pathLst>
@@ -8339,8 +8474,8 @@
       </dsp:nvSpPr>
       <dsp:spPr>
         <a:xfrm>
-          <a:off x="1239644" y="1271324"/>
-          <a:ext cx="91440" cy="138832"/>
+          <a:off x="1029722" y="1312161"/>
+          <a:ext cx="91440" cy="131502"/>
         </a:xfrm>
         <a:custGeom>
           <a:avLst/>
@@ -8354,7 +8489,7 @@
                 <a:pt x="45720" y="0"/>
               </a:moveTo>
               <a:lnTo>
-                <a:pt x="45720" y="138832"/>
+                <a:pt x="45720" y="131502"/>
               </a:lnTo>
             </a:path>
           </a:pathLst>
@@ -8395,8 +8530,8 @@
       </dsp:nvSpPr>
       <dsp:spPr>
         <a:xfrm>
-          <a:off x="485426" y="1740709"/>
-          <a:ext cx="304108" cy="1137101"/>
+          <a:off x="317737" y="1756764"/>
+          <a:ext cx="288053" cy="1077068"/>
         </a:xfrm>
         <a:custGeom>
           <a:avLst/>
@@ -8410,10 +8545,10 @@
                 <a:pt x="0" y="0"/>
               </a:moveTo>
               <a:lnTo>
-                <a:pt x="0" y="1137101"/>
+                <a:pt x="0" y="1077068"/>
               </a:lnTo>
               <a:lnTo>
-                <a:pt x="304108" y="1137101"/>
+                <a:pt x="288053" y="1077068"/>
               </a:lnTo>
             </a:path>
           </a:pathLst>
@@ -8454,8 +8589,8 @@
       </dsp:nvSpPr>
       <dsp:spPr>
         <a:xfrm>
-          <a:off x="485426" y="1740709"/>
-          <a:ext cx="304108" cy="667716"/>
+          <a:off x="317737" y="1756764"/>
+          <a:ext cx="288053" cy="632464"/>
         </a:xfrm>
         <a:custGeom>
           <a:avLst/>
@@ -8469,10 +8604,10 @@
                 <a:pt x="0" y="0"/>
               </a:moveTo>
               <a:lnTo>
-                <a:pt x="0" y="667716"/>
+                <a:pt x="0" y="632464"/>
               </a:lnTo>
               <a:lnTo>
-                <a:pt x="304108" y="667716"/>
+                <a:pt x="288053" y="632464"/>
               </a:lnTo>
             </a:path>
           </a:pathLst>
@@ -8513,8 +8648,8 @@
       </dsp:nvSpPr>
       <dsp:spPr>
         <a:xfrm>
-          <a:off x="485426" y="1740709"/>
-          <a:ext cx="304108" cy="198331"/>
+          <a:off x="317737" y="1756764"/>
+          <a:ext cx="288053" cy="187860"/>
         </a:xfrm>
         <a:custGeom>
           <a:avLst/>
@@ -8528,10 +8663,10 @@
                 <a:pt x="0" y="0"/>
               </a:moveTo>
               <a:lnTo>
-                <a:pt x="0" y="198331"/>
+                <a:pt x="0" y="187860"/>
               </a:lnTo>
               <a:lnTo>
-                <a:pt x="304108" y="198331"/>
+                <a:pt x="288053" y="187860"/>
               </a:lnTo>
             </a:path>
           </a:pathLst>
@@ -8572,8 +8707,8 @@
       </dsp:nvSpPr>
       <dsp:spPr>
         <a:xfrm>
-          <a:off x="485426" y="1271324"/>
-          <a:ext cx="799937" cy="138832"/>
+          <a:off x="317737" y="1312161"/>
+          <a:ext cx="757704" cy="131502"/>
         </a:xfrm>
         <a:custGeom>
           <a:avLst/>
@@ -8584,16 +8719,16 @@
           <a:pathLst>
             <a:path>
               <a:moveTo>
-                <a:pt x="799937" y="0"/>
+                <a:pt x="757704" y="0"/>
               </a:moveTo>
               <a:lnTo>
-                <a:pt x="799937" y="69416"/>
+                <a:pt x="757704" y="65751"/>
               </a:lnTo>
               <a:lnTo>
-                <a:pt x="0" y="69416"/>
+                <a:pt x="0" y="65751"/>
               </a:lnTo>
               <a:lnTo>
-                <a:pt x="0" y="138832"/>
+                <a:pt x="0" y="131502"/>
               </a:lnTo>
             </a:path>
           </a:pathLst>
@@ -8634,8 +8769,8 @@
       </dsp:nvSpPr>
       <dsp:spPr>
         <a:xfrm>
-          <a:off x="1285364" y="801939"/>
-          <a:ext cx="585078" cy="138832"/>
+          <a:off x="1075442" y="867557"/>
+          <a:ext cx="554189" cy="131502"/>
         </a:xfrm>
         <a:custGeom>
           <a:avLst/>
@@ -8646,16 +8781,16 @@
           <a:pathLst>
             <a:path>
               <a:moveTo>
-                <a:pt x="585078" y="0"/>
+                <a:pt x="554189" y="0"/>
               </a:moveTo>
               <a:lnTo>
-                <a:pt x="585078" y="69416"/>
+                <a:pt x="554189" y="65751"/>
               </a:lnTo>
               <a:lnTo>
-                <a:pt x="0" y="69416"/>
+                <a:pt x="0" y="65751"/>
               </a:lnTo>
               <a:lnTo>
-                <a:pt x="0" y="138832"/>
+                <a:pt x="0" y="131502"/>
               </a:lnTo>
             </a:path>
           </a:pathLst>
@@ -8696,8 +8831,8 @@
       </dsp:nvSpPr>
       <dsp:spPr>
         <a:xfrm>
-          <a:off x="1870442" y="332554"/>
-          <a:ext cx="3092320" cy="138832"/>
+          <a:off x="1629631" y="422953"/>
+          <a:ext cx="3307913" cy="131502"/>
         </a:xfrm>
         <a:custGeom>
           <a:avLst/>
@@ -8708,16 +8843,16 @@
           <a:pathLst>
             <a:path>
               <a:moveTo>
-                <a:pt x="3092320" y="0"/>
+                <a:pt x="3307913" y="0"/>
               </a:moveTo>
               <a:lnTo>
-                <a:pt x="3092320" y="69416"/>
+                <a:pt x="3307913" y="65751"/>
               </a:lnTo>
               <a:lnTo>
-                <a:pt x="0" y="69416"/>
+                <a:pt x="0" y="65751"/>
               </a:lnTo>
               <a:lnTo>
-                <a:pt x="0" y="138832"/>
+                <a:pt x="0" y="131502"/>
               </a:lnTo>
             </a:path>
           </a:pathLst>
@@ -8758,8 +8893,8 @@
       </dsp:nvSpPr>
       <dsp:spPr>
         <a:xfrm>
-          <a:off x="4797486" y="2002"/>
-          <a:ext cx="330552" cy="330552"/>
+          <a:off x="4780995" y="109852"/>
+          <a:ext cx="313101" cy="313101"/>
         </a:xfrm>
         <a:prstGeom prst="arc">
           <a:avLst>
@@ -8803,8 +8938,8 @@
       </dsp:nvSpPr>
       <dsp:spPr>
         <a:xfrm>
-          <a:off x="4797486" y="2002"/>
-          <a:ext cx="330552" cy="330552"/>
+          <a:off x="4780995" y="109852"/>
+          <a:ext cx="313101" cy="313101"/>
         </a:xfrm>
         <a:prstGeom prst="arc">
           <a:avLst>
@@ -8848,8 +8983,8 @@
       </dsp:nvSpPr>
       <dsp:spPr>
         <a:xfrm>
-          <a:off x="4632210" y="61501"/>
-          <a:ext cx="661105" cy="211553"/>
+          <a:off x="4624444" y="166210"/>
+          <a:ext cx="626202" cy="200384"/>
         </a:xfrm>
         <a:prstGeom prst="rect">
           <a:avLst/>
@@ -8900,8 +9035,8 @@
         </a:p>
       </dsp:txBody>
       <dsp:txXfrm>
-        <a:off x="4632210" y="61501"/>
-        <a:ext cx="661105" cy="211553"/>
+        <a:off x="4624444" y="166210"/>
+        <a:ext cx="626202" cy="200384"/>
       </dsp:txXfrm>
     </dsp:sp>
     <dsp:sp modelId="{BD29E153-910F-4233-B0A0-01CDE94A1848}">
@@ -8911,8 +9046,8 @@
       </dsp:nvSpPr>
       <dsp:spPr>
         <a:xfrm>
-          <a:off x="1705166" y="471387"/>
-          <a:ext cx="330552" cy="330552"/>
+          <a:off x="1473081" y="554456"/>
+          <a:ext cx="313101" cy="313101"/>
         </a:xfrm>
         <a:prstGeom prst="arc">
           <a:avLst>
@@ -8956,8 +9091,8 @@
       </dsp:nvSpPr>
       <dsp:spPr>
         <a:xfrm>
-          <a:off x="1705166" y="471387"/>
-          <a:ext cx="330552" cy="330552"/>
+          <a:off x="1473081" y="554456"/>
+          <a:ext cx="313101" cy="313101"/>
         </a:xfrm>
         <a:prstGeom prst="arc">
           <a:avLst>
@@ -9001,8 +9136,8 @@
       </dsp:nvSpPr>
       <dsp:spPr>
         <a:xfrm>
-          <a:off x="1539889" y="530886"/>
-          <a:ext cx="661105" cy="211553"/>
+          <a:off x="1316530" y="610814"/>
+          <a:ext cx="626202" cy="200384"/>
         </a:xfrm>
         <a:prstGeom prst="rect">
           <a:avLst/>
@@ -9054,8 +9189,8 @@
         </a:p>
       </dsp:txBody>
       <dsp:txXfrm>
-        <a:off x="1539889" y="530886"/>
-        <a:ext cx="661105" cy="211553"/>
+        <a:off x="1316530" y="610814"/>
+        <a:ext cx="626202" cy="200384"/>
       </dsp:txXfrm>
     </dsp:sp>
     <dsp:sp modelId="{0FF0FB5D-2E67-4E39-97DD-1789570B0311}">
@@ -9065,8 +9200,8 @@
       </dsp:nvSpPr>
       <dsp:spPr>
         <a:xfrm>
-          <a:off x="1120087" y="940771"/>
-          <a:ext cx="330552" cy="330552"/>
+          <a:off x="918892" y="999060"/>
+          <a:ext cx="313101" cy="313101"/>
         </a:xfrm>
         <a:prstGeom prst="arc">
           <a:avLst>
@@ -9110,8 +9245,8 @@
       </dsp:nvSpPr>
       <dsp:spPr>
         <a:xfrm>
-          <a:off x="1120087" y="940771"/>
-          <a:ext cx="330552" cy="330552"/>
+          <a:off x="918892" y="999060"/>
+          <a:ext cx="313101" cy="313101"/>
         </a:xfrm>
         <a:prstGeom prst="arc">
           <a:avLst>
@@ -9155,8 +9290,8 @@
       </dsp:nvSpPr>
       <dsp:spPr>
         <a:xfrm>
-          <a:off x="954811" y="1000271"/>
-          <a:ext cx="661105" cy="211553"/>
+          <a:off x="762341" y="1055418"/>
+          <a:ext cx="626202" cy="200384"/>
         </a:xfrm>
         <a:prstGeom prst="rect">
           <a:avLst/>
@@ -9208,8 +9343,8 @@
         </a:p>
       </dsp:txBody>
       <dsp:txXfrm>
-        <a:off x="954811" y="1000271"/>
-        <a:ext cx="661105" cy="211553"/>
+        <a:off x="762341" y="1055418"/>
+        <a:ext cx="626202" cy="200384"/>
       </dsp:txXfrm>
     </dsp:sp>
     <dsp:sp modelId="{52403B34-394B-4BC3-86FC-B4EDFAF87646}">
@@ -9219,8 +9354,8 @@
       </dsp:nvSpPr>
       <dsp:spPr>
         <a:xfrm>
-          <a:off x="320150" y="1410156"/>
-          <a:ext cx="330552" cy="330552"/>
+          <a:off x="161187" y="1443663"/>
+          <a:ext cx="313101" cy="313101"/>
         </a:xfrm>
         <a:prstGeom prst="arc">
           <a:avLst>
@@ -9264,8 +9399,8 @@
       </dsp:nvSpPr>
       <dsp:spPr>
         <a:xfrm>
-          <a:off x="320150" y="1410156"/>
-          <a:ext cx="330552" cy="330552"/>
+          <a:off x="161187" y="1443663"/>
+          <a:ext cx="313101" cy="313101"/>
         </a:xfrm>
         <a:prstGeom prst="arc">
           <a:avLst>
@@ -9309,8 +9444,8 @@
       </dsp:nvSpPr>
       <dsp:spPr>
         <a:xfrm>
-          <a:off x="154873" y="1469656"/>
-          <a:ext cx="661105" cy="211553"/>
+          <a:off x="4636" y="1500021"/>
+          <a:ext cx="626202" cy="200384"/>
         </a:xfrm>
         <a:prstGeom prst="rect">
           <a:avLst/>
@@ -9362,8 +9497,8 @@
         </a:p>
       </dsp:txBody>
       <dsp:txXfrm>
-        <a:off x="154873" y="1469656"/>
-        <a:ext cx="661105" cy="211553"/>
+        <a:off x="4636" y="1500021"/>
+        <a:ext cx="626202" cy="200384"/>
       </dsp:txXfrm>
     </dsp:sp>
     <dsp:sp modelId="{AEB2033E-E0ED-4276-9C97-1042FDD350C2}">
@@ -9373,8 +9508,8 @@
       </dsp:nvSpPr>
       <dsp:spPr>
         <a:xfrm>
-          <a:off x="749868" y="1879541"/>
-          <a:ext cx="330552" cy="330552"/>
+          <a:off x="568218" y="1888267"/>
+          <a:ext cx="313101" cy="313101"/>
         </a:xfrm>
         <a:prstGeom prst="arc">
           <a:avLst>
@@ -9418,8 +9553,8 @@
       </dsp:nvSpPr>
       <dsp:spPr>
         <a:xfrm>
-          <a:off x="749868" y="1879541"/>
-          <a:ext cx="330552" cy="330552"/>
+          <a:off x="568218" y="1888267"/>
+          <a:ext cx="313101" cy="313101"/>
         </a:xfrm>
         <a:prstGeom prst="arc">
           <a:avLst>
@@ -9463,8 +9598,8 @@
       </dsp:nvSpPr>
       <dsp:spPr>
         <a:xfrm>
-          <a:off x="584592" y="1939041"/>
-          <a:ext cx="661105" cy="211553"/>
+          <a:off x="411668" y="1944625"/>
+          <a:ext cx="626202" cy="200384"/>
         </a:xfrm>
         <a:prstGeom prst="rect">
           <a:avLst/>
@@ -9516,8 +9651,8 @@
         </a:p>
       </dsp:txBody>
       <dsp:txXfrm>
-        <a:off x="584592" y="1939041"/>
-        <a:ext cx="661105" cy="211553"/>
+        <a:off x="411668" y="1944625"/>
+        <a:ext cx="626202" cy="200384"/>
       </dsp:txXfrm>
     </dsp:sp>
     <dsp:sp modelId="{2D344327-3C9A-45F0-9AD2-BE67663EB115}">
@@ -9527,8 +9662,8 @@
       </dsp:nvSpPr>
       <dsp:spPr>
         <a:xfrm>
-          <a:off x="749868" y="2348926"/>
-          <a:ext cx="330552" cy="330552"/>
+          <a:off x="568218" y="2332871"/>
+          <a:ext cx="313101" cy="313101"/>
         </a:xfrm>
         <a:prstGeom prst="arc">
           <a:avLst>
@@ -9572,8 +9707,8 @@
       </dsp:nvSpPr>
       <dsp:spPr>
         <a:xfrm>
-          <a:off x="749868" y="2348926"/>
-          <a:ext cx="330552" cy="330552"/>
+          <a:off x="568218" y="2332871"/>
+          <a:ext cx="313101" cy="313101"/>
         </a:xfrm>
         <a:prstGeom prst="arc">
           <a:avLst>
@@ -9617,8 +9752,8 @@
       </dsp:nvSpPr>
       <dsp:spPr>
         <a:xfrm>
-          <a:off x="584592" y="2408425"/>
-          <a:ext cx="661105" cy="211553"/>
+          <a:off x="411668" y="2389229"/>
+          <a:ext cx="626202" cy="200384"/>
         </a:xfrm>
         <a:prstGeom prst="rect">
           <a:avLst/>
@@ -9670,8 +9805,8 @@
         </a:p>
       </dsp:txBody>
       <dsp:txXfrm>
-        <a:off x="584592" y="2408425"/>
-        <a:ext cx="661105" cy="211553"/>
+        <a:off x="411668" y="2389229"/>
+        <a:ext cx="626202" cy="200384"/>
       </dsp:txXfrm>
     </dsp:sp>
     <dsp:sp modelId="{F7B4B86A-D11E-4679-9D40-52BD00F0D516}">
@@ -9681,8 +9816,8 @@
       </dsp:nvSpPr>
       <dsp:spPr>
         <a:xfrm>
-          <a:off x="749868" y="2818311"/>
-          <a:ext cx="330552" cy="330552"/>
+          <a:off x="568218" y="2777474"/>
+          <a:ext cx="313101" cy="313101"/>
         </a:xfrm>
         <a:prstGeom prst="arc">
           <a:avLst>
@@ -9726,8 +9861,8 @@
       </dsp:nvSpPr>
       <dsp:spPr>
         <a:xfrm>
-          <a:off x="749868" y="2818311"/>
-          <a:ext cx="330552" cy="330552"/>
+          <a:off x="568218" y="2777474"/>
+          <a:ext cx="313101" cy="313101"/>
         </a:xfrm>
         <a:prstGeom prst="arc">
           <a:avLst>
@@ -9771,8 +9906,8 @@
       </dsp:nvSpPr>
       <dsp:spPr>
         <a:xfrm>
-          <a:off x="584592" y="2877810"/>
-          <a:ext cx="661105" cy="211553"/>
+          <a:off x="411668" y="2833832"/>
+          <a:ext cx="626202" cy="200384"/>
         </a:xfrm>
         <a:prstGeom prst="rect">
           <a:avLst/>
@@ -9824,8 +9959,8 @@
         </a:p>
       </dsp:txBody>
       <dsp:txXfrm>
-        <a:off x="584592" y="2877810"/>
-        <a:ext cx="661105" cy="211553"/>
+        <a:off x="411668" y="2833832"/>
+        <a:ext cx="626202" cy="200384"/>
       </dsp:txXfrm>
     </dsp:sp>
     <dsp:sp modelId="{68E4220C-05C3-43A7-BA46-4DB0C7AE8FA8}">
@@ -9835,8 +9970,8 @@
       </dsp:nvSpPr>
       <dsp:spPr>
         <a:xfrm>
-          <a:off x="1120087" y="1410156"/>
-          <a:ext cx="330552" cy="330552"/>
+          <a:off x="918892" y="1443663"/>
+          <a:ext cx="313101" cy="313101"/>
         </a:xfrm>
         <a:prstGeom prst="arc">
           <a:avLst>
@@ -9880,8 +10015,8 @@
       </dsp:nvSpPr>
       <dsp:spPr>
         <a:xfrm>
-          <a:off x="1120087" y="1410156"/>
-          <a:ext cx="330552" cy="330552"/>
+          <a:off x="918892" y="1443663"/>
+          <a:ext cx="313101" cy="313101"/>
         </a:xfrm>
         <a:prstGeom prst="arc">
           <a:avLst>
@@ -9925,8 +10060,8 @@
       </dsp:nvSpPr>
       <dsp:spPr>
         <a:xfrm>
-          <a:off x="954811" y="1469656"/>
-          <a:ext cx="661105" cy="211553"/>
+          <a:off x="762341" y="1500021"/>
+          <a:ext cx="626202" cy="200384"/>
         </a:xfrm>
         <a:prstGeom prst="rect">
           <a:avLst/>
@@ -9978,8 +10113,8 @@
         </a:p>
       </dsp:txBody>
       <dsp:txXfrm>
-        <a:off x="954811" y="1469656"/>
-        <a:ext cx="661105" cy="211553"/>
+        <a:off x="762341" y="1500021"/>
+        <a:ext cx="626202" cy="200384"/>
       </dsp:txXfrm>
     </dsp:sp>
     <dsp:sp modelId="{6DA38DB8-4B7B-47DF-8131-301A820635BA}">
@@ -9989,8 +10124,8 @@
       </dsp:nvSpPr>
       <dsp:spPr>
         <a:xfrm>
-          <a:off x="1549806" y="1879541"/>
-          <a:ext cx="330552" cy="330552"/>
+          <a:off x="1325923" y="1888267"/>
+          <a:ext cx="313101" cy="313101"/>
         </a:xfrm>
         <a:prstGeom prst="arc">
           <a:avLst>
@@ -10034,8 +10169,8 @@
       </dsp:nvSpPr>
       <dsp:spPr>
         <a:xfrm>
-          <a:off x="1549806" y="1879541"/>
-          <a:ext cx="330552" cy="330552"/>
+          <a:off x="1325923" y="1888267"/>
+          <a:ext cx="313101" cy="313101"/>
         </a:xfrm>
         <a:prstGeom prst="arc">
           <a:avLst>
@@ -10079,8 +10214,8 @@
       </dsp:nvSpPr>
       <dsp:spPr>
         <a:xfrm>
-          <a:off x="1384529" y="1939041"/>
-          <a:ext cx="661105" cy="211553"/>
+          <a:off x="1169373" y="1944625"/>
+          <a:ext cx="626202" cy="200384"/>
         </a:xfrm>
         <a:prstGeom prst="rect">
           <a:avLst/>
@@ -10132,8 +10267,8 @@
         </a:p>
       </dsp:txBody>
       <dsp:txXfrm>
-        <a:off x="1384529" y="1939041"/>
-        <a:ext cx="661105" cy="211553"/>
+        <a:off x="1169373" y="1944625"/>
+        <a:ext cx="626202" cy="200384"/>
       </dsp:txXfrm>
     </dsp:sp>
     <dsp:sp modelId="{CF8F532A-BD38-4B35-B3D1-1547480C06AB}">
@@ -10143,8 +10278,8 @@
       </dsp:nvSpPr>
       <dsp:spPr>
         <a:xfrm>
-          <a:off x="1549806" y="2348926"/>
-          <a:ext cx="330552" cy="330552"/>
+          <a:off x="1325923" y="2332871"/>
+          <a:ext cx="313101" cy="313101"/>
         </a:xfrm>
         <a:prstGeom prst="arc">
           <a:avLst>
@@ -10188,8 +10323,8 @@
       </dsp:nvSpPr>
       <dsp:spPr>
         <a:xfrm>
-          <a:off x="1549806" y="2348926"/>
-          <a:ext cx="330552" cy="330552"/>
+          <a:off x="1325923" y="2332871"/>
+          <a:ext cx="313101" cy="313101"/>
         </a:xfrm>
         <a:prstGeom prst="arc">
           <a:avLst>
@@ -10233,8 +10368,8 @@
       </dsp:nvSpPr>
       <dsp:spPr>
         <a:xfrm>
-          <a:off x="1384529" y="2408425"/>
-          <a:ext cx="661105" cy="211553"/>
+          <a:off x="1169373" y="2389229"/>
+          <a:ext cx="626202" cy="200384"/>
         </a:xfrm>
         <a:prstGeom prst="rect">
           <a:avLst/>
@@ -10286,8 +10421,8 @@
         </a:p>
       </dsp:txBody>
       <dsp:txXfrm>
-        <a:off x="1384529" y="2408425"/>
-        <a:ext cx="661105" cy="211553"/>
+        <a:off x="1169373" y="2389229"/>
+        <a:ext cx="626202" cy="200384"/>
       </dsp:txXfrm>
     </dsp:sp>
     <dsp:sp modelId="{DAB6CD38-BD83-4388-89CE-01E6DA70E521}">
@@ -10297,8 +10432,8 @@
       </dsp:nvSpPr>
       <dsp:spPr>
         <a:xfrm>
-          <a:off x="1549806" y="2818311"/>
-          <a:ext cx="330552" cy="330552"/>
+          <a:off x="1325923" y="2777474"/>
+          <a:ext cx="313101" cy="313101"/>
         </a:xfrm>
         <a:prstGeom prst="arc">
           <a:avLst>
@@ -10342,8 +10477,8 @@
       </dsp:nvSpPr>
       <dsp:spPr>
         <a:xfrm>
-          <a:off x="1549806" y="2818311"/>
-          <a:ext cx="330552" cy="330552"/>
+          <a:off x="1325923" y="2777474"/>
+          <a:ext cx="313101" cy="313101"/>
         </a:xfrm>
         <a:prstGeom prst="arc">
           <a:avLst>
@@ -10387,8 +10522,8 @@
       </dsp:nvSpPr>
       <dsp:spPr>
         <a:xfrm>
-          <a:off x="1384529" y="2877810"/>
-          <a:ext cx="661105" cy="211553"/>
+          <a:off x="1169373" y="2833832"/>
+          <a:ext cx="626202" cy="200384"/>
         </a:xfrm>
         <a:prstGeom prst="rect">
           <a:avLst/>
@@ -10440,8 +10575,8 @@
         </a:p>
       </dsp:txBody>
       <dsp:txXfrm>
-        <a:off x="1384529" y="2877810"/>
-        <a:ext cx="661105" cy="211553"/>
+        <a:off x="1169373" y="2833832"/>
+        <a:ext cx="626202" cy="200384"/>
       </dsp:txXfrm>
     </dsp:sp>
     <dsp:sp modelId="{04A28572-4075-4B78-8BB5-C2EA116845FB}">
@@ -10451,8 +10586,8 @@
       </dsp:nvSpPr>
       <dsp:spPr>
         <a:xfrm>
-          <a:off x="1549806" y="3287696"/>
-          <a:ext cx="330552" cy="330552"/>
+          <a:off x="1325923" y="3222078"/>
+          <a:ext cx="313101" cy="313101"/>
         </a:xfrm>
         <a:prstGeom prst="arc">
           <a:avLst>
@@ -10496,8 +10631,8 @@
       </dsp:nvSpPr>
       <dsp:spPr>
         <a:xfrm>
-          <a:off x="1549806" y="3287696"/>
-          <a:ext cx="330552" cy="330552"/>
+          <a:off x="1325923" y="3222078"/>
+          <a:ext cx="313101" cy="313101"/>
         </a:xfrm>
         <a:prstGeom prst="arc">
           <a:avLst>
@@ -10541,8 +10676,8 @@
       </dsp:nvSpPr>
       <dsp:spPr>
         <a:xfrm>
-          <a:off x="1384529" y="3347195"/>
-          <a:ext cx="661105" cy="211553"/>
+          <a:off x="1169373" y="3278436"/>
+          <a:ext cx="626202" cy="200384"/>
         </a:xfrm>
         <a:prstGeom prst="rect">
           <a:avLst/>
@@ -10594,8 +10729,8 @@
         </a:p>
       </dsp:txBody>
       <dsp:txXfrm>
-        <a:off x="1384529" y="3347195"/>
-        <a:ext cx="661105" cy="211553"/>
+        <a:off x="1169373" y="3278436"/>
+        <a:ext cx="626202" cy="200384"/>
       </dsp:txXfrm>
     </dsp:sp>
     <dsp:sp modelId="{4EC5F858-33C1-4B8C-87FE-75E781797520}">
@@ -10605,8 +10740,8 @@
       </dsp:nvSpPr>
       <dsp:spPr>
         <a:xfrm>
-          <a:off x="1549806" y="3757081"/>
-          <a:ext cx="330552" cy="330552"/>
+          <a:off x="1325923" y="3666682"/>
+          <a:ext cx="313101" cy="313101"/>
         </a:xfrm>
         <a:prstGeom prst="arc">
           <a:avLst>
@@ -10650,8 +10785,8 @@
       </dsp:nvSpPr>
       <dsp:spPr>
         <a:xfrm>
-          <a:off x="1549806" y="3757081"/>
-          <a:ext cx="330552" cy="330552"/>
+          <a:off x="1325923" y="3666682"/>
+          <a:ext cx="313101" cy="313101"/>
         </a:xfrm>
         <a:prstGeom prst="arc">
           <a:avLst>
@@ -10695,8 +10830,8 @@
       </dsp:nvSpPr>
       <dsp:spPr>
         <a:xfrm>
-          <a:off x="1384529" y="3816580"/>
-          <a:ext cx="661105" cy="211553"/>
+          <a:off x="1169373" y="3723040"/>
+          <a:ext cx="626202" cy="200384"/>
         </a:xfrm>
         <a:prstGeom prst="rect">
           <a:avLst/>
@@ -10748,8 +10883,8 @@
         </a:p>
       </dsp:txBody>
       <dsp:txXfrm>
-        <a:off x="1384529" y="3816580"/>
-        <a:ext cx="661105" cy="211553"/>
+        <a:off x="1169373" y="3723040"/>
+        <a:ext cx="626202" cy="200384"/>
       </dsp:txXfrm>
     </dsp:sp>
     <dsp:sp modelId="{58101BEE-D29C-460A-8967-D4DCF9166921}">
@@ -10759,8 +10894,8 @@
       </dsp:nvSpPr>
       <dsp:spPr>
         <a:xfrm>
-          <a:off x="1920025" y="1410156"/>
-          <a:ext cx="330552" cy="330552"/>
+          <a:off x="1676596" y="1443663"/>
+          <a:ext cx="313101" cy="313101"/>
         </a:xfrm>
         <a:prstGeom prst="arc">
           <a:avLst>
@@ -10804,8 +10939,8 @@
       </dsp:nvSpPr>
       <dsp:spPr>
         <a:xfrm>
-          <a:off x="1920025" y="1410156"/>
-          <a:ext cx="330552" cy="330552"/>
+          <a:off x="1676596" y="1443663"/>
+          <a:ext cx="313101" cy="313101"/>
         </a:xfrm>
         <a:prstGeom prst="arc">
           <a:avLst>
@@ -10849,8 +10984,8 @@
       </dsp:nvSpPr>
       <dsp:spPr>
         <a:xfrm>
-          <a:off x="1754749" y="1469656"/>
-          <a:ext cx="661105" cy="211553"/>
+          <a:off x="1520046" y="1500021"/>
+          <a:ext cx="626202" cy="200384"/>
         </a:xfrm>
         <a:prstGeom prst="rect">
           <a:avLst/>
@@ -10902,8 +11037,8 @@
         </a:p>
       </dsp:txBody>
       <dsp:txXfrm>
-        <a:off x="1754749" y="1469656"/>
-        <a:ext cx="661105" cy="211553"/>
+        <a:off x="1520046" y="1500021"/>
+        <a:ext cx="626202" cy="200384"/>
       </dsp:txXfrm>
     </dsp:sp>
     <dsp:sp modelId="{06AE019F-FFA7-4347-A5C6-2F9A1EEE4A54}">
@@ -10913,8 +11048,8 @@
       </dsp:nvSpPr>
       <dsp:spPr>
         <a:xfrm>
-          <a:off x="2290244" y="940771"/>
-          <a:ext cx="330552" cy="330552"/>
+          <a:off x="2027270" y="999060"/>
+          <a:ext cx="313101" cy="313101"/>
         </a:xfrm>
         <a:prstGeom prst="arc">
           <a:avLst>
@@ -10958,8 +11093,8 @@
       </dsp:nvSpPr>
       <dsp:spPr>
         <a:xfrm>
-          <a:off x="2290244" y="940771"/>
-          <a:ext cx="330552" cy="330552"/>
+          <a:off x="2027270" y="999060"/>
+          <a:ext cx="313101" cy="313101"/>
         </a:xfrm>
         <a:prstGeom prst="arc">
           <a:avLst>
@@ -11003,8 +11138,8 @@
       </dsp:nvSpPr>
       <dsp:spPr>
         <a:xfrm>
-          <a:off x="2124968" y="1000271"/>
-          <a:ext cx="661105" cy="211553"/>
+          <a:off x="1870719" y="1055418"/>
+          <a:ext cx="626202" cy="200384"/>
         </a:xfrm>
         <a:prstGeom prst="rect">
           <a:avLst/>
@@ -11056,8 +11191,8 @@
         </a:p>
       </dsp:txBody>
       <dsp:txXfrm>
-        <a:off x="2124968" y="1000271"/>
-        <a:ext cx="661105" cy="211553"/>
+        <a:off x="1870719" y="1055418"/>
+        <a:ext cx="626202" cy="200384"/>
       </dsp:txXfrm>
     </dsp:sp>
     <dsp:sp modelId="{4381556F-8E78-4CBF-9A3D-546078BC07F9}">
@@ -11067,8 +11202,8 @@
       </dsp:nvSpPr>
       <dsp:spPr>
         <a:xfrm>
-          <a:off x="2719962" y="1410156"/>
-          <a:ext cx="330552" cy="330552"/>
+          <a:off x="2434301" y="1443663"/>
+          <a:ext cx="313101" cy="313101"/>
         </a:xfrm>
         <a:prstGeom prst="arc">
           <a:avLst>
@@ -11112,8 +11247,8 @@
       </dsp:nvSpPr>
       <dsp:spPr>
         <a:xfrm>
-          <a:off x="2719962" y="1410156"/>
-          <a:ext cx="330552" cy="330552"/>
+          <a:off x="2434301" y="1443663"/>
+          <a:ext cx="313101" cy="313101"/>
         </a:xfrm>
         <a:prstGeom prst="arc">
           <a:avLst>
@@ -11157,8 +11292,8 @@
       </dsp:nvSpPr>
       <dsp:spPr>
         <a:xfrm>
-          <a:off x="2554686" y="1469656"/>
-          <a:ext cx="661105" cy="211553"/>
+          <a:off x="2277751" y="1500021"/>
+          <a:ext cx="626202" cy="200384"/>
         </a:xfrm>
         <a:prstGeom prst="rect">
           <a:avLst/>
@@ -11209,8 +11344,8 @@
         </a:p>
       </dsp:txBody>
       <dsp:txXfrm>
-        <a:off x="2554686" y="1469656"/>
-        <a:ext cx="661105" cy="211553"/>
+        <a:off x="2277751" y="1500021"/>
+        <a:ext cx="626202" cy="200384"/>
       </dsp:txXfrm>
     </dsp:sp>
     <dsp:sp modelId="{37EC0F03-0A46-4F4A-B22C-37CD09E11399}">
@@ -11220,8 +11355,8 @@
       </dsp:nvSpPr>
       <dsp:spPr>
         <a:xfrm>
-          <a:off x="3490150" y="471387"/>
-          <a:ext cx="330552" cy="330552"/>
+          <a:off x="3542679" y="554456"/>
+          <a:ext cx="313101" cy="313101"/>
         </a:xfrm>
         <a:prstGeom prst="arc">
           <a:avLst>
@@ -11265,8 +11400,8 @@
       </dsp:nvSpPr>
       <dsp:spPr>
         <a:xfrm>
-          <a:off x="3490150" y="471387"/>
-          <a:ext cx="330552" cy="330552"/>
+          <a:off x="3542679" y="554456"/>
+          <a:ext cx="313101" cy="313101"/>
         </a:xfrm>
         <a:prstGeom prst="arc">
           <a:avLst>
@@ -11310,8 +11445,8 @@
       </dsp:nvSpPr>
       <dsp:spPr>
         <a:xfrm>
-          <a:off x="3324874" y="530886"/>
-          <a:ext cx="661105" cy="211553"/>
+          <a:off x="3386129" y="610814"/>
+          <a:ext cx="626202" cy="200384"/>
         </a:xfrm>
         <a:prstGeom prst="rect">
           <a:avLst/>
@@ -11363,8 +11498,8 @@
         </a:p>
       </dsp:txBody>
       <dsp:txXfrm>
-        <a:off x="3324874" y="530886"/>
-        <a:ext cx="661105" cy="211553"/>
+        <a:off x="3386129" y="610814"/>
+        <a:ext cx="626202" cy="200384"/>
       </dsp:txXfrm>
     </dsp:sp>
     <dsp:sp modelId="{0F710665-2479-4A1A-8DDD-283AEF53A440}">
@@ -11374,8 +11509,8 @@
       </dsp:nvSpPr>
       <dsp:spPr>
         <a:xfrm>
-          <a:off x="3090182" y="940771"/>
-          <a:ext cx="330552" cy="330552"/>
+          <a:off x="2784975" y="999060"/>
+          <a:ext cx="313101" cy="313101"/>
         </a:xfrm>
         <a:prstGeom prst="arc">
           <a:avLst>
@@ -11419,8 +11554,8 @@
       </dsp:nvSpPr>
       <dsp:spPr>
         <a:xfrm>
-          <a:off x="3090182" y="940771"/>
-          <a:ext cx="330552" cy="330552"/>
+          <a:off x="2784975" y="999060"/>
+          <a:ext cx="313101" cy="313101"/>
         </a:xfrm>
         <a:prstGeom prst="arc">
           <a:avLst>
@@ -11464,8 +11599,8 @@
       </dsp:nvSpPr>
       <dsp:spPr>
         <a:xfrm>
-          <a:off x="2924905" y="1000271"/>
-          <a:ext cx="661105" cy="211553"/>
+          <a:off x="2628424" y="1055418"/>
+          <a:ext cx="626202" cy="200384"/>
         </a:xfrm>
         <a:prstGeom prst="rect">
           <a:avLst/>
@@ -11517,8 +11652,8 @@
         </a:p>
       </dsp:txBody>
       <dsp:txXfrm>
-        <a:off x="2924905" y="1000271"/>
-        <a:ext cx="661105" cy="211553"/>
+        <a:off x="2628424" y="1055418"/>
+        <a:ext cx="626202" cy="200384"/>
       </dsp:txXfrm>
     </dsp:sp>
     <dsp:sp modelId="{C3AF1147-FDED-4F1F-85A2-446CC3555107}">
@@ -11528,8 +11663,8 @@
       </dsp:nvSpPr>
       <dsp:spPr>
         <a:xfrm>
-          <a:off x="3519900" y="1410156"/>
-          <a:ext cx="330552" cy="330552"/>
+          <a:off x="3192006" y="1443663"/>
+          <a:ext cx="313101" cy="313101"/>
         </a:xfrm>
         <a:prstGeom prst="arc">
           <a:avLst>
@@ -11573,8 +11708,8 @@
       </dsp:nvSpPr>
       <dsp:spPr>
         <a:xfrm>
-          <a:off x="3519900" y="1410156"/>
-          <a:ext cx="330552" cy="330552"/>
+          <a:off x="3192006" y="1443663"/>
+          <a:ext cx="313101" cy="313101"/>
         </a:xfrm>
         <a:prstGeom prst="arc">
           <a:avLst>
@@ -11618,8 +11753,8 @@
       </dsp:nvSpPr>
       <dsp:spPr>
         <a:xfrm>
-          <a:off x="3354624" y="1469656"/>
-          <a:ext cx="661105" cy="211553"/>
+          <a:off x="3035456" y="1500021"/>
+          <a:ext cx="626202" cy="200384"/>
         </a:xfrm>
         <a:prstGeom prst="rect">
           <a:avLst/>
@@ -11671,8 +11806,8 @@
         </a:p>
       </dsp:txBody>
       <dsp:txXfrm>
-        <a:off x="3354624" y="1469656"/>
-        <a:ext cx="661105" cy="211553"/>
+        <a:off x="3035456" y="1500021"/>
+        <a:ext cx="626202" cy="200384"/>
       </dsp:txXfrm>
     </dsp:sp>
     <dsp:sp modelId="{E084106E-7B00-4EFD-9FA0-4069E5E742D5}">
@@ -11682,8 +11817,8 @@
       </dsp:nvSpPr>
       <dsp:spPr>
         <a:xfrm>
-          <a:off x="3890119" y="940771"/>
-          <a:ext cx="330552" cy="330552"/>
+          <a:off x="3542679" y="999060"/>
+          <a:ext cx="313101" cy="313101"/>
         </a:xfrm>
         <a:prstGeom prst="arc">
           <a:avLst>
@@ -11727,8 +11862,8 @@
       </dsp:nvSpPr>
       <dsp:spPr>
         <a:xfrm>
-          <a:off x="3890119" y="940771"/>
-          <a:ext cx="330552" cy="330552"/>
+          <a:off x="3542679" y="999060"/>
+          <a:ext cx="313101" cy="313101"/>
         </a:xfrm>
         <a:prstGeom prst="arc">
           <a:avLst>
@@ -11772,8 +11907,8 @@
       </dsp:nvSpPr>
       <dsp:spPr>
         <a:xfrm>
-          <a:off x="3724843" y="1000271"/>
-          <a:ext cx="661105" cy="211553"/>
+          <a:off x="3386129" y="1055418"/>
+          <a:ext cx="626202" cy="200384"/>
         </a:xfrm>
         <a:prstGeom prst="rect">
           <a:avLst/>
@@ -11825,19 +11960,19 @@
         </a:p>
       </dsp:txBody>
       <dsp:txXfrm>
-        <a:off x="3724843" y="1000271"/>
-        <a:ext cx="661105" cy="211553"/>
+        <a:off x="3386129" y="1055418"/>
+        <a:ext cx="626202" cy="200384"/>
       </dsp:txXfrm>
     </dsp:sp>
-    <dsp:sp modelId="{8912CCCC-48E1-4611-B399-10EF7A8B2E6F}">
+    <dsp:sp modelId="{DBD2222D-65D5-4C54-AC36-5811706E7F6F}">
       <dsp:nvSpPr>
         <dsp:cNvPr id="0" name=""/>
         <dsp:cNvSpPr/>
       </dsp:nvSpPr>
       <dsp:spPr>
         <a:xfrm>
-          <a:off x="5090025" y="471387"/>
-          <a:ext cx="330552" cy="330552"/>
+          <a:off x="4300384" y="999060"/>
+          <a:ext cx="313101" cy="313101"/>
         </a:xfrm>
         <a:prstGeom prst="arc">
           <a:avLst>
@@ -11874,15 +12009,15 @@
         <a:fontRef idx="minor"/>
       </dsp:style>
     </dsp:sp>
-    <dsp:sp modelId="{04979248-867F-4647-9AE3-BD8ECE43166B}">
+    <dsp:sp modelId="{96957FDF-89D3-400D-90AC-9F78E77314E0}">
       <dsp:nvSpPr>
         <dsp:cNvPr id="0" name=""/>
         <dsp:cNvSpPr/>
       </dsp:nvSpPr>
       <dsp:spPr>
         <a:xfrm>
-          <a:off x="5090025" y="471387"/>
-          <a:ext cx="330552" cy="330552"/>
+          <a:off x="4300384" y="999060"/>
+          <a:ext cx="313101" cy="313101"/>
         </a:xfrm>
         <a:prstGeom prst="arc">
           <a:avLst>
@@ -11919,6 +12054,159 @@
         <a:fontRef idx="minor"/>
       </dsp:style>
     </dsp:sp>
+    <dsp:sp modelId="{36BB05B0-EE54-4E52-8596-D1507E76D89B}">
+      <dsp:nvSpPr>
+        <dsp:cNvPr id="0" name=""/>
+        <dsp:cNvSpPr/>
+      </dsp:nvSpPr>
+      <dsp:spPr>
+        <a:xfrm>
+          <a:off x="4143834" y="1055418"/>
+          <a:ext cx="626202" cy="200384"/>
+        </a:xfrm>
+        <a:prstGeom prst="rect">
+          <a:avLst/>
+        </a:prstGeom>
+        <a:noFill/>
+        <a:ln w="12700" cap="flat" cmpd="sng" algn="ctr">
+          <a:noFill/>
+          <a:prstDash val="solid"/>
+          <a:miter lim="800000"/>
+        </a:ln>
+        <a:effectLst/>
+        <a:sp3d/>
+      </dsp:spPr>
+      <dsp:style>
+        <a:lnRef idx="2">
+          <a:scrgbClr r="0" g="0" b="0"/>
+        </a:lnRef>
+        <a:fillRef idx="1">
+          <a:scrgbClr r="0" g="0" b="0"/>
+        </a:fillRef>
+        <a:effectRef idx="0">
+          <a:scrgbClr r="0" g="0" b="0"/>
+        </a:effectRef>
+        <a:fontRef idx="minor"/>
+      </dsp:style>
+      <dsp:txBody>
+        <a:bodyPr spcFirstLastPara="0" vert="horz" wrap="square" lIns="3175" tIns="3175" rIns="3175" bIns="3175" numCol="1" spcCol="1270" anchor="ctr" anchorCtr="0">
+          <a:noAutofit/>
+        </a:bodyPr>
+        <a:lstStyle/>
+        <a:p>
+          <a:pPr marL="0" lvl="0" indent="0" algn="ctr" defTabSz="222250">
+            <a:lnSpc>
+              <a:spcPct val="90000"/>
+            </a:lnSpc>
+            <a:spcBef>
+              <a:spcPct val="0"/>
+            </a:spcBef>
+            <a:spcAft>
+              <a:spcPct val="35000"/>
+            </a:spcAft>
+            <a:buNone/>
+          </a:pPr>
+          <a:r>
+            <a:rPr lang="en-US" sz="500" kern="1200"/>
+            <a:t>IHM</a:t>
+          </a:r>
+        </a:p>
+      </dsp:txBody>
+      <dsp:txXfrm>
+        <a:off x="4143834" y="1055418"/>
+        <a:ext cx="626202" cy="200384"/>
+      </dsp:txXfrm>
+    </dsp:sp>
+    <dsp:sp modelId="{8912CCCC-48E1-4611-B399-10EF7A8B2E6F}">
+      <dsp:nvSpPr>
+        <dsp:cNvPr id="0" name=""/>
+        <dsp:cNvSpPr/>
+      </dsp:nvSpPr>
+      <dsp:spPr>
+        <a:xfrm>
+          <a:off x="5436942" y="554456"/>
+          <a:ext cx="313101" cy="313101"/>
+        </a:xfrm>
+        <a:prstGeom prst="arc">
+          <a:avLst>
+            <a:gd name="adj1" fmla="val 13200000"/>
+            <a:gd name="adj2" fmla="val 19200000"/>
+          </a:avLst>
+        </a:prstGeom>
+        <a:noFill/>
+        <a:ln w="12700" cap="flat" cmpd="sng" algn="ctr">
+          <a:solidFill>
+            <a:schemeClr val="accent1">
+              <a:shade val="60000"/>
+              <a:hueOff val="0"/>
+              <a:satOff val="0"/>
+              <a:lumOff val="0"/>
+              <a:alphaOff val="0"/>
+            </a:schemeClr>
+          </a:solidFill>
+          <a:prstDash val="solid"/>
+          <a:miter lim="800000"/>
+        </a:ln>
+        <a:effectLst/>
+      </dsp:spPr>
+      <dsp:style>
+        <a:lnRef idx="2">
+          <a:scrgbClr r="0" g="0" b="0"/>
+        </a:lnRef>
+        <a:fillRef idx="0">
+          <a:scrgbClr r="0" g="0" b="0"/>
+        </a:fillRef>
+        <a:effectRef idx="0">
+          <a:scrgbClr r="0" g="0" b="0"/>
+        </a:effectRef>
+        <a:fontRef idx="minor"/>
+      </dsp:style>
+    </dsp:sp>
+    <dsp:sp modelId="{04979248-867F-4647-9AE3-BD8ECE43166B}">
+      <dsp:nvSpPr>
+        <dsp:cNvPr id="0" name=""/>
+        <dsp:cNvSpPr/>
+      </dsp:nvSpPr>
+      <dsp:spPr>
+        <a:xfrm>
+          <a:off x="5436942" y="554456"/>
+          <a:ext cx="313101" cy="313101"/>
+        </a:xfrm>
+        <a:prstGeom prst="arc">
+          <a:avLst>
+            <a:gd name="adj1" fmla="val 2400000"/>
+            <a:gd name="adj2" fmla="val 8400000"/>
+          </a:avLst>
+        </a:prstGeom>
+        <a:noFill/>
+        <a:ln w="12700" cap="flat" cmpd="sng" algn="ctr">
+          <a:solidFill>
+            <a:schemeClr val="accent1">
+              <a:shade val="60000"/>
+              <a:hueOff val="0"/>
+              <a:satOff val="0"/>
+              <a:lumOff val="0"/>
+              <a:alphaOff val="0"/>
+            </a:schemeClr>
+          </a:solidFill>
+          <a:prstDash val="solid"/>
+          <a:miter lim="800000"/>
+        </a:ln>
+        <a:effectLst/>
+      </dsp:spPr>
+      <dsp:style>
+        <a:lnRef idx="2">
+          <a:scrgbClr r="0" g="0" b="0"/>
+        </a:lnRef>
+        <a:fillRef idx="0">
+          <a:scrgbClr r="0" g="0" b="0"/>
+        </a:fillRef>
+        <a:effectRef idx="0">
+          <a:scrgbClr r="0" g="0" b="0"/>
+        </a:effectRef>
+        <a:fontRef idx="minor"/>
+      </dsp:style>
+    </dsp:sp>
     <dsp:sp modelId="{9479A2A9-E9B9-4BCB-8DF1-2E7E4462A337}">
       <dsp:nvSpPr>
         <dsp:cNvPr id="0" name=""/>
@@ -11926,8 +12214,8 @@
       </dsp:nvSpPr>
       <dsp:spPr>
         <a:xfrm>
-          <a:off x="4924749" y="530886"/>
-          <a:ext cx="661105" cy="211553"/>
+          <a:off x="5280391" y="610814"/>
+          <a:ext cx="626202" cy="200384"/>
         </a:xfrm>
         <a:prstGeom prst="rect">
           <a:avLst/>
@@ -11979,8 +12267,8 @@
         </a:p>
       </dsp:txBody>
       <dsp:txXfrm>
-        <a:off x="4924749" y="530886"/>
-        <a:ext cx="661105" cy="211553"/>
+        <a:off x="5280391" y="610814"/>
+        <a:ext cx="626202" cy="200384"/>
       </dsp:txXfrm>
     </dsp:sp>
     <dsp:sp modelId="{CEB89013-81BD-483C-BB2C-417F7A93B584}">
@@ -11990,8 +12278,8 @@
       </dsp:nvSpPr>
       <dsp:spPr>
         <a:xfrm>
-          <a:off x="4690057" y="940771"/>
-          <a:ext cx="330552" cy="330552"/>
+          <a:off x="5058089" y="999060"/>
+          <a:ext cx="313101" cy="313101"/>
         </a:xfrm>
         <a:prstGeom prst="arc">
           <a:avLst>
@@ -12035,8 +12323,8 @@
       </dsp:nvSpPr>
       <dsp:spPr>
         <a:xfrm>
-          <a:off x="4690057" y="940771"/>
-          <a:ext cx="330552" cy="330552"/>
+          <a:off x="5058089" y="999060"/>
+          <a:ext cx="313101" cy="313101"/>
         </a:xfrm>
         <a:prstGeom prst="arc">
           <a:avLst>
@@ -12080,8 +12368,8 @@
       </dsp:nvSpPr>
       <dsp:spPr>
         <a:xfrm>
-          <a:off x="4524780" y="1000271"/>
-          <a:ext cx="661105" cy="211553"/>
+          <a:off x="4901539" y="1055418"/>
+          <a:ext cx="626202" cy="200384"/>
         </a:xfrm>
         <a:prstGeom prst="rect">
           <a:avLst/>
@@ -12133,8 +12421,8 @@
         </a:p>
       </dsp:txBody>
       <dsp:txXfrm>
-        <a:off x="4524780" y="1000271"/>
-        <a:ext cx="661105" cy="211553"/>
+        <a:off x="4901539" y="1055418"/>
+        <a:ext cx="626202" cy="200384"/>
       </dsp:txXfrm>
     </dsp:sp>
     <dsp:sp modelId="{41C8DBEE-E165-48AD-A6BA-F0376D171BA1}">
@@ -12144,8 +12432,8 @@
       </dsp:nvSpPr>
       <dsp:spPr>
         <a:xfrm>
-          <a:off x="5119775" y="1410156"/>
-          <a:ext cx="330552" cy="330552"/>
+          <a:off x="5465121" y="1443663"/>
+          <a:ext cx="313101" cy="313101"/>
         </a:xfrm>
         <a:prstGeom prst="arc">
           <a:avLst>
@@ -12189,8 +12477,8 @@
       </dsp:nvSpPr>
       <dsp:spPr>
         <a:xfrm>
-          <a:off x="5119775" y="1410156"/>
-          <a:ext cx="330552" cy="330552"/>
+          <a:off x="5465121" y="1443663"/>
+          <a:ext cx="313101" cy="313101"/>
         </a:xfrm>
         <a:prstGeom prst="arc">
           <a:avLst>
@@ -12234,8 +12522,8 @@
       </dsp:nvSpPr>
       <dsp:spPr>
         <a:xfrm>
-          <a:off x="4954499" y="1469656"/>
-          <a:ext cx="661105" cy="211553"/>
+          <a:off x="5308570" y="1500021"/>
+          <a:ext cx="626202" cy="200384"/>
         </a:xfrm>
         <a:prstGeom prst="rect">
           <a:avLst/>
@@ -12287,8 +12575,8 @@
         </a:p>
       </dsp:txBody>
       <dsp:txXfrm>
-        <a:off x="4954499" y="1469656"/>
-        <a:ext cx="661105" cy="211553"/>
+        <a:off x="5308570" y="1500021"/>
+        <a:ext cx="626202" cy="200384"/>
       </dsp:txXfrm>
     </dsp:sp>
     <dsp:sp modelId="{019AAB5D-EDA5-4BB0-8C16-984C7E323A1A}">
@@ -12298,8 +12586,8 @@
       </dsp:nvSpPr>
       <dsp:spPr>
         <a:xfrm>
-          <a:off x="5119775" y="1879541"/>
-          <a:ext cx="330552" cy="330552"/>
+          <a:off x="5465121" y="1888267"/>
+          <a:ext cx="313101" cy="313101"/>
         </a:xfrm>
         <a:prstGeom prst="arc">
           <a:avLst>
@@ -12343,8 +12631,8 @@
       </dsp:nvSpPr>
       <dsp:spPr>
         <a:xfrm>
-          <a:off x="5119775" y="1879541"/>
-          <a:ext cx="330552" cy="330552"/>
+          <a:off x="5465121" y="1888267"/>
+          <a:ext cx="313101" cy="313101"/>
         </a:xfrm>
         <a:prstGeom prst="arc">
           <a:avLst>
@@ -12388,8 +12676,8 @@
       </dsp:nvSpPr>
       <dsp:spPr>
         <a:xfrm>
-          <a:off x="4954499" y="1939041"/>
-          <a:ext cx="661105" cy="211553"/>
+          <a:off x="5308570" y="1944625"/>
+          <a:ext cx="626202" cy="200384"/>
         </a:xfrm>
         <a:prstGeom prst="rect">
           <a:avLst/>
@@ -12441,8 +12729,8 @@
         </a:p>
       </dsp:txBody>
       <dsp:txXfrm>
-        <a:off x="4954499" y="1939041"/>
-        <a:ext cx="661105" cy="211553"/>
+        <a:off x="5308570" y="1944625"/>
+        <a:ext cx="626202" cy="200384"/>
       </dsp:txXfrm>
     </dsp:sp>
     <dsp:sp modelId="{2207F80E-3E83-4D5A-B8CB-A82FD57A3438}">
@@ -12452,8 +12740,8 @@
       </dsp:nvSpPr>
       <dsp:spPr>
         <a:xfrm>
-          <a:off x="5489994" y="940771"/>
-          <a:ext cx="330552" cy="330552"/>
+          <a:off x="5815794" y="999060"/>
+          <a:ext cx="313101" cy="313101"/>
         </a:xfrm>
         <a:prstGeom prst="arc">
           <a:avLst>
@@ -12497,8 +12785,8 @@
       </dsp:nvSpPr>
       <dsp:spPr>
         <a:xfrm>
-          <a:off x="5489994" y="940771"/>
-          <a:ext cx="330552" cy="330552"/>
+          <a:off x="5815794" y="999060"/>
+          <a:ext cx="313101" cy="313101"/>
         </a:xfrm>
         <a:prstGeom prst="arc">
           <a:avLst>
@@ -12542,8 +12830,8 @@
       </dsp:nvSpPr>
       <dsp:spPr>
         <a:xfrm>
-          <a:off x="5324718" y="1000271"/>
-          <a:ext cx="661105" cy="211553"/>
+          <a:off x="5659243" y="1055418"/>
+          <a:ext cx="626202" cy="200384"/>
         </a:xfrm>
         <a:prstGeom prst="rect">
           <a:avLst/>
@@ -12595,8 +12883,8 @@
         </a:p>
       </dsp:txBody>
       <dsp:txXfrm>
-        <a:off x="5324718" y="1000271"/>
-        <a:ext cx="661105" cy="211553"/>
+        <a:off x="5659243" y="1055418"/>
+        <a:ext cx="626202" cy="200384"/>
       </dsp:txXfrm>
     </dsp:sp>
     <dsp:sp modelId="{36759817-4E71-42DC-AA5F-7DDCD1F2AEF8}">
@@ -12606,8 +12894,8 @@
       </dsp:nvSpPr>
       <dsp:spPr>
         <a:xfrm>
-          <a:off x="5919713" y="1410156"/>
-          <a:ext cx="330552" cy="330552"/>
+          <a:off x="6222826" y="1443663"/>
+          <a:ext cx="313101" cy="313101"/>
         </a:xfrm>
         <a:prstGeom prst="arc">
           <a:avLst>
@@ -12651,8 +12939,8 @@
       </dsp:nvSpPr>
       <dsp:spPr>
         <a:xfrm>
-          <a:off x="5919713" y="1410156"/>
-          <a:ext cx="330552" cy="330552"/>
+          <a:off x="6222826" y="1443663"/>
+          <a:ext cx="313101" cy="313101"/>
         </a:xfrm>
         <a:prstGeom prst="arc">
           <a:avLst>
@@ -12696,8 +12984,8 @@
       </dsp:nvSpPr>
       <dsp:spPr>
         <a:xfrm>
-          <a:off x="5754436" y="1469656"/>
-          <a:ext cx="661105" cy="211553"/>
+          <a:off x="6066275" y="1500021"/>
+          <a:ext cx="626202" cy="200384"/>
         </a:xfrm>
         <a:prstGeom prst="rect">
           <a:avLst/>
@@ -12749,8 +13037,8 @@
         </a:p>
       </dsp:txBody>
       <dsp:txXfrm>
-        <a:off x="5754436" y="1469656"/>
-        <a:ext cx="661105" cy="211553"/>
+        <a:off x="6066275" y="1500021"/>
+        <a:ext cx="626202" cy="200384"/>
       </dsp:txXfrm>
     </dsp:sp>
     <dsp:sp modelId="{460F03B8-6E6F-4332-A456-4CAF19842997}">
@@ -12760,8 +13048,8 @@
       </dsp:nvSpPr>
       <dsp:spPr>
         <a:xfrm>
-          <a:off x="6289932" y="471387"/>
-          <a:ext cx="330552" cy="330552"/>
+          <a:off x="6573499" y="554456"/>
+          <a:ext cx="313101" cy="313101"/>
         </a:xfrm>
         <a:prstGeom prst="arc">
           <a:avLst>
@@ -12805,8 +13093,8 @@
       </dsp:nvSpPr>
       <dsp:spPr>
         <a:xfrm>
-          <a:off x="6289932" y="471387"/>
-          <a:ext cx="330552" cy="330552"/>
+          <a:off x="6573499" y="554456"/>
+          <a:ext cx="313101" cy="313101"/>
         </a:xfrm>
         <a:prstGeom prst="arc">
           <a:avLst>
@@ -12850,8 +13138,8 @@
       </dsp:nvSpPr>
       <dsp:spPr>
         <a:xfrm>
-          <a:off x="6124655" y="530886"/>
-          <a:ext cx="661105" cy="211553"/>
+          <a:off x="6416948" y="610814"/>
+          <a:ext cx="626202" cy="200384"/>
         </a:xfrm>
         <a:prstGeom prst="rect">
           <a:avLst/>
@@ -12903,8 +13191,8 @@
         </a:p>
       </dsp:txBody>
       <dsp:txXfrm>
-        <a:off x="6124655" y="530886"/>
-        <a:ext cx="661105" cy="211553"/>
+        <a:off x="6416948" y="610814"/>
+        <a:ext cx="626202" cy="200384"/>
       </dsp:txXfrm>
     </dsp:sp>
     <dsp:sp modelId="{E6DDFD6B-61B4-4116-A405-7EBE11C139EE}">
@@ -12914,8 +13202,8 @@
       </dsp:nvSpPr>
       <dsp:spPr>
         <a:xfrm>
-          <a:off x="6719650" y="940771"/>
-          <a:ext cx="330552" cy="330552"/>
+          <a:off x="6980530" y="999060"/>
+          <a:ext cx="313101" cy="313101"/>
         </a:xfrm>
         <a:prstGeom prst="arc">
           <a:avLst>
@@ -12959,8 +13247,8 @@
       </dsp:nvSpPr>
       <dsp:spPr>
         <a:xfrm>
-          <a:off x="6719650" y="940771"/>
-          <a:ext cx="330552" cy="330552"/>
+          <a:off x="6980530" y="999060"/>
+          <a:ext cx="313101" cy="313101"/>
         </a:xfrm>
         <a:prstGeom prst="arc">
           <a:avLst>
@@ -13004,8 +13292,8 @@
       </dsp:nvSpPr>
       <dsp:spPr>
         <a:xfrm>
-          <a:off x="6554374" y="1000271"/>
-          <a:ext cx="661105" cy="211553"/>
+          <a:off x="6823980" y="1055418"/>
+          <a:ext cx="626202" cy="200384"/>
         </a:xfrm>
         <a:prstGeom prst="rect">
           <a:avLst/>
@@ -13057,8 +13345,8 @@
         </a:p>
       </dsp:txBody>
       <dsp:txXfrm>
-        <a:off x="6554374" y="1000271"/>
-        <a:ext cx="661105" cy="211553"/>
+        <a:off x="6823980" y="1055418"/>
+        <a:ext cx="626202" cy="200384"/>
       </dsp:txXfrm>
     </dsp:sp>
     <dsp:sp modelId="{EAEB9A7A-4B8D-4FD4-98C8-FA8C29E690B1}">
@@ -13068,8 +13356,8 @@
       </dsp:nvSpPr>
       <dsp:spPr>
         <a:xfrm>
-          <a:off x="6719650" y="1410156"/>
-          <a:ext cx="330552" cy="330552"/>
+          <a:off x="6980530" y="1443663"/>
+          <a:ext cx="313101" cy="313101"/>
         </a:xfrm>
         <a:prstGeom prst="arc">
           <a:avLst>
@@ -13113,8 +13401,8 @@
       </dsp:nvSpPr>
       <dsp:spPr>
         <a:xfrm>
-          <a:off x="6719650" y="1410156"/>
-          <a:ext cx="330552" cy="330552"/>
+          <a:off x="6980530" y="1443663"/>
+          <a:ext cx="313101" cy="313101"/>
         </a:xfrm>
         <a:prstGeom prst="arc">
           <a:avLst>
@@ -13158,8 +13446,8 @@
       </dsp:nvSpPr>
       <dsp:spPr>
         <a:xfrm>
-          <a:off x="6554374" y="1469656"/>
-          <a:ext cx="661105" cy="211553"/>
+          <a:off x="6823980" y="1500021"/>
+          <a:ext cx="626202" cy="200384"/>
         </a:xfrm>
         <a:prstGeom prst="rect">
           <a:avLst/>
@@ -13211,8 +13499,8 @@
         </a:p>
       </dsp:txBody>
       <dsp:txXfrm>
-        <a:off x="6554374" y="1469656"/>
-        <a:ext cx="661105" cy="211553"/>
+        <a:off x="6823980" y="1500021"/>
+        <a:ext cx="626202" cy="200384"/>
       </dsp:txXfrm>
     </dsp:sp>
     <dsp:sp modelId="{9E00407D-FEDE-4DE1-BD94-850383394C77}">
@@ -13222,8 +13510,8 @@
       </dsp:nvSpPr>
       <dsp:spPr>
         <a:xfrm>
-          <a:off x="6719650" y="1879541"/>
-          <a:ext cx="330552" cy="330552"/>
+          <a:off x="6980530" y="1888267"/>
+          <a:ext cx="313101" cy="313101"/>
         </a:xfrm>
         <a:prstGeom prst="arc">
           <a:avLst>
@@ -13267,8 +13555,8 @@
       </dsp:nvSpPr>
       <dsp:spPr>
         <a:xfrm>
-          <a:off x="6719650" y="1879541"/>
-          <a:ext cx="330552" cy="330552"/>
+          <a:off x="6980530" y="1888267"/>
+          <a:ext cx="313101" cy="313101"/>
         </a:xfrm>
         <a:prstGeom prst="arc">
           <a:avLst>
@@ -13312,8 +13600,8 @@
       </dsp:nvSpPr>
       <dsp:spPr>
         <a:xfrm>
-          <a:off x="6554374" y="1939041"/>
-          <a:ext cx="661105" cy="211553"/>
+          <a:off x="6823980" y="1944625"/>
+          <a:ext cx="626202" cy="200384"/>
         </a:xfrm>
         <a:prstGeom prst="rect">
           <a:avLst/>
@@ -13365,8 +13653,8 @@
         </a:p>
       </dsp:txBody>
       <dsp:txXfrm>
-        <a:off x="6554374" y="1939041"/>
-        <a:ext cx="661105" cy="211553"/>
+        <a:off x="6823980" y="1944625"/>
+        <a:ext cx="626202" cy="200384"/>
       </dsp:txXfrm>
     </dsp:sp>
     <dsp:sp modelId="{ACF1E5A7-6193-4FB8-B0DE-BEFDA9A8B91F}">
@@ -13376,8 +13664,8 @@
       </dsp:nvSpPr>
       <dsp:spPr>
         <a:xfrm>
-          <a:off x="6719650" y="2348926"/>
-          <a:ext cx="330552" cy="330552"/>
+          <a:off x="6980530" y="2332871"/>
+          <a:ext cx="313101" cy="313101"/>
         </a:xfrm>
         <a:prstGeom prst="arc">
           <a:avLst>
@@ -13421,8 +13709,8 @@
       </dsp:nvSpPr>
       <dsp:spPr>
         <a:xfrm>
-          <a:off x="6719650" y="2348926"/>
-          <a:ext cx="330552" cy="330552"/>
+          <a:off x="6980530" y="2332871"/>
+          <a:ext cx="313101" cy="313101"/>
         </a:xfrm>
         <a:prstGeom prst="arc">
           <a:avLst>
@@ -13466,8 +13754,8 @@
       </dsp:nvSpPr>
       <dsp:spPr>
         <a:xfrm>
-          <a:off x="6554374" y="2408425"/>
-          <a:ext cx="661105" cy="211553"/>
+          <a:off x="6823980" y="2389229"/>
+          <a:ext cx="626202" cy="200384"/>
         </a:xfrm>
         <a:prstGeom prst="rect">
           <a:avLst/>
@@ -13519,8 +13807,8 @@
         </a:p>
       </dsp:txBody>
       <dsp:txXfrm>
-        <a:off x="6554374" y="2408425"/>
-        <a:ext cx="661105" cy="211553"/>
+        <a:off x="6823980" y="2389229"/>
+        <a:ext cx="626202" cy="200384"/>
       </dsp:txXfrm>
     </dsp:sp>
     <dsp:sp modelId="{D1FAEE24-A376-4153-A17D-130D4222C470}">
@@ -13530,8 +13818,8 @@
       </dsp:nvSpPr>
       <dsp:spPr>
         <a:xfrm>
-          <a:off x="6719650" y="2818311"/>
-          <a:ext cx="330552" cy="330552"/>
+          <a:off x="6980530" y="2777474"/>
+          <a:ext cx="313101" cy="313101"/>
         </a:xfrm>
         <a:prstGeom prst="arc">
           <a:avLst>
@@ -13575,8 +13863,8 @@
       </dsp:nvSpPr>
       <dsp:spPr>
         <a:xfrm>
-          <a:off x="6719650" y="2818311"/>
-          <a:ext cx="330552" cy="330552"/>
+          <a:off x="6980530" y="2777474"/>
+          <a:ext cx="313101" cy="313101"/>
         </a:xfrm>
         <a:prstGeom prst="arc">
           <a:avLst>
@@ -13620,8 +13908,8 @@
       </dsp:nvSpPr>
       <dsp:spPr>
         <a:xfrm>
-          <a:off x="6554374" y="2877810"/>
-          <a:ext cx="661105" cy="211553"/>
+          <a:off x="6823980" y="2833832"/>
+          <a:ext cx="626202" cy="200384"/>
         </a:xfrm>
         <a:prstGeom prst="rect">
           <a:avLst/>
@@ -13673,8 +13961,8 @@
         </a:p>
       </dsp:txBody>
       <dsp:txXfrm>
-        <a:off x="6554374" y="2877810"/>
-        <a:ext cx="661105" cy="211553"/>
+        <a:off x="6823980" y="2833832"/>
+        <a:ext cx="626202" cy="200384"/>
       </dsp:txXfrm>
     </dsp:sp>
     <dsp:sp modelId="{CCFB70FE-6AB2-47C9-A6F7-C8CBA3861F86}">
@@ -13684,8 +13972,8 @@
       </dsp:nvSpPr>
       <dsp:spPr>
         <a:xfrm>
-          <a:off x="7089869" y="471387"/>
-          <a:ext cx="330552" cy="330552"/>
+          <a:off x="7331204" y="554456"/>
+          <a:ext cx="313101" cy="313101"/>
         </a:xfrm>
         <a:prstGeom prst="arc">
           <a:avLst>
@@ -13729,8 +14017,8 @@
       </dsp:nvSpPr>
       <dsp:spPr>
         <a:xfrm>
-          <a:off x="7089869" y="471387"/>
-          <a:ext cx="330552" cy="330552"/>
+          <a:off x="7331204" y="554456"/>
+          <a:ext cx="313101" cy="313101"/>
         </a:xfrm>
         <a:prstGeom prst="arc">
           <a:avLst>
@@ -13774,8 +14062,8 @@
       </dsp:nvSpPr>
       <dsp:spPr>
         <a:xfrm>
-          <a:off x="6924593" y="530886"/>
-          <a:ext cx="661105" cy="211553"/>
+          <a:off x="7174653" y="610814"/>
+          <a:ext cx="626202" cy="200384"/>
         </a:xfrm>
         <a:prstGeom prst="rect">
           <a:avLst/>
@@ -13827,8 +14115,8 @@
         </a:p>
       </dsp:txBody>
       <dsp:txXfrm>
-        <a:off x="6924593" y="530886"/>
-        <a:ext cx="661105" cy="211553"/>
+        <a:off x="7174653" y="610814"/>
+        <a:ext cx="626202" cy="200384"/>
       </dsp:txXfrm>
     </dsp:sp>
     <dsp:sp modelId="{26268230-BE34-493D-8FCA-F52409C6D0E1}">
@@ -13838,8 +14126,8 @@
       </dsp:nvSpPr>
       <dsp:spPr>
         <a:xfrm>
-          <a:off x="7519588" y="940771"/>
-          <a:ext cx="330552" cy="330552"/>
+          <a:off x="7738235" y="999060"/>
+          <a:ext cx="313101" cy="313101"/>
         </a:xfrm>
         <a:prstGeom prst="arc">
           <a:avLst>
@@ -13883,8 +14171,8 @@
       </dsp:nvSpPr>
       <dsp:spPr>
         <a:xfrm>
-          <a:off x="7519588" y="940771"/>
-          <a:ext cx="330552" cy="330552"/>
+          <a:off x="7738235" y="999060"/>
+          <a:ext cx="313101" cy="313101"/>
         </a:xfrm>
         <a:prstGeom prst="arc">
           <a:avLst>
@@ -13928,8 +14216,8 @@
       </dsp:nvSpPr>
       <dsp:spPr>
         <a:xfrm>
-          <a:off x="7354312" y="1000271"/>
-          <a:ext cx="661105" cy="211553"/>
+          <a:off x="7581685" y="1055418"/>
+          <a:ext cx="626202" cy="200384"/>
         </a:xfrm>
         <a:prstGeom prst="rect">
           <a:avLst/>
@@ -13981,8 +14269,8 @@
         </a:p>
       </dsp:txBody>
       <dsp:txXfrm>
-        <a:off x="7354312" y="1000271"/>
-        <a:ext cx="661105" cy="211553"/>
+        <a:off x="7581685" y="1055418"/>
+        <a:ext cx="626202" cy="200384"/>
       </dsp:txXfrm>
     </dsp:sp>
     <dsp:sp modelId="{7B51AC44-5E97-4B09-AF9B-94E6FC4BDA09}">
@@ -13992,8 +14280,8 @@
       </dsp:nvSpPr>
       <dsp:spPr>
         <a:xfrm>
-          <a:off x="7519588" y="1410156"/>
-          <a:ext cx="330552" cy="330552"/>
+          <a:off x="7738235" y="1443663"/>
+          <a:ext cx="313101" cy="313101"/>
         </a:xfrm>
         <a:prstGeom prst="arc">
           <a:avLst>
@@ -14037,8 +14325,8 @@
       </dsp:nvSpPr>
       <dsp:spPr>
         <a:xfrm>
-          <a:off x="7519588" y="1410156"/>
-          <a:ext cx="330552" cy="330552"/>
+          <a:off x="7738235" y="1443663"/>
+          <a:ext cx="313101" cy="313101"/>
         </a:xfrm>
         <a:prstGeom prst="arc">
           <a:avLst>
@@ -14082,8 +14370,8 @@
       </dsp:nvSpPr>
       <dsp:spPr>
         <a:xfrm>
-          <a:off x="7354312" y="1469656"/>
-          <a:ext cx="661105" cy="211553"/>
+          <a:off x="7581685" y="1500021"/>
+          <a:ext cx="626202" cy="200384"/>
         </a:xfrm>
         <a:prstGeom prst="rect">
           <a:avLst/>
@@ -14135,8 +14423,8 @@
         </a:p>
       </dsp:txBody>
       <dsp:txXfrm>
-        <a:off x="7354312" y="1469656"/>
-        <a:ext cx="661105" cy="211553"/>
+        <a:off x="7581685" y="1500021"/>
+        <a:ext cx="626202" cy="200384"/>
       </dsp:txXfrm>
     </dsp:sp>
     <dsp:sp modelId="{FD493122-0BFB-43F3-96AB-E21100730B63}">
@@ -14146,8 +14434,8 @@
       </dsp:nvSpPr>
       <dsp:spPr>
         <a:xfrm>
-          <a:off x="7519588" y="1879541"/>
-          <a:ext cx="330552" cy="330552"/>
+          <a:off x="7738235" y="1888267"/>
+          <a:ext cx="313101" cy="313101"/>
         </a:xfrm>
         <a:prstGeom prst="arc">
           <a:avLst>
@@ -14191,8 +14479,8 @@
       </dsp:nvSpPr>
       <dsp:spPr>
         <a:xfrm>
-          <a:off x="7519588" y="1879541"/>
-          <a:ext cx="330552" cy="330552"/>
+          <a:off x="7738235" y="1888267"/>
+          <a:ext cx="313101" cy="313101"/>
         </a:xfrm>
         <a:prstGeom prst="arc">
           <a:avLst>
@@ -14236,8 +14524,8 @@
       </dsp:nvSpPr>
       <dsp:spPr>
         <a:xfrm>
-          <a:off x="7354312" y="1939041"/>
-          <a:ext cx="661105" cy="211553"/>
+          <a:off x="7581685" y="1944625"/>
+          <a:ext cx="626202" cy="200384"/>
         </a:xfrm>
         <a:prstGeom prst="rect">
           <a:avLst/>
@@ -14289,8 +14577,8 @@
         </a:p>
       </dsp:txBody>
       <dsp:txXfrm>
-        <a:off x="7354312" y="1939041"/>
-        <a:ext cx="661105" cy="211553"/>
+        <a:off x="7581685" y="1944625"/>
+        <a:ext cx="626202" cy="200384"/>
       </dsp:txXfrm>
     </dsp:sp>
     <dsp:sp modelId="{6CDCE3C5-6A4C-4386-829E-09349A24F2FA}">
@@ -14300,8 +14588,8 @@
       </dsp:nvSpPr>
       <dsp:spPr>
         <a:xfrm>
-          <a:off x="7519588" y="2348926"/>
-          <a:ext cx="330552" cy="330552"/>
+          <a:off x="7738235" y="2332871"/>
+          <a:ext cx="313101" cy="313101"/>
         </a:xfrm>
         <a:prstGeom prst="arc">
           <a:avLst>
@@ -14345,8 +14633,8 @@
       </dsp:nvSpPr>
       <dsp:spPr>
         <a:xfrm>
-          <a:off x="7519588" y="2348926"/>
-          <a:ext cx="330552" cy="330552"/>
+          <a:off x="7738235" y="2332871"/>
+          <a:ext cx="313101" cy="313101"/>
         </a:xfrm>
         <a:prstGeom prst="arc">
           <a:avLst>
@@ -14390,8 +14678,8 @@
       </dsp:nvSpPr>
       <dsp:spPr>
         <a:xfrm>
-          <a:off x="7354312" y="2408425"/>
-          <a:ext cx="661105" cy="211553"/>
+          <a:off x="7581685" y="2389229"/>
+          <a:ext cx="626202" cy="200384"/>
         </a:xfrm>
         <a:prstGeom prst="rect">
           <a:avLst/>
@@ -14443,8 +14731,8 @@
         </a:p>
       </dsp:txBody>
       <dsp:txXfrm>
-        <a:off x="7354312" y="2408425"/>
-        <a:ext cx="661105" cy="211553"/>
+        <a:off x="7581685" y="2389229"/>
+        <a:ext cx="626202" cy="200384"/>
       </dsp:txXfrm>
     </dsp:sp>
     <dsp:sp modelId="{B79A787E-8D02-4CD7-9AA7-40C090918E96}">
@@ -14454,8 +14742,8 @@
       </dsp:nvSpPr>
       <dsp:spPr>
         <a:xfrm>
-          <a:off x="7519588" y="2818311"/>
-          <a:ext cx="330552" cy="330552"/>
+          <a:off x="7738235" y="2777474"/>
+          <a:ext cx="313101" cy="313101"/>
         </a:xfrm>
         <a:prstGeom prst="arc">
           <a:avLst>
@@ -14499,8 +14787,8 @@
       </dsp:nvSpPr>
       <dsp:spPr>
         <a:xfrm>
-          <a:off x="7519588" y="2818311"/>
-          <a:ext cx="330552" cy="330552"/>
+          <a:off x="7738235" y="2777474"/>
+          <a:ext cx="313101" cy="313101"/>
         </a:xfrm>
         <a:prstGeom prst="arc">
           <a:avLst>
@@ -14544,8 +14832,8 @@
       </dsp:nvSpPr>
       <dsp:spPr>
         <a:xfrm>
-          <a:off x="7354312" y="2877810"/>
-          <a:ext cx="661105" cy="211553"/>
+          <a:off x="7581685" y="2833832"/>
+          <a:ext cx="626202" cy="200384"/>
         </a:xfrm>
         <a:prstGeom prst="rect">
           <a:avLst/>
@@ -14597,8 +14885,8 @@
         </a:p>
       </dsp:txBody>
       <dsp:txXfrm>
-        <a:off x="7354312" y="2877810"/>
-        <a:ext cx="661105" cy="211553"/>
+        <a:off x="7581685" y="2833832"/>
+        <a:ext cx="626202" cy="200384"/>
       </dsp:txXfrm>
     </dsp:sp>
     <dsp:sp modelId="{846434AC-D12B-4CD4-B842-43F7846AD604}">
@@ -14608,8 +14896,8 @@
       </dsp:nvSpPr>
       <dsp:spPr>
         <a:xfrm>
-          <a:off x="7519588" y="3287696"/>
-          <a:ext cx="330552" cy="330552"/>
+          <a:off x="7738235" y="3222078"/>
+          <a:ext cx="313101" cy="313101"/>
         </a:xfrm>
         <a:prstGeom prst="arc">
           <a:avLst>
@@ -14653,8 +14941,8 @@
       </dsp:nvSpPr>
       <dsp:spPr>
         <a:xfrm>
-          <a:off x="7519588" y="3287696"/>
-          <a:ext cx="330552" cy="330552"/>
+          <a:off x="7738235" y="3222078"/>
+          <a:ext cx="313101" cy="313101"/>
         </a:xfrm>
         <a:prstGeom prst="arc">
           <a:avLst>
@@ -14698,8 +14986,8 @@
       </dsp:nvSpPr>
       <dsp:spPr>
         <a:xfrm>
-          <a:off x="7354312" y="3347195"/>
-          <a:ext cx="661105" cy="211553"/>
+          <a:off x="7581685" y="3278436"/>
+          <a:ext cx="626202" cy="200384"/>
         </a:xfrm>
         <a:prstGeom prst="rect">
           <a:avLst/>
@@ -14751,8 +15039,8 @@
         </a:p>
       </dsp:txBody>
       <dsp:txXfrm>
-        <a:off x="7354312" y="3347195"/>
-        <a:ext cx="661105" cy="211553"/>
+        <a:off x="7581685" y="3278436"/>
+        <a:ext cx="626202" cy="200384"/>
       </dsp:txXfrm>
     </dsp:sp>
     <dsp:sp modelId="{766152E3-61F3-4C31-BAA2-F5047D6A5827}">
@@ -14762,8 +15050,8 @@
       </dsp:nvSpPr>
       <dsp:spPr>
         <a:xfrm>
-          <a:off x="7519588" y="3757081"/>
-          <a:ext cx="330552" cy="330552"/>
+          <a:off x="7738235" y="3666682"/>
+          <a:ext cx="313101" cy="313101"/>
         </a:xfrm>
         <a:prstGeom prst="arc">
           <a:avLst>
@@ -14807,8 +15095,8 @@
       </dsp:nvSpPr>
       <dsp:spPr>
         <a:xfrm>
-          <a:off x="7519588" y="3757081"/>
-          <a:ext cx="330552" cy="330552"/>
+          <a:off x="7738235" y="3666682"/>
+          <a:ext cx="313101" cy="313101"/>
         </a:xfrm>
         <a:prstGeom prst="arc">
           <a:avLst>
@@ -14852,8 +15140,8 @@
       </dsp:nvSpPr>
       <dsp:spPr>
         <a:xfrm>
-          <a:off x="7354312" y="3816580"/>
-          <a:ext cx="661105" cy="211553"/>
+          <a:off x="7581685" y="3723040"/>
+          <a:ext cx="626202" cy="200384"/>
         </a:xfrm>
         <a:prstGeom prst="rect">
           <a:avLst/>
@@ -14905,8 +15193,8 @@
         </a:p>
       </dsp:txBody>
       <dsp:txXfrm>
-        <a:off x="7354312" y="3816580"/>
-        <a:ext cx="661105" cy="211553"/>
+        <a:off x="7581685" y="3723040"/>
+        <a:ext cx="626202" cy="200384"/>
       </dsp:txXfrm>
     </dsp:sp>
     <dsp:sp modelId="{91F74827-9BB3-4DD3-B2E8-46C3557FBFE4}">
@@ -14916,8 +15204,8 @@
       </dsp:nvSpPr>
       <dsp:spPr>
         <a:xfrm>
-          <a:off x="7889807" y="471387"/>
-          <a:ext cx="330552" cy="330552"/>
+          <a:off x="8088909" y="554456"/>
+          <a:ext cx="313101" cy="313101"/>
         </a:xfrm>
         <a:prstGeom prst="arc">
           <a:avLst>
@@ -14961,8 +15249,8 @@
       </dsp:nvSpPr>
       <dsp:spPr>
         <a:xfrm>
-          <a:off x="7889807" y="471387"/>
-          <a:ext cx="330552" cy="330552"/>
+          <a:off x="8088909" y="554456"/>
+          <a:ext cx="313101" cy="313101"/>
         </a:xfrm>
         <a:prstGeom prst="arc">
           <a:avLst>
@@ -15006,8 +15294,8 @@
       </dsp:nvSpPr>
       <dsp:spPr>
         <a:xfrm>
-          <a:off x="7724531" y="530886"/>
-          <a:ext cx="661105" cy="211553"/>
+          <a:off x="7932358" y="610814"/>
+          <a:ext cx="626202" cy="200384"/>
         </a:xfrm>
         <a:prstGeom prst="rect">
           <a:avLst/>
@@ -15059,8 +15347,8 @@
         </a:p>
       </dsp:txBody>
       <dsp:txXfrm>
-        <a:off x="7724531" y="530886"/>
-        <a:ext cx="661105" cy="211553"/>
+        <a:off x="7932358" y="610814"/>
+        <a:ext cx="626202" cy="200384"/>
       </dsp:txXfrm>
     </dsp:sp>
     <dsp:sp modelId="{077D5854-A2ED-4BA4-A4A4-2E07493D9649}">
@@ -15070,8 +15358,8 @@
       </dsp:nvSpPr>
       <dsp:spPr>
         <a:xfrm>
-          <a:off x="8319526" y="940771"/>
-          <a:ext cx="330552" cy="330552"/>
+          <a:off x="8495940" y="999060"/>
+          <a:ext cx="313101" cy="313101"/>
         </a:xfrm>
         <a:prstGeom prst="arc">
           <a:avLst>
@@ -15115,8 +15403,8 @@
       </dsp:nvSpPr>
       <dsp:spPr>
         <a:xfrm>
-          <a:off x="8319526" y="940771"/>
-          <a:ext cx="330552" cy="330552"/>
+          <a:off x="8495940" y="999060"/>
+          <a:ext cx="313101" cy="313101"/>
         </a:xfrm>
         <a:prstGeom prst="arc">
           <a:avLst>
@@ -15160,8 +15448,8 @@
       </dsp:nvSpPr>
       <dsp:spPr>
         <a:xfrm>
-          <a:off x="8154249" y="1000271"/>
-          <a:ext cx="661105" cy="211553"/>
+          <a:off x="8339390" y="1055418"/>
+          <a:ext cx="626202" cy="200384"/>
         </a:xfrm>
         <a:prstGeom prst="rect">
           <a:avLst/>
@@ -15213,8 +15501,8 @@
         </a:p>
       </dsp:txBody>
       <dsp:txXfrm>
-        <a:off x="8154249" y="1000271"/>
-        <a:ext cx="661105" cy="211553"/>
+        <a:off x="8339390" y="1055418"/>
+        <a:ext cx="626202" cy="200384"/>
       </dsp:txXfrm>
     </dsp:sp>
     <dsp:sp modelId="{35AF9B31-AFA7-4D30-BE27-2ABA3C8D3E23}">
@@ -15224,8 +15512,8 @@
       </dsp:nvSpPr>
       <dsp:spPr>
         <a:xfrm>
-          <a:off x="8319526" y="1410156"/>
-          <a:ext cx="330552" cy="330552"/>
+          <a:off x="8495940" y="1443663"/>
+          <a:ext cx="313101" cy="313101"/>
         </a:xfrm>
         <a:prstGeom prst="arc">
           <a:avLst>
@@ -15269,8 +15557,8 @@
       </dsp:nvSpPr>
       <dsp:spPr>
         <a:xfrm>
-          <a:off x="8319526" y="1410156"/>
-          <a:ext cx="330552" cy="330552"/>
+          <a:off x="8495940" y="1443663"/>
+          <a:ext cx="313101" cy="313101"/>
         </a:xfrm>
         <a:prstGeom prst="arc">
           <a:avLst>
@@ -15314,8 +15602,8 @@
       </dsp:nvSpPr>
       <dsp:spPr>
         <a:xfrm>
-          <a:off x="8154249" y="1469656"/>
-          <a:ext cx="661105" cy="211553"/>
+          <a:off x="8339390" y="1500021"/>
+          <a:ext cx="626202" cy="200384"/>
         </a:xfrm>
         <a:prstGeom prst="rect">
           <a:avLst/>
@@ -15367,8 +15655,8 @@
         </a:p>
       </dsp:txBody>
       <dsp:txXfrm>
-        <a:off x="8154249" y="1469656"/>
-        <a:ext cx="661105" cy="211553"/>
+        <a:off x="8339390" y="1500021"/>
+        <a:ext cx="626202" cy="200384"/>
       </dsp:txXfrm>
     </dsp:sp>
     <dsp:sp modelId="{E3CE35D0-9F5D-4063-9C85-250AEAEB4003}">
@@ -15378,8 +15666,8 @@
       </dsp:nvSpPr>
       <dsp:spPr>
         <a:xfrm>
-          <a:off x="8319526" y="1879541"/>
-          <a:ext cx="330552" cy="330552"/>
+          <a:off x="8495940" y="1888267"/>
+          <a:ext cx="313101" cy="313101"/>
         </a:xfrm>
         <a:prstGeom prst="arc">
           <a:avLst>
@@ -15423,8 +15711,8 @@
       </dsp:nvSpPr>
       <dsp:spPr>
         <a:xfrm>
-          <a:off x="8319526" y="1879541"/>
-          <a:ext cx="330552" cy="330552"/>
+          <a:off x="8495940" y="1888267"/>
+          <a:ext cx="313101" cy="313101"/>
         </a:xfrm>
         <a:prstGeom prst="arc">
           <a:avLst>
@@ -15468,8 +15756,8 @@
       </dsp:nvSpPr>
       <dsp:spPr>
         <a:xfrm>
-          <a:off x="8154249" y="1939041"/>
-          <a:ext cx="661105" cy="211553"/>
+          <a:off x="8339390" y="1944625"/>
+          <a:ext cx="626202" cy="200384"/>
         </a:xfrm>
         <a:prstGeom prst="rect">
           <a:avLst/>
@@ -15521,8 +15809,8 @@
         </a:p>
       </dsp:txBody>
       <dsp:txXfrm>
-        <a:off x="8154249" y="1939041"/>
-        <a:ext cx="661105" cy="211553"/>
+        <a:off x="8339390" y="1944625"/>
+        <a:ext cx="626202" cy="200384"/>
       </dsp:txXfrm>
     </dsp:sp>
   </dsp:spTree>

</xml_diff>